<commit_message>
overworld 1 lesson and tutorial
</commit_message>
<xml_diff>
--- a/Art Refs/text scratch.docx
+++ b/Art Refs/text scratch.docx
@@ -10,96 +10,463 @@
         <w:t>ships approaching Earth!</w:t>
       </w:r>
     </w:p>
+    <w:p>
+      <w:r>
+        <w:t>(</w:t>
+      </w:r>
+      <w:proofErr w:type="gramStart"/>
+      <w:r>
+        <w:t>show</w:t>
+      </w:r>
+      <w:proofErr w:type="gramEnd"/>
+      <w:r>
+        <w:t xml:space="preserve"> ships)</w:t>
+      </w:r>
+    </w:p>
+    <w:p>
+      <w:r>
+        <w:t>They appear to be frog-like. Let me put on my frog suit to communicate with these peculiar creatures!</w:t>
+      </w:r>
+    </w:p>
+    <w:p>
+      <w:r>
+        <w:t>(</w:t>
+      </w:r>
+      <w:proofErr w:type="gramStart"/>
+      <w:r>
+        <w:t>put</w:t>
+      </w:r>
+      <w:proofErr w:type="gramEnd"/>
+      <w:r>
+        <w:t xml:space="preserve"> frog suit)</w:t>
+      </w:r>
+    </w:p>
+    <w:p>
+      <w:r>
+        <w:t xml:space="preserve">That’s better! </w:t>
+      </w:r>
+      <w:r>
+        <w:t>Let’s see if they are of any threat…</w:t>
+      </w:r>
+    </w:p>
+    <w:p>
+      <w:r>
+        <w:t>(</w:t>
+      </w:r>
+      <w:proofErr w:type="gramStart"/>
+      <w:r>
+        <w:t>frog</w:t>
+      </w:r>
+      <w:proofErr w:type="gramEnd"/>
+      <w:r>
+        <w:t xml:space="preserve"> communicate)</w:t>
+      </w:r>
+    </w:p>
+    <w:p>
+      <w:r>
+        <w:t>It looks like they have been exiled from their planet</w:t>
+      </w:r>
+      <w:r>
+        <w:t>, and are looking for a new home.</w:t>
+      </w:r>
+    </w:p>
+    <w:p>
+      <w:r>
+        <w:t>Well, we can’t just let them hang about in space. Besides, how often are we visited by sentient aliens from outer space?</w:t>
+      </w:r>
+    </w:p>
+    <w:p>
+      <w:r>
+        <w:t>(</w:t>
+      </w:r>
+      <w:proofErr w:type="gramStart"/>
+      <w:r>
+        <w:t>frog</w:t>
+      </w:r>
+      <w:proofErr w:type="gramEnd"/>
+      <w:r>
+        <w:t xml:space="preserve"> communicate)</w:t>
+      </w:r>
+    </w:p>
+    <w:p>
+      <w:r>
+        <w:t>They are expressing their gratitude, and are ready to cooperate in exchange for their refuge.</w:t>
+      </w:r>
+    </w:p>
+    <w:p>
+      <w:r>
+        <w:t>Well, why not?</w:t>
+      </w:r>
+      <w:r>
+        <w:t xml:space="preserve"> </w:t>
+      </w:r>
+      <w:r>
+        <w:t>Let’s</w:t>
+      </w:r>
+      <w:r>
+        <w:t xml:space="preserve"> </w:t>
+      </w:r>
+      <w:r>
+        <w:t xml:space="preserve">give these hapless </w:t>
+      </w:r>
+      <w:r>
+        <w:t>frogs</w:t>
+      </w:r>
+      <w:r>
+        <w:t xml:space="preserve"> some proper homes to settle in</w:t>
+      </w:r>
+      <w:r>
+        <w:t>.</w:t>
+      </w:r>
+      <w:r>
+        <w:t xml:space="preserve"> </w:t>
+      </w:r>
+      <w:r>
+        <w:t>T</w:t>
+      </w:r>
+      <w:r>
+        <w:t>here</w:t>
+      </w:r>
+      <w:r>
+        <w:t>’s still plenty of room here</w:t>
+      </w:r>
+      <w:r>
+        <w:t xml:space="preserve"> on Earth</w:t>
+      </w:r>
+      <w:r>
+        <w:t>.</w:t>
+      </w:r>
+    </w:p>
+    <w:p>
+      <w:r>
+        <w:t>Now commencing operation: Project Bloom – A quest for home!</w:t>
+      </w:r>
+    </w:p>
     <w:p/>
     <w:p>
       <w:r>
-        <w:t>They appear to be frog-like. Let me put on my frog suit to communicate with these peculiar creatures!</w:t>
+        <w:t>Overworld 1</w:t>
       </w:r>
     </w:p>
     <w:p/>
     <w:p>
       <w:r>
-        <w:t xml:space="preserve">That’s better! </w:t>
-      </w:r>
-      <w:r>
-        <w:t>Let’s see if they are of any threat…</w:t>
+        <w:t xml:space="preserve">This is the map of Earth. The frogs are very particular </w:t>
+      </w:r>
+      <w:r>
+        <w:t>with</w:t>
+      </w:r>
+      <w:r>
+        <w:t xml:space="preserve"> their choice of habitat. </w:t>
+      </w:r>
+    </w:p>
+    <w:p>
+      <w:r>
+        <w:t>We’ll need to determine where to</w:t>
+      </w:r>
+      <w:r>
+        <w:t xml:space="preserve"> place the frogs by looking at their criteria.</w:t>
+      </w:r>
+    </w:p>
+    <w:p>
+      <w:r>
+        <w:t>(</w:t>
+      </w:r>
+      <w:proofErr w:type="gramStart"/>
+      <w:r>
+        <w:t>show</w:t>
+      </w:r>
+      <w:proofErr w:type="gramEnd"/>
+      <w:r>
+        <w:t xml:space="preserve"> criteria)</w:t>
+      </w:r>
+    </w:p>
+    <w:p>
+      <w:r>
+        <w:t>In this case, we need to find a place where it’s fairly warm and humid.</w:t>
+      </w:r>
+    </w:p>
+    <w:p>
+      <w:r>
+        <w:t>(</w:t>
+      </w:r>
+      <w:proofErr w:type="gramStart"/>
+      <w:r>
+        <w:t>show</w:t>
+      </w:r>
+      <w:proofErr w:type="gramEnd"/>
+      <w:r>
+        <w:t xml:space="preserve"> overworld modal)</w:t>
+      </w:r>
+    </w:p>
+    <w:p>
+      <w:r>
+        <w:t xml:space="preserve">On the lefthand side of the map </w:t>
+      </w:r>
+      <w:r>
+        <w:t>are the</w:t>
+      </w:r>
+      <w:r>
+        <w:t xml:space="preserve"> latitude values. This is the angular distance relative to the earth’s equator (</w:t>
+      </w:r>
+      <w:r>
+        <w:t>middle</w:t>
+      </w:r>
+      <w:r>
+        <w:t xml:space="preserve"> of the map).</w:t>
+      </w:r>
+    </w:p>
+    <w:p>
+      <w:r>
+        <w:t>Now let’s view the temperature readings of Earth.</w:t>
+      </w:r>
+    </w:p>
+    <w:p>
+      <w:r>
+        <w:t>(</w:t>
+      </w:r>
+      <w:proofErr w:type="gramStart"/>
+      <w:r>
+        <w:t>toggle</w:t>
+      </w:r>
+      <w:proofErr w:type="gramEnd"/>
+      <w:r>
+        <w:t xml:space="preserve"> temperature)</w:t>
+      </w:r>
+    </w:p>
+    <w:p>
+      <w:r>
+        <w:t>As you can see, the temperature is consistently hot starting from the equator, and gets colder further north or south.</w:t>
+      </w:r>
+    </w:p>
+    <w:p>
+      <w:r>
+        <w:t>(</w:t>
+      </w:r>
+      <w:proofErr w:type="gramStart"/>
+      <w:r>
+        <w:t>show</w:t>
+      </w:r>
+      <w:proofErr w:type="gramEnd"/>
+      <w:r>
+        <w:t xml:space="preserve"> sun illustrate)</w:t>
+      </w:r>
+    </w:p>
+    <w:p>
+      <w:pPr>
+        <w:spacing w:after="0" w:line="240" w:lineRule="auto"/>
+        <w:rPr>
+          <w:rFonts w:ascii="Calibri" w:eastAsia="Times New Roman" w:hAnsi="Calibri" w:cs="Calibri"/>
+          <w:color w:val="000000"/>
+          <w:kern w:val="0"/>
+          <w14:ligatures w14:val="none"/>
+        </w:rPr>
+      </w:pPr>
+      <w:r>
+        <w:rPr>
+          <w:rFonts w:ascii="Calibri" w:eastAsia="Times New Roman" w:hAnsi="Calibri" w:cs="Calibri"/>
+          <w:color w:val="000000"/>
+          <w:kern w:val="0"/>
+          <w14:ligatures w14:val="none"/>
+        </w:rPr>
+        <w:t>By looking at the latitude, we can determine that the further north or south we go, the colder it will get.</w:t>
       </w:r>
     </w:p>
     <w:p/>
     <w:p>
       <w:r>
-        <w:t>It looks like they have been exiled from their planet</w:t>
-      </w:r>
-      <w:r>
-        <w:t>, and are looking for a new home.</w:t>
-      </w:r>
-    </w:p>
-    <w:p>
-      <w:r>
-        <w:t xml:space="preserve">Well, we can’t just let them hang about in space. Besides, how often are we visited by </w:t>
-      </w:r>
-      <w:r>
-        <w:t>sentient</w:t>
-      </w:r>
-      <w:r>
-        <w:t xml:space="preserve"> aliens from outer space?</w:t>
+        <w:lastRenderedPageBreak/>
+        <w:t>(</w:t>
+      </w:r>
+      <w:proofErr w:type="gramStart"/>
+      <w:r>
+        <w:t>hide</w:t>
+      </w:r>
+      <w:proofErr w:type="gramEnd"/>
+      <w:r>
+        <w:t xml:space="preserve"> sun illustrate)</w:t>
+      </w:r>
+    </w:p>
+    <w:p>
+      <w:r>
+        <w:t>(</w:t>
+      </w:r>
+      <w:proofErr w:type="gramStart"/>
+      <w:r>
+        <w:t>toggle</w:t>
+      </w:r>
+      <w:proofErr w:type="gramEnd"/>
+      <w:r>
+        <w:t xml:space="preserve"> humidity)</w:t>
+      </w:r>
+    </w:p>
+    <w:p>
+      <w:r>
+        <w:t>Next is the humidity readings of Earth.</w:t>
+      </w:r>
+      <w:r>
+        <w:t xml:space="preserve"> The percentage tells us how much water vapor is present on air.</w:t>
+      </w:r>
+    </w:p>
+    <w:p>
+      <w:r>
+        <w:t xml:space="preserve">Notice how humidity </w:t>
+      </w:r>
+      <w:r>
+        <w:t>tends to be higher in large forest and jungle areas, such as the Amazon rainforest</w:t>
+      </w:r>
+      <w:r>
+        <w:t>.</w:t>
+      </w:r>
+    </w:p>
+    <w:p>
+      <w:r>
+        <w:t>(</w:t>
+      </w:r>
+      <w:proofErr w:type="gramStart"/>
+      <w:r>
+        <w:t>toggle</w:t>
+      </w:r>
+      <w:proofErr w:type="gramEnd"/>
+      <w:r>
+        <w:t xml:space="preserve"> none) (show atmosphere toggle)</w:t>
+      </w:r>
+    </w:p>
+    <w:p>
+      <w:r>
+        <w:t>Now go ahead and find a place for the frogs to land. Simply click around the map to find the spot.</w:t>
+      </w:r>
+    </w:p>
+    <w:p>
+      <w:r>
+        <w:t xml:space="preserve">Remember to make use of the temperature and humidity reading. </w:t>
+      </w:r>
+    </w:p>
+    <w:p>
+      <w:pPr>
+        <w:spacing w:after="0" w:line="240" w:lineRule="auto"/>
+        <w:rPr>
+          <w:rFonts w:ascii="Calibri" w:eastAsia="Times New Roman" w:hAnsi="Calibri" w:cs="Calibri"/>
+          <w:color w:val="000000"/>
+          <w:kern w:val="0"/>
+          <w14:ligatures w14:val="none"/>
+        </w:rPr>
+      </w:pPr>
+      <w:r>
+        <w:rPr>
+          <w:rFonts w:ascii="Calibri" w:eastAsia="Times New Roman" w:hAnsi="Calibri" w:cs="Calibri"/>
+          <w:color w:val="000000"/>
+          <w:kern w:val="0"/>
+          <w14:ligatures w14:val="none"/>
+        </w:rPr>
+        <w:t>Hint: we are looking for a temperate climate, perhaps somewhere in North America...</w:t>
       </w:r>
     </w:p>
     <w:p/>
     <w:p>
       <w:r>
-        <w:t>They are expressing their gratitude, and are ready to cooperate in exchange for their refuge.</w:t>
-      </w:r>
-    </w:p>
-    <w:p>
-      <w:r>
-        <w:t>Well, why not?</w:t>
-      </w:r>
-      <w:r>
-        <w:t xml:space="preserve"> </w:t>
-      </w:r>
-      <w:r>
-        <w:t>Let’s</w:t>
-      </w:r>
-      <w:r>
-        <w:t xml:space="preserve"> </w:t>
-      </w:r>
-      <w:r>
-        <w:t xml:space="preserve">give these hapless </w:t>
-      </w:r>
-      <w:r>
-        <w:t>frogs</w:t>
-      </w:r>
-      <w:r>
-        <w:t xml:space="preserve"> some proper homes to settle in</w:t>
+        <w:t>(</w:t>
+      </w:r>
+      <w:proofErr w:type="gramStart"/>
+      <w:r>
+        <w:t>upon</w:t>
+      </w:r>
+      <w:proofErr w:type="gramEnd"/>
+      <w:r>
+        <w:t xml:space="preserve"> investigation error reading</w:t>
+      </w:r>
+      <w:r>
+        <w:t xml:space="preserve"> close</w:t>
+      </w:r>
+      <w:r>
+        <w:t>)</w:t>
+      </w:r>
+    </w:p>
+    <w:p>
+      <w:r>
+        <w:t xml:space="preserve">Looks like the temperature is too low. </w:t>
+      </w:r>
+      <w:r>
+        <w:t xml:space="preserve">We will need to change </w:t>
+      </w:r>
+      <w:r>
+        <w:t>the time of the year</w:t>
+      </w:r>
+      <w:r>
+        <w:t xml:space="preserve"> to land on this spot</w:t>
       </w:r>
       <w:r>
         <w:t>.</w:t>
       </w:r>
-      <w:r>
-        <w:t xml:space="preserve"> </w:t>
-      </w:r>
-      <w:r>
-        <w:t>T</w:t>
-      </w:r>
-      <w:r>
-        <w:t>here</w:t>
-      </w:r>
-      <w:r>
-        <w:t>’s still plenty of room here</w:t>
-      </w:r>
-      <w:r>
-        <w:t xml:space="preserve"> on Earth</w:t>
+    </w:p>
+    <w:p>
+      <w:r>
+        <w:t>Since the earth rotate at a slightly tilted axis around the sun, the atmosphere can change throughout the year.</w:t>
+      </w:r>
+    </w:p>
+    <w:p>
+      <w:r>
+        <w:t>Why don’t we</w:t>
+      </w:r>
+      <w:r>
+        <w:t xml:space="preserve"> adjust </w:t>
+      </w:r>
+      <w:r>
+        <w:t xml:space="preserve">the </w:t>
+      </w:r>
+      <w:r>
+        <w:t xml:space="preserve">time by selecting </w:t>
+      </w:r>
+      <w:r>
+        <w:t xml:space="preserve">a different </w:t>
+      </w:r>
+      <w:r>
+        <w:t>season</w:t>
       </w:r>
       <w:r>
         <w:t>.</w:t>
       </w:r>
     </w:p>
-    <w:p>
-      <w:r>
-        <w:t>Now commencing operation: Project Bloom – A quest for home!</w:t>
-      </w:r>
-    </w:p>
+    <w:p/>
+    <w:p>
+      <w:r>
+        <w:t>(</w:t>
+      </w:r>
+      <w:proofErr w:type="gramStart"/>
+      <w:r>
+        <w:t>upon</w:t>
+      </w:r>
+      <w:proofErr w:type="gramEnd"/>
+      <w:r>
+        <w:t xml:space="preserve"> investigation)</w:t>
+      </w:r>
+    </w:p>
+    <w:p>
+      <w:r>
+        <w:t>Now you just need to pick a particular location on the land for the frogs.</w:t>
+      </w:r>
+    </w:p>
+    <w:p>
+      <w:r>
+        <w:t xml:space="preserve">When the majority of </w:t>
+      </w:r>
+      <w:r>
+        <w:t>the frogs</w:t>
+      </w:r>
+      <w:r>
+        <w:t xml:space="preserve"> approve</w:t>
+      </w:r>
+      <w:r>
+        <w:t>,</w:t>
+      </w:r>
+      <w:r>
+        <w:t xml:space="preserve"> we can finally </w:t>
+      </w:r>
+      <w:r>
+        <w:t>launch the expedition!</w:t>
+      </w:r>
+    </w:p>
+    <w:p/>
     <w:p/>
     <w:sectPr>
       <w:pgSz w:w="12240" w:h="15840"/>

</xml_diff>

<commit_message>
dialogs for the rest of overworld and colony
</commit_message>
<xml_diff>
--- a/Art Refs/text scratch.docx
+++ b/Art Refs/text scratch.docx
@@ -12,15 +12,7 @@
     </w:p>
     <w:p>
       <w:r>
-        <w:t>(</w:t>
-      </w:r>
-      <w:proofErr w:type="gramStart"/>
-      <w:r>
-        <w:t>show</w:t>
-      </w:r>
-      <w:proofErr w:type="gramEnd"/>
-      <w:r>
-        <w:t xml:space="preserve"> ships)</w:t>
+        <w:t>(show ships)</w:t>
       </w:r>
     </w:p>
     <w:p>
@@ -30,15 +22,7 @@
     </w:p>
     <w:p>
       <w:r>
-        <w:t>(</w:t>
-      </w:r>
-      <w:proofErr w:type="gramStart"/>
-      <w:r>
-        <w:t>put</w:t>
-      </w:r>
-      <w:proofErr w:type="gramEnd"/>
-      <w:r>
-        <w:t xml:space="preserve"> frog suit)</w:t>
+        <w:t>(put frog suit)</w:t>
       </w:r>
     </w:p>
     <w:p>
@@ -51,15 +35,7 @@
     </w:p>
     <w:p>
       <w:r>
-        <w:t>(</w:t>
-      </w:r>
-      <w:proofErr w:type="gramStart"/>
-      <w:r>
-        <w:t>frog</w:t>
-      </w:r>
-      <w:proofErr w:type="gramEnd"/>
-      <w:r>
-        <w:t xml:space="preserve"> communicate)</w:t>
+        <w:t>(frog communicate)</w:t>
       </w:r>
     </w:p>
     <w:p>
@@ -77,15 +53,7 @@
     </w:p>
     <w:p>
       <w:r>
-        <w:t>(</w:t>
-      </w:r>
-      <w:proofErr w:type="gramStart"/>
-      <w:r>
-        <w:t>frog</w:t>
-      </w:r>
-      <w:proofErr w:type="gramEnd"/>
-      <w:r>
-        <w:t xml:space="preserve"> communicate)</w:t>
+        <w:t>(frog communicate)</w:t>
       </w:r>
     </w:p>
     <w:p>
@@ -170,15 +138,7 @@
     </w:p>
     <w:p>
       <w:r>
-        <w:t>(</w:t>
-      </w:r>
-      <w:proofErr w:type="gramStart"/>
-      <w:r>
-        <w:t>show</w:t>
-      </w:r>
-      <w:proofErr w:type="gramEnd"/>
-      <w:r>
-        <w:t xml:space="preserve"> criteria)</w:t>
+        <w:t>(show criteria)</w:t>
       </w:r>
     </w:p>
     <w:p>
@@ -188,15 +148,7 @@
     </w:p>
     <w:p>
       <w:r>
-        <w:t>(</w:t>
-      </w:r>
-      <w:proofErr w:type="gramStart"/>
-      <w:r>
-        <w:t>show</w:t>
-      </w:r>
-      <w:proofErr w:type="gramEnd"/>
-      <w:r>
-        <w:t xml:space="preserve"> overworld modal)</w:t>
+        <w:t>(show overworld modal)</w:t>
       </w:r>
     </w:p>
     <w:p>
@@ -223,15 +175,7 @@
     </w:p>
     <w:p>
       <w:r>
-        <w:t>(</w:t>
-      </w:r>
-      <w:proofErr w:type="gramStart"/>
-      <w:r>
-        <w:t>toggle</w:t>
-      </w:r>
-      <w:proofErr w:type="gramEnd"/>
-      <w:r>
-        <w:t xml:space="preserve"> temperature)</w:t>
+        <w:t>(toggle temperature)</w:t>
       </w:r>
     </w:p>
     <w:p>
@@ -241,15 +185,7 @@
     </w:p>
     <w:p>
       <w:r>
-        <w:t>(</w:t>
-      </w:r>
-      <w:proofErr w:type="gramStart"/>
-      <w:r>
-        <w:t>show</w:t>
-      </w:r>
-      <w:proofErr w:type="gramEnd"/>
-      <w:r>
-        <w:t xml:space="preserve"> sun illustrate)</w:t>
+        <w:t>(show sun illustrate)</w:t>
       </w:r>
     </w:p>
     <w:p>
@@ -276,28 +212,12 @@
     <w:p>
       <w:r>
         <w:lastRenderedPageBreak/>
-        <w:t>(</w:t>
-      </w:r>
-      <w:proofErr w:type="gramStart"/>
-      <w:r>
-        <w:t>hide</w:t>
-      </w:r>
-      <w:proofErr w:type="gramEnd"/>
-      <w:r>
-        <w:t xml:space="preserve"> sun illustrate)</w:t>
-      </w:r>
-    </w:p>
-    <w:p>
-      <w:r>
-        <w:t>(</w:t>
-      </w:r>
-      <w:proofErr w:type="gramStart"/>
-      <w:r>
-        <w:t>toggle</w:t>
-      </w:r>
-      <w:proofErr w:type="gramEnd"/>
-      <w:r>
-        <w:t xml:space="preserve"> humidity)</w:t>
+        <w:t>(hide sun illustrate)</w:t>
+      </w:r>
+    </w:p>
+    <w:p>
+      <w:r>
+        <w:t>(toggle humidity)</w:t>
       </w:r>
     </w:p>
     <w:p>
@@ -321,15 +241,7 @@
     </w:p>
     <w:p>
       <w:r>
-        <w:t>(</w:t>
-      </w:r>
-      <w:proofErr w:type="gramStart"/>
-      <w:r>
-        <w:t>toggle</w:t>
-      </w:r>
-      <w:proofErr w:type="gramEnd"/>
-      <w:r>
-        <w:t xml:space="preserve"> none) (show atmosphere toggle)</w:t>
+        <w:t>(toggle none) (show atmosphere toggle)</w:t>
       </w:r>
     </w:p>
     <w:p>
@@ -365,15 +277,7 @@
     <w:p/>
     <w:p>
       <w:r>
-        <w:t>(</w:t>
-      </w:r>
-      <w:proofErr w:type="gramStart"/>
-      <w:r>
-        <w:t>upon</w:t>
-      </w:r>
-      <w:proofErr w:type="gramEnd"/>
-      <w:r>
-        <w:t xml:space="preserve"> investigation error reading</w:t>
+        <w:t>(upon investigation error reading</w:t>
       </w:r>
       <w:r>
         <w:t xml:space="preserve"> close</w:t>
@@ -430,15 +334,7 @@
     <w:p/>
     <w:p>
       <w:r>
-        <w:t>(</w:t>
-      </w:r>
-      <w:proofErr w:type="gramStart"/>
-      <w:r>
-        <w:t>upon</w:t>
-      </w:r>
-      <w:proofErr w:type="gramEnd"/>
-      <w:r>
-        <w:t xml:space="preserve"> investigation)</w:t>
+        <w:t>(upon investigation)</w:t>
       </w:r>
     </w:p>
     <w:p>
@@ -485,15 +381,7 @@
     <w:p/>
     <w:p>
       <w:r>
-        <w:t>(</w:t>
-      </w:r>
-      <w:proofErr w:type="gramStart"/>
-      <w:r>
-        <w:t>weather</w:t>
-      </w:r>
-      <w:proofErr w:type="gramEnd"/>
-      <w:r>
-        <w:t xml:space="preserve"> forecast)</w:t>
+        <w:t>(weather forecast)</w:t>
       </w:r>
     </w:p>
     <w:p>
@@ -548,13 +436,8 @@
             <w:hideMark/>
           </w:tcPr>
           <w:p>
-            <w:proofErr w:type="gramStart"/>
             <w:r>
-              <w:t>So</w:t>
-            </w:r>
-            <w:proofErr w:type="gramEnd"/>
-            <w:r>
-              <w:t xml:space="preserve"> the weather we will be experiencing here over a few days will be vastly different several months later.</w:t>
+              <w:t>So the weather we will be experiencing here over a few days will be vastly different several months later.</w:t>
             </w:r>
           </w:p>
         </w:tc>
@@ -566,78 +449,57 @@
         <w:t xml:space="preserve"> </w:t>
       </w:r>
       <w:r>
+        <w:t>(colony ship enter)</w:t>
+      </w:r>
+    </w:p>
+    <w:p>
+      <w:r>
+        <w:t>Our goal for this expedition is to populate the place with as many frogs as possible. We do this by deploying houses.</w:t>
+      </w:r>
+    </w:p>
+    <w:p>
+      <w:r>
+        <w:t>You can deploy a house by pressing the ‘home’ icon below, then pressing the ‘house’ that appears above it.</w:t>
+      </w:r>
+    </w:p>
+    <w:p>
+      <w:r>
+        <w:t>Go ahead and place one in a suitable location.</w:t>
+      </w:r>
+    </w:p>
+    <w:p/>
+    <w:p>
+      <w:r>
+        <w:t>(house placed)</w:t>
+      </w:r>
+    </w:p>
+    <w:p>
+      <w:r>
+        <w:t>Excellent! Now that a house has landed, our population has increased by one!</w:t>
+      </w:r>
+    </w:p>
+    <w:p>
+      <w:r>
+        <w:t>In order to increase the population further, we are going to need food. These peculiar frogs seem to only eat a certain type of flower that they grow.</w:t>
+      </w:r>
+    </w:p>
+    <w:p>
+      <w:r>
+        <w:t>To grow this flower, you just need to place it somewhere suitable much like you did with the house.</w:t>
+      </w:r>
+    </w:p>
+    <w:p>
+      <w:r>
+        <w:t>You’ll then need a gardener to nurture the flower. Simply click on the frog with a hat portrait when the green arrow appears.</w:t>
+      </w:r>
+    </w:p>
+    <w:p/>
+    <w:p>
+      <w:r>
         <w:t>(</w:t>
       </w:r>
-      <w:proofErr w:type="gramStart"/>
-      <w:r>
-        <w:t>colony</w:t>
-      </w:r>
-      <w:proofErr w:type="gramEnd"/>
-      <w:r>
-        <w:t xml:space="preserve"> ship enter)</w:t>
-      </w:r>
-    </w:p>
-    <w:p>
-      <w:r>
-        <w:t>Our goal for this expedition is to populate the place with as many frogs as possible. We do this by deploying houses.</w:t>
-      </w:r>
-    </w:p>
-    <w:p>
-      <w:r>
-        <w:t>You can deploy a house by pressing the ‘home’ icon below, then pressing the ‘house’ that appears above it.</w:t>
-      </w:r>
-    </w:p>
-    <w:p>
-      <w:r>
-        <w:t>Go ahead and place one in a suitable location.</w:t>
-      </w:r>
-    </w:p>
-    <w:p/>
-    <w:p>
-      <w:r>
-        <w:t>(</w:t>
-      </w:r>
-      <w:proofErr w:type="gramStart"/>
-      <w:r>
-        <w:t>house</w:t>
-      </w:r>
-      <w:proofErr w:type="gramEnd"/>
-      <w:r>
-        <w:t xml:space="preserve"> placed)</w:t>
-      </w:r>
-    </w:p>
-    <w:p>
-      <w:r>
-        <w:t>Excellent! Now that a house has landed, our population has increased by one!</w:t>
-      </w:r>
-    </w:p>
-    <w:p>
-      <w:r>
-        <w:t>In order to increase the population further, we are going to need food. These peculiar frogs seem to only eat a certain type of flower that they grow.</w:t>
-      </w:r>
-    </w:p>
-    <w:p>
-      <w:r>
-        <w:t>To grow this flower, you just need to place it somewhere suitable much like you did with the house.</w:t>
-      </w:r>
-    </w:p>
-    <w:p>
-      <w:r>
-        <w:t>You’ll then need a gardener to nurture the flower. Simply click on the frog with a hat portrait when the green arrow appears.</w:t>
-      </w:r>
-    </w:p>
-    <w:p/>
-    <w:p>
-      <w:r>
-        <w:t>(</w:t>
-      </w:r>
-      <w:proofErr w:type="gramStart"/>
-      <w:r>
-        <w:t>second</w:t>
-      </w:r>
-      <w:proofErr w:type="gramEnd"/>
-      <w:r>
-        <w:t xml:space="preserve"> house placed</w:t>
+      <w:r>
+        <w:t>second house placed</w:t>
       </w:r>
       <w:r>
         <w:t>)</w:t>
@@ -661,15 +523,7 @@
     <w:p/>
     <w:p>
       <w:r>
-        <w:t>(</w:t>
-      </w:r>
-      <w:proofErr w:type="gramStart"/>
-      <w:r>
-        <w:t>both</w:t>
-      </w:r>
-      <w:proofErr w:type="gramEnd"/>
-      <w:r>
-        <w:t xml:space="preserve"> placed)</w:t>
+        <w:t>(both placed)</w:t>
       </w:r>
     </w:p>
     <w:p>
@@ -685,28 +539,12 @@
     <w:p/>
     <w:p>
       <w:r>
-        <w:t>(</w:t>
-      </w:r>
-      <w:proofErr w:type="gramStart"/>
-      <w:r>
-        <w:t>engineer</w:t>
-      </w:r>
-      <w:proofErr w:type="gramEnd"/>
-      <w:r>
-        <w:t xml:space="preserve"> summoned)</w:t>
-      </w:r>
-    </w:p>
-    <w:p>
-      <w:r>
-        <w:t>(</w:t>
-      </w:r>
-      <w:proofErr w:type="gramStart"/>
-      <w:r>
-        <w:t>pause</w:t>
-      </w:r>
-      <w:proofErr w:type="gramEnd"/>
-      <w:r>
-        <w:t xml:space="preserve"> game)</w:t>
+        <w:t>(engineer summoned)</w:t>
+      </w:r>
+    </w:p>
+    <w:p>
+      <w:r>
+        <w:t>(pause game)</w:t>
       </w:r>
     </w:p>
     <w:p>
@@ -767,15 +605,7 @@
     <w:p/>
     <w:p>
       <w:r>
-        <w:t>(</w:t>
-      </w:r>
-      <w:proofErr w:type="gramStart"/>
-      <w:r>
-        <w:t>vine</w:t>
-      </w:r>
-      <w:proofErr w:type="gramEnd"/>
-      <w:r>
-        <w:t xml:space="preserve"> appear) (pause)</w:t>
+        <w:t>(vine appear) (pause)</w:t>
       </w:r>
     </w:p>
     <w:p>
@@ -796,15 +626,7 @@
     <w:p/>
     <w:p>
       <w:r>
-        <w:t>(</w:t>
-      </w:r>
-      <w:proofErr w:type="gramStart"/>
-      <w:r>
-        <w:t>mole</w:t>
-      </w:r>
-      <w:proofErr w:type="gramEnd"/>
-      <w:r>
-        <w:t xml:space="preserve"> appear) (pause)</w:t>
+        <w:t>(mole appear) (pause)</w:t>
       </w:r>
     </w:p>
     <w:p>
@@ -828,7 +650,495 @@
       </w:r>
     </w:p>
     <w:p/>
-    <w:p/>
+    <w:p>
+      <w:r>
+        <w:t>Overworld 2</w:t>
+      </w:r>
+    </w:p>
+    <w:p>
+      <w:r>
+        <w:t xml:space="preserve">Our next batch of frogs are keen on living in a windy environment, </w:t>
+      </w:r>
+      <w:r>
+        <w:t>as well as</w:t>
+      </w:r>
+      <w:r>
+        <w:t xml:space="preserve"> hot and humid.</w:t>
+      </w:r>
+    </w:p>
+    <w:p>
+      <w:r>
+        <w:t>In th</w:t>
+      </w:r>
+      <w:r>
+        <w:t>at</w:t>
+      </w:r>
+      <w:r>
+        <w:t xml:space="preserve"> case, we’ll need to check the wind readings of Earth.</w:t>
+      </w:r>
+    </w:p>
+    <w:p>
+      <w:r>
+        <w:t>(turn on wind)</w:t>
+      </w:r>
+    </w:p>
+    <w:p>
+      <w:r>
+        <w:t>(toggle to wind attr)</w:t>
+      </w:r>
+    </w:p>
+    <w:p>
+      <w:r>
+        <w:t xml:space="preserve">Notice </w:t>
+      </w:r>
+      <w:r>
+        <w:t>the</w:t>
+      </w:r>
+      <w:r>
+        <w:t xml:space="preserve"> winds form</w:t>
+      </w:r>
+      <w:r>
+        <w:t>ing</w:t>
+      </w:r>
+      <w:r>
+        <w:t xml:space="preserve"> into a swirly motion?</w:t>
+      </w:r>
+      <w:r>
+        <w:t xml:space="preserve"> These are tropical cyclones, sometimes referred to as</w:t>
+      </w:r>
+      <w:r>
+        <w:t>:</w:t>
+      </w:r>
+      <w:r>
+        <w:t xml:space="preserve"> hurricanes, or typhoons.</w:t>
+      </w:r>
+    </w:p>
+    <w:p>
+      <w:r>
+        <w:t>(toggle to temp attr)</w:t>
+      </w:r>
+    </w:p>
+    <w:p>
+      <w:r>
+        <w:t xml:space="preserve">As you can see, </w:t>
+      </w:r>
+      <w:r>
+        <w:t>the warm energy from the ocean rises, forming low pressure from below. This causes more air to fill in.</w:t>
+      </w:r>
+    </w:p>
+    <w:p>
+      <w:r>
+        <w:t xml:space="preserve">The air filling in must then rise because of the heat, accumulating water </w:t>
+      </w:r>
+      <w:r>
+        <w:t xml:space="preserve">which </w:t>
+      </w:r>
+      <w:r>
+        <w:t>releas</w:t>
+      </w:r>
+      <w:r>
+        <w:t>e</w:t>
+      </w:r>
+      <w:r>
+        <w:t xml:space="preserve"> more heat. </w:t>
+      </w:r>
+    </w:p>
+    <w:p>
+      <w:r>
+        <w:t>This cycle continues as the wind travels, building up more speed along the way.</w:t>
+      </w:r>
+    </w:p>
+    <w:p>
+      <w:r>
+        <w:t>(toggle off attr)</w:t>
+      </w:r>
+    </w:p>
+    <w:p>
+      <w:r>
+        <w:t>Anyhow, let’s find places where the wind might by strong. Try looking for areas prone to hurricanes along coastal regions.</w:t>
+      </w:r>
+    </w:p>
+    <w:p>
+      <w:r>
+        <w:lastRenderedPageBreak/>
+        <w:t>Remember to check the different seasons to see how the wind changes to various positions across Earth.</w:t>
+      </w:r>
+    </w:p>
+    <w:p>
+      <w:r>
+        <w:t>This time around, there are more than one hotspot to discover on the map. Only one of them is will match with the frogs’ criteria.</w:t>
+      </w:r>
+    </w:p>
+    <w:p/>
+    <w:p>
+      <w:r>
+        <w:t>Colony 2</w:t>
+      </w:r>
+    </w:p>
+    <w:p>
+      <w:r>
+        <w:t>(intro)</w:t>
+      </w:r>
+    </w:p>
+    <w:p>
+      <w:r>
+        <w:t>Looks like we’ve landed in a tropical climate. Where it’s hot and humid all year round with plenty of rain.</w:t>
+      </w:r>
+    </w:p>
+    <w:p>
+      <w:r>
+        <w:t>Though it looks like we’re getting more rain than usual, something is afoot...</w:t>
+      </w:r>
+    </w:p>
+    <w:p>
+      <w:r>
+        <w:t>Perhaps we should take a careful look at the weather forecast.</w:t>
+      </w:r>
+    </w:p>
+    <w:p/>
+    <w:p>
+      <w:r>
+        <w:t>(mushroom)</w:t>
+      </w:r>
+      <w:r>
+        <w:t xml:space="preserve"> </w:t>
+      </w:r>
+      <w:r>
+        <w:t>(pause)</w:t>
+      </w:r>
+    </w:p>
+    <w:p>
+      <w:r>
+        <w:t xml:space="preserve">Uh oh, a mushroom </w:t>
+      </w:r>
+      <w:r>
+        <w:t xml:space="preserve">has </w:t>
+      </w:r>
+      <w:r>
+        <w:t>grow</w:t>
+      </w:r>
+      <w:r>
+        <w:t>n</w:t>
+      </w:r>
+      <w:r>
+        <w:t xml:space="preserve"> near one of our </w:t>
+      </w:r>
+      <w:r>
+        <w:t>structures</w:t>
+      </w:r>
+      <w:r>
+        <w:t>!</w:t>
+      </w:r>
+    </w:p>
+    <w:p>
+      <w:r>
+        <w:t>Since there's a lot of moisture in the region, the fungi that grow these mushrooms are able to absorb a lot of nutrients.</w:t>
+      </w:r>
+    </w:p>
+    <w:p>
+      <w:r>
+        <w:t xml:space="preserve">Their spores appear to be harmful to </w:t>
+      </w:r>
+      <w:r>
+        <w:t>the</w:t>
+      </w:r>
+      <w:r>
+        <w:t xml:space="preserve"> frogs!</w:t>
+      </w:r>
+      <w:r>
+        <w:t xml:space="preserve"> Make sure to have a gardener around to take care of them!</w:t>
+      </w:r>
+    </w:p>
+    <w:p>
+      <w:r>
+        <w:t>(fly)</w:t>
+      </w:r>
+      <w:r>
+        <w:t xml:space="preserve"> (pause)</w:t>
+      </w:r>
+    </w:p>
+    <w:p>
+      <w:r>
+        <w:t>Look out, it's a beetle!</w:t>
+      </w:r>
+      <w:r>
+        <w:t xml:space="preserve"> </w:t>
+      </w:r>
+    </w:p>
+    <w:p>
+      <w:r>
+        <w:t>Due to the consistent warmth in tropical climates, insects are able to thrive throughout the year.</w:t>
+      </w:r>
+    </w:p>
+    <w:p>
+      <w:r>
+        <w:t>These troublesome insects can be dealt with by a hero frog. Make sure to have one around</w:t>
+      </w:r>
+      <w:r>
+        <w:t xml:space="preserve"> to rout them out.</w:t>
+      </w:r>
+    </w:p>
+    <w:p>
+      <w:r>
+        <w:t>(hazzard)</w:t>
+      </w:r>
+    </w:p>
+    <w:p>
+      <w:r>
+        <w:t xml:space="preserve">Take cover, a </w:t>
+      </w:r>
+      <w:r>
+        <w:t>hurricane</w:t>
+      </w:r>
+      <w:r>
+        <w:t xml:space="preserve"> is heading our way!</w:t>
+      </w:r>
+    </w:p>
+    <w:p>
+      <w:r>
+        <w:t>As mentioned before about hurricanes: the wind speed that has accumulated over low pressure from the surface has reached critical speed.</w:t>
+      </w:r>
+    </w:p>
+    <w:p>
+      <w:r>
+        <w:t>Our frogs must take cover. Fortunately, their structure</w:t>
+      </w:r>
+      <w:r>
+        <w:t>s</w:t>
+      </w:r>
+      <w:r>
+        <w:t xml:space="preserve"> are made of sturdy stuff, causing it to withstand the </w:t>
+      </w:r>
+      <w:r>
+        <w:t>staggering winds!</w:t>
+      </w:r>
+    </w:p>
+    <w:p>
+      <w:r>
+        <w:t>However, along with strong winds, the water that is released from the storm will cause flood across the land.</w:t>
+      </w:r>
+    </w:p>
+    <w:p>
+      <w:r>
+        <w:t>Make certain that no important structures are within the flooding area, or they will get damaged.</w:t>
+      </w:r>
+    </w:p>
+    <w:p/>
+    <w:p>
+      <w:r>
+        <w:lastRenderedPageBreak/>
+        <w:t>Overworld 3</w:t>
+      </w:r>
+    </w:p>
+    <w:p>
+      <w:r>
+        <w:t>Our next batch of frogs are looking for a warm place with low humidity, and some nice breeze.</w:t>
+      </w:r>
+    </w:p>
+    <w:p>
+      <w:r>
+        <w:t>In that case, we should look for a desert climate!</w:t>
+      </w:r>
+    </w:p>
+    <w:p>
+      <w:r>
+        <w:t>(investigation)</w:t>
+      </w:r>
+    </w:p>
+    <w:p>
+      <w:r>
+        <w:t xml:space="preserve">Now it may seem that these frogs would want to bask in the sun all day long. </w:t>
+      </w:r>
+    </w:p>
+    <w:p>
+      <w:r>
+        <w:t xml:space="preserve">However, they will still need some water source to sustain themselves! </w:t>
+      </w:r>
+    </w:p>
+    <w:p>
+      <w:r>
+        <w:t>Look for a suitable place where there are underground waters that we can extract.</w:t>
+      </w:r>
+    </w:p>
+    <w:p/>
+    <w:p>
+      <w:r>
+        <w:t>Colony 3</w:t>
+      </w:r>
+    </w:p>
+    <w:p>
+      <w:r>
+        <w:t>The desert climate…</w:t>
+      </w:r>
+      <w:r>
+        <w:t xml:space="preserve">This dry and hot </w:t>
+      </w:r>
+      <w:r>
+        <w:t>environment</w:t>
+      </w:r>
+      <w:r>
+        <w:t xml:space="preserve"> will leave us with little to no water for our plants.</w:t>
+      </w:r>
+    </w:p>
+    <w:p>
+      <w:r>
+        <w:t>Fortunately, there are underground water</w:t>
+      </w:r>
+      <w:r>
+        <w:t>s</w:t>
+      </w:r>
+      <w:r>
+        <w:t xml:space="preserve"> we can extract from to make this land more habitable.</w:t>
+      </w:r>
+    </w:p>
+    <w:p>
+      <w:r>
+        <w:t>(house spawned)</w:t>
+      </w:r>
+    </w:p>
+    <w:p>
+      <w:r>
+        <w:t xml:space="preserve">Since the ground here is not ideal for growing plants, we will have to </w:t>
+      </w:r>
+      <w:r>
+        <w:t>do a bit of landscaping.</w:t>
+      </w:r>
+    </w:p>
+    <w:p>
+      <w:r>
+        <w:t>First, we will need to build a water tank where water is accessible.</w:t>
+      </w:r>
+    </w:p>
+    <w:p>
+      <w:r>
+        <w:t>(landscaping)</w:t>
+      </w:r>
+    </w:p>
+    <w:p>
+      <w:r>
+        <w:t>Now that we have a water source, summon a landscaper to irrigate the land.</w:t>
+      </w:r>
+    </w:p>
+    <w:p>
+      <w:r>
+        <w:t>(landscaping finished)</w:t>
+      </w:r>
+    </w:p>
+    <w:p>
+      <w:r>
+        <w:t>Excellent! Now that there’s an irrigated land, you can now place a plant on it. Do this now.</w:t>
+      </w:r>
+    </w:p>
+    <w:p>
+      <w:r>
+        <w:t xml:space="preserve">We can proceed onward once we have </w:t>
+      </w:r>
+      <w:r>
+        <w:t>increased the population.</w:t>
+      </w:r>
+    </w:p>
+    <w:p/>
+    <w:p>
+      <w:r>
+        <w:t>Overworld 4</w:t>
+      </w:r>
+    </w:p>
+    <w:p>
+      <w:r>
+        <w:t>This is our final batch of frogs, and they seem eager to settle in the highlands where it’s cold and snowy.</w:t>
+      </w:r>
+    </w:p>
+    <w:p>
+      <w:r>
+        <w:t>Why don’t we look for a spot in the mountainous area.</w:t>
+      </w:r>
+    </w:p>
+    <w:p>
+      <w:r>
+        <w:t>(investigate)</w:t>
+      </w:r>
+    </w:p>
+    <w:p>
+      <w:r>
+        <w:t>Although we are in an area that is mostly a tropical climate, remember that altitude can also affect the climate.</w:t>
+      </w:r>
+    </w:p>
+    <w:p>
+      <w:r>
+        <w:t>Go further up where the air pressure and temperature are lower.</w:t>
+      </w:r>
+    </w:p>
+    <w:p/>
+    <w:p/>
+    <w:p>
+      <w:r>
+        <w:lastRenderedPageBreak/>
+        <w:t>Colony 4</w:t>
+      </w:r>
+    </w:p>
+    <w:p>
+      <w:r>
+        <w:t>The highland climate is quite comfy despite the consistent cold weather.</w:t>
+      </w:r>
+      <w:r>
+        <w:t xml:space="preserve"> We’ll need more than usual power to keep our houses warm.</w:t>
+      </w:r>
+    </w:p>
+    <w:p>
+      <w:r>
+        <w:t>Just like in the desert climate, the ground here is not ideal for plants to grow, so landscaping will be crucial.</w:t>
+      </w:r>
+    </w:p>
+    <w:p>
+      <w:r>
+        <w:t>(house spawned)</w:t>
+      </w:r>
+    </w:p>
+    <w:p>
+      <w:r>
+        <w:t>Since we can’t place plants on these rigid grounds, we’ll once again need the help of landscapers to shape the land.</w:t>
+      </w:r>
+    </w:p>
+    <w:p>
+      <w:r>
+        <w:t>You won’t have to worry about where to place the water thank this time around.</w:t>
+      </w:r>
+    </w:p>
+    <w:p>
+      <w:r>
+        <w:t>We will be able to proceed once the frog population has increased.</w:t>
+      </w:r>
+    </w:p>
+    <w:p>
+      <w:r>
+        <w:t>(pop increased)</w:t>
+      </w:r>
+    </w:p>
+    <w:p>
+      <w:r>
+        <w:t>Excellent! With the habitation well established, we can proceed to complete this final expedition!</w:t>
+      </w:r>
+    </w:p>
+    <w:p>
+      <w:r>
+        <w:t>(burrow spawned)</w:t>
+      </w:r>
+    </w:p>
+    <w:p>
+      <w:r>
+        <w:t>Uh oh! A cave has emerged from the ground!</w:t>
+      </w:r>
+    </w:p>
+    <w:p>
+      <w:r>
+        <w:t>Critters will keep emerging from these caves so long as it remains. Fortunately, an engineer can demolish it.</w:t>
+      </w:r>
+    </w:p>
+    <w:p>
+      <w:r>
+        <w:t>Make sure to also have a hero frog around to deal with the critters, while the engineers do their work!</w:t>
+      </w:r>
+    </w:p>
     <w:sectPr>
       <w:pgSz w:w="12240" w:h="15840"/>
       <w:pgMar w:top="1440" w:right="1440" w:bottom="1440" w:left="1440" w:header="720" w:footer="720" w:gutter="0"/>

</xml_diff>

<commit_message>
some bug fixes, build for submission, some level tweaks, tired
</commit_message>
<xml_diff>
--- a/Art Refs/text scratch.docx
+++ b/Art Refs/text scratch.docx
@@ -1453,6 +1453,17 @@
     <w:p>
       <w:r>
         <w:t>Thank you for playing!</w:t>
+      </w:r>
+    </w:p>
+    <w:p/>
+    <w:p>
+      <w:r>
+        <w:t>Synopsys</w:t>
+      </w:r>
+    </w:p>
+    <w:p>
+      <w:r>
+        <w:t>A group of space frogs have been exiled from their planet, and are seeking refuge. Lend a hand for these poor hapless creatures, and they shall be forever grateful. Make use of your knowledge about climate and weather to find them a suitable home across Earth!</w:t>
       </w:r>
     </w:p>
     <w:sectPr>

</xml_diff>

<commit_message>
tutorial update for overworld01
</commit_message>
<xml_diff>
--- a/Art Refs/text scratch.docx
+++ b/Art Refs/text scratch.docx
@@ -326,7 +326,37 @@
         <w:t>Next is the humidity readings of Earth.</w:t>
       </w:r>
       <w:r>
-        <w:t xml:space="preserve"> The percentage tells us how much water vapor is present on air.</w:t>
+        <w:t xml:space="preserve"> The percentage tells us</w:t>
+      </w:r>
+      <w:r>
+        <w:t xml:space="preserve"> </w:t>
+      </w:r>
+      <w:r>
+        <w:t>the amount of</w:t>
+      </w:r>
+      <w:r>
+        <w:t xml:space="preserve"> water vapor </w:t>
+      </w:r>
+      <w:r>
+        <w:t xml:space="preserve">in </w:t>
+      </w:r>
+      <w:r>
+        <w:t>the air</w:t>
+      </w:r>
+      <w:r>
+        <w:t xml:space="preserve"> </w:t>
+      </w:r>
+      <w:r>
+        <w:t xml:space="preserve">relative to </w:t>
+      </w:r>
+      <w:r>
+        <w:t>its capacity based on the current</w:t>
+      </w:r>
+      <w:r>
+        <w:t xml:space="preserve"> temperature</w:t>
+      </w:r>
+      <w:r>
+        <w:t>.</w:t>
       </w:r>
     </w:p>
     <w:p>
@@ -334,7 +364,126 @@
         <w:t xml:space="preserve">Notice how humidity </w:t>
       </w:r>
       <w:r>
-        <w:t>tends to be higher in large forest and jungle areas, such as the Amazon rainforest</w:t>
+        <w:t xml:space="preserve">tends to be higher </w:t>
+      </w:r>
+      <w:r>
+        <w:t>near the equator? This coincides with the temperature being high, allowing air to hold more water.</w:t>
+      </w:r>
+    </w:p>
+    <w:p>
+      <w:r>
+        <w:t xml:space="preserve">It’s no wonder there </w:t>
+      </w:r>
+      <w:r>
+        <w:t>is</w:t>
+      </w:r>
+      <w:r>
+        <w:t xml:space="preserve"> an abundance of trees in these regions!</w:t>
+      </w:r>
+    </w:p>
+    <w:p>
+      <w:r>
+        <w:t>(</w:t>
+      </w:r>
+      <w:proofErr w:type="gramStart"/>
+      <w:r>
+        <w:t>toggle</w:t>
+      </w:r>
+      <w:proofErr w:type="gramEnd"/>
+      <w:r>
+        <w:t xml:space="preserve"> none) (show atmosphere toggle)</w:t>
+      </w:r>
+    </w:p>
+    <w:p>
+      <w:r>
+        <w:t xml:space="preserve">Now go ahead and find a place for the frogs to land. Simply </w:t>
+      </w:r>
+      <w:r>
+        <w:t>press</w:t>
+      </w:r>
+      <w:r>
+        <w:t xml:space="preserve"> </w:t>
+      </w:r>
+      <w:r>
+        <w:t>on</w:t>
+      </w:r>
+      <w:r>
+        <w:t xml:space="preserve"> the map to find the </w:t>
+      </w:r>
+      <w:r>
+        <w:t>hot</w:t>
+      </w:r>
+      <w:r>
+        <w:t>spot.</w:t>
+      </w:r>
+    </w:p>
+    <w:p>
+      <w:pPr>
+        <w:rPr>
+          <w:rFonts w:ascii="Calibri" w:eastAsia="Times New Roman" w:hAnsi="Calibri" w:cs="Calibri"/>
+          <w:color w:val="000000"/>
+          <w:kern w:val="0"/>
+          <w14:ligatures w14:val="none"/>
+        </w:rPr>
+      </w:pPr>
+      <w:r>
+        <w:t xml:space="preserve">Remember to make use of the temperature and humidity reading. </w:t>
+      </w:r>
+    </w:p>
+    <w:p>
+      <w:r>
+        <w:t>(</w:t>
+      </w:r>
+      <w:proofErr w:type="gramStart"/>
+      <w:r>
+        <w:t>hotspot</w:t>
+      </w:r>
+      <w:proofErr w:type="gramEnd"/>
+      <w:r>
+        <w:t xml:space="preserve"> found) (toggle temperature)</w:t>
+      </w:r>
+    </w:p>
+    <w:p>
+      <w:r>
+        <w:t>Now that you have found the hotspot, you’ll need to analyze its temperature and humidity readings.</w:t>
+      </w:r>
+    </w:p>
+    <w:p>
+      <w:r>
+        <w:t>Remember to switch between the temperature and humidity overlay to analyze them both.</w:t>
+      </w:r>
+    </w:p>
+    <w:p>
+      <w:r>
+        <w:t>(</w:t>
+      </w:r>
+      <w:proofErr w:type="gramStart"/>
+      <w:r>
+        <w:t>upon</w:t>
+      </w:r>
+      <w:proofErr w:type="gramEnd"/>
+      <w:r>
+        <w:t xml:space="preserve"> investigation error reading</w:t>
+      </w:r>
+      <w:r>
+        <w:t xml:space="preserve"> close</w:t>
+      </w:r>
+      <w:r>
+        <w:t>)</w:t>
+      </w:r>
+    </w:p>
+    <w:p>
+      <w:r>
+        <w:t xml:space="preserve">Looks like the temperature is too low. </w:t>
+      </w:r>
+      <w:r>
+        <w:t xml:space="preserve">We will need to change </w:t>
+      </w:r>
+      <w:r>
+        <w:t>the time of the year</w:t>
+      </w:r>
+      <w:r>
+        <w:t xml:space="preserve"> to land on this spot</w:t>
       </w:r>
       <w:r>
         <w:t>.</w:t>
@@ -342,25 +491,33 @@
     </w:p>
     <w:p>
       <w:r>
-        <w:t>(</w:t>
-      </w:r>
-      <w:proofErr w:type="gramStart"/>
-      <w:r>
-        <w:t>toggle</w:t>
-      </w:r>
-      <w:proofErr w:type="gramEnd"/>
-      <w:r>
-        <w:t xml:space="preserve"> none) (show atmosphere toggle)</w:t>
-      </w:r>
-    </w:p>
-    <w:p>
-      <w:r>
-        <w:t>Now go ahead and find a place for the frogs to land. Simply click around the map to find the spot.</w:t>
-      </w:r>
-    </w:p>
-    <w:p>
-      <w:r>
-        <w:t xml:space="preserve">Remember to make use of the temperature and humidity reading. </w:t>
+        <w:t>Since the earth rotate at a slightly tilted axis around the sun, the atmosphere can change throughout the year.</w:t>
+      </w:r>
+    </w:p>
+    <w:p>
+      <w:r>
+        <w:t>Why don’t we</w:t>
+      </w:r>
+      <w:r>
+        <w:t xml:space="preserve"> adjust </w:t>
+      </w:r>
+      <w:r>
+        <w:t xml:space="preserve">the </w:t>
+      </w:r>
+      <w:r>
+        <w:t xml:space="preserve">time by selecting </w:t>
+      </w:r>
+      <w:r>
+        <w:t xml:space="preserve">a different </w:t>
+      </w:r>
+      <w:r>
+        <w:t>season</w:t>
+      </w:r>
+      <w:r>
+        <w:t>.</w:t>
+      </w:r>
+      <w:r>
+        <w:t xml:space="preserve"> Perhaps summer will give us the temperature to satisfy the criteria!</w:t>
       </w:r>
     </w:p>
     <w:p>
@@ -380,10 +537,11 @@
           <w:kern w:val="0"/>
           <w14:ligatures w14:val="none"/>
         </w:rPr>
-        <w:t>Hint: we are looking for a temperate climate, perhaps somewhere in North America...</w:t>
+        <w:t>Remember to reanalyze the atmospheric readings when changing seasons.</w:t>
       </w:r>
     </w:p>
     <w:p/>
+    <w:p/>
     <w:p>
       <w:r>
         <w:t>(</w:t>
@@ -394,118 +552,53 @@
       </w:r>
       <w:proofErr w:type="gramEnd"/>
       <w:r>
-        <w:t xml:space="preserve"> investigation error reading</w:t>
-      </w:r>
-      <w:r>
-        <w:t xml:space="preserve"> close</w:t>
-      </w:r>
-      <w:r>
-        <w:t>)</w:t>
-      </w:r>
-    </w:p>
-    <w:p>
-      <w:r>
-        <w:t xml:space="preserve">Looks like the temperature is too low. </w:t>
-      </w:r>
-      <w:r>
-        <w:t xml:space="preserve">We will need to change </w:t>
-      </w:r>
-      <w:r>
-        <w:t>the time of the year</w:t>
-      </w:r>
-      <w:r>
-        <w:t xml:space="preserve"> to land on this spot</w:t>
-      </w:r>
-      <w:r>
-        <w:t>.</w:t>
-      </w:r>
-    </w:p>
-    <w:p>
-      <w:r>
-        <w:t>Since the earth rotate at a slightly tilted axis around the sun, the atmosphere can change throughout the year.</w:t>
-      </w:r>
-    </w:p>
-    <w:p>
-      <w:r>
-        <w:t>Why don’t we</w:t>
-      </w:r>
-      <w:r>
-        <w:t xml:space="preserve"> adjust </w:t>
-      </w:r>
-      <w:r>
-        <w:t xml:space="preserve">the </w:t>
-      </w:r>
-      <w:r>
-        <w:t xml:space="preserve">time by selecting </w:t>
-      </w:r>
-      <w:r>
-        <w:t xml:space="preserve">a different </w:t>
-      </w:r>
-      <w:r>
-        <w:t>season</w:t>
-      </w:r>
-      <w:r>
-        <w:t>.</w:t>
+        <w:t xml:space="preserve"> investigation)</w:t>
+      </w:r>
+    </w:p>
+    <w:p>
+      <w:r>
+        <w:t>Now you just need to pick a particular location on the land for the frogs.</w:t>
+      </w:r>
+    </w:p>
+    <w:p>
+      <w:r>
+        <w:t xml:space="preserve">When the majority of </w:t>
+      </w:r>
+      <w:r>
+        <w:t>the frogs</w:t>
+      </w:r>
+      <w:r>
+        <w:t xml:space="preserve"> approve</w:t>
+      </w:r>
+      <w:r>
+        <w:t>,</w:t>
+      </w:r>
+      <w:r>
+        <w:t xml:space="preserve"> we can finally </w:t>
+      </w:r>
+      <w:r>
+        <w:t>launch the expedition!</w:t>
       </w:r>
     </w:p>
     <w:p/>
     <w:p>
       <w:r>
-        <w:t>(</w:t>
-      </w:r>
-      <w:proofErr w:type="gramStart"/>
-      <w:r>
-        <w:t>upon</w:t>
-      </w:r>
-      <w:proofErr w:type="gramEnd"/>
-      <w:r>
-        <w:t xml:space="preserve"> investigation)</w:t>
-      </w:r>
-    </w:p>
-    <w:p>
-      <w:r>
-        <w:t>Now you just need to pick a particular location on the land for the frogs.</w:t>
-      </w:r>
-    </w:p>
-    <w:p>
-      <w:r>
-        <w:t xml:space="preserve">When the majority of </w:t>
-      </w:r>
-      <w:r>
-        <w:t>the frogs</w:t>
-      </w:r>
-      <w:r>
-        <w:t xml:space="preserve"> approve</w:t>
-      </w:r>
-      <w:r>
-        <w:t>,</w:t>
-      </w:r>
-      <w:r>
-        <w:t xml:space="preserve"> we can finally </w:t>
-      </w:r>
-      <w:r>
-        <w:t>launch the expedition!</w:t>
+        <w:t>Colony 1</w:t>
+      </w:r>
+    </w:p>
+    <w:p>
+      <w:r>
+        <w:t>In this scenario, we will be building the frog’s colony during summer.</w:t>
+      </w:r>
+    </w:p>
+    <w:p>
+      <w:r>
+        <w:t>Where it is mostly sunny, with some rain here and there. A pleasant weather to be out and about!</w:t>
       </w:r>
     </w:p>
     <w:p/>
     <w:p>
       <w:r>
-        <w:t>Colony 1</w:t>
-      </w:r>
-    </w:p>
-    <w:p>
-      <w:r>
-        <w:t>In this scenario, we will be building the frog’s colony during summer.</w:t>
-      </w:r>
-    </w:p>
-    <w:p>
-      <w:r>
-        <w:t>Where it is mostly sunny, with some rain here and there. A pleasant weather to be out and about!</w:t>
-      </w:r>
-    </w:p>
-    <w:p/>
-    <w:p>
-      <w:r>
         <w:t>(</w:t>
       </w:r>
       <w:proofErr w:type="gramStart"/>
@@ -519,6 +612,7 @@
     </w:p>
     <w:p>
       <w:r>
+        <w:lastRenderedPageBreak/>
         <w:t>Here’s the weather forecast during this expedition!</w:t>
       </w:r>
     </w:p>
@@ -583,129 +677,129 @@
     </w:tbl>
     <w:p>
       <w:r>
+        <w:t xml:space="preserve"> </w:t>
+      </w:r>
+      <w:r>
+        <w:t>(</w:t>
+      </w:r>
+      <w:proofErr w:type="gramStart"/>
+      <w:r>
+        <w:t>colony</w:t>
+      </w:r>
+      <w:proofErr w:type="gramEnd"/>
+      <w:r>
+        <w:t xml:space="preserve"> ship enter)</w:t>
+      </w:r>
+    </w:p>
+    <w:p>
+      <w:r>
+        <w:t>Our goal for this expedition is to populate the place with as many frogs as possible. We do this by deploying houses.</w:t>
+      </w:r>
+    </w:p>
+    <w:p>
+      <w:r>
+        <w:t>You can deploy a house by pressing the ‘home’ icon below, then pressing the ‘house’ that appears above it.</w:t>
+      </w:r>
+    </w:p>
+    <w:p>
+      <w:r>
+        <w:t>Go ahead and place one in a suitable location.</w:t>
+      </w:r>
+    </w:p>
+    <w:p/>
+    <w:p>
+      <w:r>
+        <w:t>(</w:t>
+      </w:r>
+      <w:proofErr w:type="gramStart"/>
+      <w:r>
+        <w:t>house</w:t>
+      </w:r>
+      <w:proofErr w:type="gramEnd"/>
+      <w:r>
+        <w:t xml:space="preserve"> placed)</w:t>
+      </w:r>
+    </w:p>
+    <w:p>
+      <w:r>
+        <w:t>Excellent! Now that a house has landed, our population has increased by one!</w:t>
+      </w:r>
+    </w:p>
+    <w:p>
+      <w:r>
+        <w:t>In order to increase the population further, we are going to need food. These peculiar frogs seem to only eat a certain type of flower that they grow.</w:t>
+      </w:r>
+    </w:p>
+    <w:p>
+      <w:r>
+        <w:t>To grow this flower, you just need to place it somewhere suitable much like you did with the house.</w:t>
+      </w:r>
+    </w:p>
+    <w:p>
+      <w:r>
+        <w:t>You’ll then need a gardener to nurture the flower. Simply click on the frog with a hat portrait when the green arrow appears.</w:t>
+      </w:r>
+    </w:p>
+    <w:p/>
+    <w:p>
+      <w:r>
+        <w:t>(</w:t>
+      </w:r>
+      <w:proofErr w:type="gramStart"/>
+      <w:r>
+        <w:t>second</w:t>
+      </w:r>
+      <w:proofErr w:type="gramEnd"/>
+      <w:r>
+        <w:t xml:space="preserve"> house placed</w:t>
+      </w:r>
+      <w:r>
+        <w:t>)</w:t>
+      </w:r>
+    </w:p>
+    <w:p>
+      <w:r>
+        <w:t>Now that we have a couple of houses placed, we will now need to sustain them with water and power.</w:t>
+      </w:r>
+    </w:p>
+    <w:p>
+      <w:r>
+        <w:t>To build these structures, simply press on the ‘gear’ icon at the bottom.</w:t>
+      </w:r>
+    </w:p>
+    <w:p>
+      <w:r>
+        <w:t>Press the water tank for water, and press the solar panel for power. Remember to place each of them to proceed!</w:t>
+      </w:r>
+    </w:p>
+    <w:p/>
+    <w:p>
+      <w:r>
+        <w:t>(</w:t>
+      </w:r>
+      <w:proofErr w:type="gramStart"/>
+      <w:r>
+        <w:t>both</w:t>
+      </w:r>
+      <w:proofErr w:type="gramEnd"/>
+      <w:r>
+        <w:t xml:space="preserve"> placed)</w:t>
+      </w:r>
+    </w:p>
+    <w:p>
+      <w:r>
+        <w:t>With both the water tank and solar panel placed, you’ll need an engineer to build them.</w:t>
+      </w:r>
+    </w:p>
+    <w:p>
+      <w:r>
+        <w:t>To summon an engineer, press on the frog with a yellow hard helmet portrait when the green arrow appears.</w:t>
+      </w:r>
+    </w:p>
+    <w:p/>
+    <w:p>
+      <w:r>
         <w:lastRenderedPageBreak/>
-        <w:t xml:space="preserve"> </w:t>
-      </w:r>
-      <w:r>
-        <w:t>(</w:t>
-      </w:r>
-      <w:proofErr w:type="gramStart"/>
-      <w:r>
-        <w:t>colony</w:t>
-      </w:r>
-      <w:proofErr w:type="gramEnd"/>
-      <w:r>
-        <w:t xml:space="preserve"> ship enter)</w:t>
-      </w:r>
-    </w:p>
-    <w:p>
-      <w:r>
-        <w:t>Our goal for this expedition is to populate the place with as many frogs as possible. We do this by deploying houses.</w:t>
-      </w:r>
-    </w:p>
-    <w:p>
-      <w:r>
-        <w:t>You can deploy a house by pressing the ‘home’ icon below, then pressing the ‘house’ that appears above it.</w:t>
-      </w:r>
-    </w:p>
-    <w:p>
-      <w:r>
-        <w:t>Go ahead and place one in a suitable location.</w:t>
-      </w:r>
-    </w:p>
-    <w:p/>
-    <w:p>
-      <w:r>
-        <w:t>(</w:t>
-      </w:r>
-      <w:proofErr w:type="gramStart"/>
-      <w:r>
-        <w:t>house</w:t>
-      </w:r>
-      <w:proofErr w:type="gramEnd"/>
-      <w:r>
-        <w:t xml:space="preserve"> placed)</w:t>
-      </w:r>
-    </w:p>
-    <w:p>
-      <w:r>
-        <w:t>Excellent! Now that a house has landed, our population has increased by one!</w:t>
-      </w:r>
-    </w:p>
-    <w:p>
-      <w:r>
-        <w:t>In order to increase the population further, we are going to need food. These peculiar frogs seem to only eat a certain type of flower that they grow.</w:t>
-      </w:r>
-    </w:p>
-    <w:p>
-      <w:r>
-        <w:t>To grow this flower, you just need to place it somewhere suitable much like you did with the house.</w:t>
-      </w:r>
-    </w:p>
-    <w:p>
-      <w:r>
-        <w:t>You’ll then need a gardener to nurture the flower. Simply click on the frog with a hat portrait when the green arrow appears.</w:t>
-      </w:r>
-    </w:p>
-    <w:p/>
-    <w:p>
-      <w:r>
-        <w:t>(</w:t>
-      </w:r>
-      <w:proofErr w:type="gramStart"/>
-      <w:r>
-        <w:t>second</w:t>
-      </w:r>
-      <w:proofErr w:type="gramEnd"/>
-      <w:r>
-        <w:t xml:space="preserve"> house placed</w:t>
-      </w:r>
-      <w:r>
-        <w:t>)</w:t>
-      </w:r>
-    </w:p>
-    <w:p>
-      <w:r>
-        <w:t>Now that we have a couple of houses placed, we will now need to sustain them with water and power.</w:t>
-      </w:r>
-    </w:p>
-    <w:p>
-      <w:r>
-        <w:t>To build these structures, simply press on the ‘gear’ icon at the bottom.</w:t>
-      </w:r>
-    </w:p>
-    <w:p>
-      <w:r>
-        <w:t>Press the water tank for water, and press the solar panel for power. Remember to place each of them to proceed!</w:t>
-      </w:r>
-    </w:p>
-    <w:p/>
-    <w:p>
-      <w:r>
-        <w:t>(</w:t>
-      </w:r>
-      <w:proofErr w:type="gramStart"/>
-      <w:r>
-        <w:t>both</w:t>
-      </w:r>
-      <w:proofErr w:type="gramEnd"/>
-      <w:r>
-        <w:t xml:space="preserve"> placed)</w:t>
-      </w:r>
-    </w:p>
-    <w:p>
-      <w:r>
-        <w:t>With both the water tank and solar panel placed, you’ll need an engineer to build them.</w:t>
-      </w:r>
-    </w:p>
-    <w:p>
-      <w:r>
-        <w:t>To summon an engineer, press on the frog with a yellow hard helmet portrait when the green arrow appears.</w:t>
-      </w:r>
-    </w:p>
-    <w:p/>
-    <w:p>
-      <w:r>
         <w:t>(</w:t>
       </w:r>
       <w:proofErr w:type="gramStart"/>
@@ -778,7 +872,6 @@
           </w:tcPr>
           <w:p>
             <w:r>
-              <w:lastRenderedPageBreak/>
               <w:t>If you’re feeling confident, you can speed up time by pressing on the ‘play’ button found in the upper right corner of the screen.</w:t>
             </w:r>
           </w:p>
@@ -967,6 +1060,7 @@
     </w:p>
     <w:p>
       <w:r>
+        <w:lastRenderedPageBreak/>
         <w:t xml:space="preserve">The air filling in must then rise because of the heat, accumulating water </w:t>
       </w:r>
       <w:r>
@@ -1015,322 +1109,322 @@
     </w:p>
     <w:p>
       <w:r>
+        <w:t>Remember to check the different seasons to see how the wind changes to various positions across Earth.</w:t>
+      </w:r>
+    </w:p>
+    <w:p>
+      <w:r>
+        <w:t>This time around, there are more than one hotspot to discover on the map. Only one of them will match with the frogs’ criteria.</w:t>
+      </w:r>
+    </w:p>
+    <w:p/>
+    <w:p>
+      <w:r>
+        <w:t>Colony 2</w:t>
+      </w:r>
+    </w:p>
+    <w:p>
+      <w:r>
+        <w:t>(intro)</w:t>
+      </w:r>
+    </w:p>
+    <w:p>
+      <w:r>
+        <w:t>Looks like we’ve landed in a tropical climate. Where it’s hot and humid all year round with plenty of rain.</w:t>
+      </w:r>
+    </w:p>
+    <w:p>
+      <w:r>
+        <w:t>Though it looks like we’re getting more rain than usual, something is afoot...</w:t>
+      </w:r>
+    </w:p>
+    <w:p>
+      <w:r>
+        <w:t>Perhaps we should take a careful look at the weather forecast.</w:t>
+      </w:r>
+    </w:p>
+    <w:p/>
+    <w:p>
+      <w:r>
+        <w:t>(mushroom)</w:t>
+      </w:r>
+      <w:r>
+        <w:t xml:space="preserve"> (pause)</w:t>
+      </w:r>
+    </w:p>
+    <w:p>
+      <w:r>
+        <w:t xml:space="preserve">Uh oh, a mushroom </w:t>
+      </w:r>
+      <w:r>
+        <w:t xml:space="preserve">has </w:t>
+      </w:r>
+      <w:r>
+        <w:t>grow</w:t>
+      </w:r>
+      <w:r>
+        <w:t>n</w:t>
+      </w:r>
+      <w:r>
+        <w:t xml:space="preserve"> near one of our </w:t>
+      </w:r>
+      <w:r>
+        <w:t>structures</w:t>
+      </w:r>
+      <w:r>
+        <w:t>!</w:t>
+      </w:r>
+    </w:p>
+    <w:p>
+      <w:r>
+        <w:t>Since there's a lot of moisture in the region, the fungi that grow these mushrooms are able to absorb a lot of nutrients.</w:t>
+      </w:r>
+    </w:p>
+    <w:p>
+      <w:r>
+        <w:t xml:space="preserve">Their spores appear to be harmful to </w:t>
+      </w:r>
+      <w:r>
+        <w:t>the</w:t>
+      </w:r>
+      <w:r>
+        <w:t xml:space="preserve"> frogs!</w:t>
+      </w:r>
+      <w:r>
+        <w:t xml:space="preserve"> Make sure to have a gardener around to take care of them!</w:t>
+      </w:r>
+    </w:p>
+    <w:p>
+      <w:r>
+        <w:t>(fly)</w:t>
+      </w:r>
+      <w:r>
+        <w:t xml:space="preserve"> (pause)</w:t>
+      </w:r>
+    </w:p>
+    <w:p>
+      <w:r>
+        <w:t>Look out, it's a beetle!</w:t>
+      </w:r>
+      <w:r>
+        <w:t xml:space="preserve"> </w:t>
+      </w:r>
+    </w:p>
+    <w:p>
+      <w:r>
+        <w:t>Due to the consistent warmth in tropical climates, insects are able to thrive throughout the year.</w:t>
+      </w:r>
+    </w:p>
+    <w:p>
+      <w:r>
+        <w:t>These troublesome insects can be dealt with by a hero frog. Make sure to have one around</w:t>
+      </w:r>
+      <w:r>
+        <w:t xml:space="preserve"> to rout them out.</w:t>
+      </w:r>
+    </w:p>
+    <w:p>
+      <w:r>
+        <w:t>(</w:t>
+      </w:r>
+      <w:proofErr w:type="spellStart"/>
+      <w:r>
+        <w:t>hazzard</w:t>
+      </w:r>
+      <w:proofErr w:type="spellEnd"/>
+      <w:r>
+        <w:t>)</w:t>
+      </w:r>
+    </w:p>
+    <w:p>
+      <w:r>
+        <w:t xml:space="preserve">Take cover, a </w:t>
+      </w:r>
+      <w:r>
+        <w:t>hurricane</w:t>
+      </w:r>
+      <w:r>
+        <w:t xml:space="preserve"> is heading our way!</w:t>
+      </w:r>
+    </w:p>
+    <w:p>
+      <w:r>
+        <w:t>As mentioned before about hurricanes: the wind speed that has accumulated over low pressure from the surface has reached critical speed.</w:t>
+      </w:r>
+    </w:p>
+    <w:p>
+      <w:r>
         <w:lastRenderedPageBreak/>
-        <w:t>Remember to check the different seasons to see how the wind changes to various positions across Earth.</w:t>
-      </w:r>
-    </w:p>
-    <w:p>
-      <w:r>
-        <w:t>This time around, there are more than one hotspot to discover on the map. Only one of them will match with the frogs’ criteria.</w:t>
+        <w:t>Our frogs must take cover. Fortunately, their structure</w:t>
+      </w:r>
+      <w:r>
+        <w:t>s</w:t>
+      </w:r>
+      <w:r>
+        <w:t xml:space="preserve"> are made of sturdy stuff, causing it to withstand the </w:t>
+      </w:r>
+      <w:r>
+        <w:t>staggering winds!</w:t>
+      </w:r>
+    </w:p>
+    <w:p>
+      <w:r>
+        <w:t>However, along with strong winds, the water that is released from the storm will cause flood across the land.</w:t>
+      </w:r>
+    </w:p>
+    <w:p>
+      <w:r>
+        <w:t>Make certain that no important structures are within the flooding area, or they will get damaged.</w:t>
       </w:r>
     </w:p>
     <w:p/>
     <w:p>
       <w:r>
-        <w:t>Colony 2</w:t>
-      </w:r>
-    </w:p>
-    <w:p>
-      <w:r>
-        <w:t>(intro)</w:t>
-      </w:r>
-    </w:p>
-    <w:p>
-      <w:r>
-        <w:t>Looks like we’ve landed in a tropical climate. Where it’s hot and humid all year round with plenty of rain.</w:t>
-      </w:r>
-    </w:p>
-    <w:p>
-      <w:r>
-        <w:t>Though it looks like we’re getting more rain than usual, something is afoot...</w:t>
-      </w:r>
-    </w:p>
-    <w:p>
-      <w:r>
-        <w:t>Perhaps we should take a careful look at the weather forecast.</w:t>
+        <w:t>Overworld 3</w:t>
+      </w:r>
+    </w:p>
+    <w:p>
+      <w:r>
+        <w:t>Our next batch of frogs are looking for a warm place with low humidity, and some nice breeze.</w:t>
+      </w:r>
+    </w:p>
+    <w:p>
+      <w:r>
+        <w:t>In that case, we should look for a desert climate!</w:t>
+      </w:r>
+    </w:p>
+    <w:p>
+      <w:r>
+        <w:t>(investigation)</w:t>
+      </w:r>
+    </w:p>
+    <w:p>
+      <w:r>
+        <w:t xml:space="preserve">Now it may seem that these frogs would want to bask in the sun all day long. </w:t>
+      </w:r>
+    </w:p>
+    <w:p>
+      <w:r>
+        <w:t xml:space="preserve">However, they will still need some water source to sustain themselves! </w:t>
+      </w:r>
+    </w:p>
+    <w:p>
+      <w:r>
+        <w:t>Look for a suitable place where there are underground waters that we can extract.</w:t>
       </w:r>
     </w:p>
     <w:p/>
     <w:p>
       <w:r>
-        <w:t>(mushroom)</w:t>
-      </w:r>
-      <w:r>
-        <w:t xml:space="preserve"> (pause)</w:t>
-      </w:r>
-    </w:p>
-    <w:p>
-      <w:r>
-        <w:t xml:space="preserve">Uh oh, a mushroom </w:t>
-      </w:r>
-      <w:r>
-        <w:t xml:space="preserve">has </w:t>
-      </w:r>
-      <w:r>
-        <w:t>grow</w:t>
-      </w:r>
-      <w:r>
-        <w:t>n</w:t>
-      </w:r>
-      <w:r>
-        <w:t xml:space="preserve"> near one of our </w:t>
-      </w:r>
-      <w:r>
-        <w:t>structures</w:t>
-      </w:r>
-      <w:r>
-        <w:t>!</w:t>
-      </w:r>
-    </w:p>
-    <w:p>
-      <w:r>
-        <w:t>Since there's a lot of moisture in the region, the fungi that grow these mushrooms are able to absorb a lot of nutrients.</w:t>
-      </w:r>
-    </w:p>
-    <w:p>
-      <w:r>
-        <w:t xml:space="preserve">Their spores appear to be harmful to </w:t>
-      </w:r>
-      <w:r>
-        <w:t>the</w:t>
-      </w:r>
-      <w:r>
-        <w:t xml:space="preserve"> frogs!</w:t>
-      </w:r>
-      <w:r>
-        <w:t xml:space="preserve"> Make sure to have a gardener around to take care of them!</w:t>
-      </w:r>
-    </w:p>
-    <w:p>
-      <w:r>
-        <w:t>(fly)</w:t>
-      </w:r>
-      <w:r>
-        <w:t xml:space="preserve"> (pause)</w:t>
-      </w:r>
-    </w:p>
-    <w:p>
-      <w:r>
-        <w:t>Look out, it's a beetle!</w:t>
-      </w:r>
-      <w:r>
-        <w:t xml:space="preserve"> </w:t>
-      </w:r>
-    </w:p>
-    <w:p>
-      <w:r>
-        <w:t>Due to the consistent warmth in tropical climates, insects are able to thrive throughout the year.</w:t>
-      </w:r>
-    </w:p>
-    <w:p>
-      <w:r>
-        <w:t>These troublesome insects can be dealt with by a hero frog. Make sure to have one around</w:t>
-      </w:r>
-      <w:r>
-        <w:t xml:space="preserve"> to rout them out.</w:t>
-      </w:r>
-    </w:p>
-    <w:p>
-      <w:r>
-        <w:t>(</w:t>
-      </w:r>
-      <w:proofErr w:type="spellStart"/>
-      <w:r>
-        <w:t>hazzard</w:t>
-      </w:r>
-      <w:proofErr w:type="spellEnd"/>
-      <w:r>
-        <w:t>)</w:t>
-      </w:r>
-    </w:p>
-    <w:p>
-      <w:r>
-        <w:t xml:space="preserve">Take cover, a </w:t>
-      </w:r>
-      <w:r>
-        <w:t>hurricane</w:t>
-      </w:r>
-      <w:r>
-        <w:t xml:space="preserve"> is heading our way!</w:t>
-      </w:r>
-    </w:p>
-    <w:p>
-      <w:r>
-        <w:t>As mentioned before about hurricanes: the wind speed that has accumulated over low pressure from the surface has reached critical speed.</w:t>
-      </w:r>
-    </w:p>
-    <w:p>
-      <w:r>
-        <w:t>Our frogs must take cover. Fortunately, their structure</w:t>
+        <w:t>Colony 3</w:t>
+      </w:r>
+    </w:p>
+    <w:p>
+      <w:r>
+        <w:t>The desert climate…</w:t>
+      </w:r>
+      <w:r>
+        <w:t xml:space="preserve">This dry and hot </w:t>
+      </w:r>
+      <w:r>
+        <w:t>environment</w:t>
+      </w:r>
+      <w:r>
+        <w:t xml:space="preserve"> will leave us with little to no water for our plants.</w:t>
+      </w:r>
+    </w:p>
+    <w:p>
+      <w:r>
+        <w:t>Fortunately, there are underground water</w:t>
       </w:r>
       <w:r>
         <w:t>s</w:t>
       </w:r>
       <w:r>
-        <w:t xml:space="preserve"> are made of sturdy stuff, causing it to withstand the </w:t>
-      </w:r>
-      <w:r>
-        <w:t>staggering winds!</w:t>
-      </w:r>
-    </w:p>
-    <w:p>
-      <w:r>
-        <w:t>However, along with strong winds, the water that is released from the storm will cause flood across the land.</w:t>
-      </w:r>
-    </w:p>
-    <w:p>
-      <w:r>
-        <w:t>Make certain that no important structures are within the flooding area, or they will get damaged.</w:t>
+        <w:t xml:space="preserve"> we can extract from to make this land more habitable.</w:t>
+      </w:r>
+    </w:p>
+    <w:p>
+      <w:r>
+        <w:t>(</w:t>
+      </w:r>
+      <w:proofErr w:type="gramStart"/>
+      <w:r>
+        <w:t>house</w:t>
+      </w:r>
+      <w:proofErr w:type="gramEnd"/>
+      <w:r>
+        <w:t xml:space="preserve"> spawned)</w:t>
+      </w:r>
+    </w:p>
+    <w:p>
+      <w:r>
+        <w:t xml:space="preserve">Since the ground here is not ideal for growing plants, we will have to </w:t>
+      </w:r>
+      <w:r>
+        <w:t>do a bit of landscaping.</w:t>
+      </w:r>
+    </w:p>
+    <w:p>
+      <w:r>
+        <w:t>First, we will need to build a water tank where water is accessible.</w:t>
+      </w:r>
+    </w:p>
+    <w:p>
+      <w:r>
+        <w:t>(landscaping)</w:t>
+      </w:r>
+    </w:p>
+    <w:p>
+      <w:r>
+        <w:t>Now that we have a water source, summon a landscaper to irrigate the land.</w:t>
+      </w:r>
+    </w:p>
+    <w:p>
+      <w:r>
+        <w:t>(</w:t>
+      </w:r>
+      <w:proofErr w:type="gramStart"/>
+      <w:r>
+        <w:t>landscaping</w:t>
+      </w:r>
+      <w:proofErr w:type="gramEnd"/>
+      <w:r>
+        <w:t xml:space="preserve"> finished)</w:t>
+      </w:r>
+    </w:p>
+    <w:p>
+      <w:r>
+        <w:t>Excellent! Now that there’s an irrigated land, you can now place a plant on it. Do this now.</w:t>
+      </w:r>
+    </w:p>
+    <w:p>
+      <w:r>
+        <w:t xml:space="preserve">We can proceed onward once we have </w:t>
+      </w:r>
+      <w:r>
+        <w:t>increased the population.</w:t>
       </w:r>
     </w:p>
     <w:p/>
     <w:p>
       <w:r>
+        <w:t>Overworld 4</w:t>
+      </w:r>
+    </w:p>
+    <w:p>
+      <w:r>
+        <w:t>This is our final batch of frogs, and they seem eager to settle in the highlands where it’s cold and snowy.</w:t>
+      </w:r>
+    </w:p>
+    <w:p>
+      <w:r>
+        <w:t>Why don’t we look for a spot in the mountainous area.</w:t>
+      </w:r>
+    </w:p>
+    <w:p>
+      <w:r>
         <w:lastRenderedPageBreak/>
-        <w:t>Overworld 3</w:t>
-      </w:r>
-    </w:p>
-    <w:p>
-      <w:r>
-        <w:t>Our next batch of frogs are looking for a warm place with low humidity, and some nice breeze.</w:t>
-      </w:r>
-    </w:p>
-    <w:p>
-      <w:r>
-        <w:t>In that case, we should look for a desert climate!</w:t>
-      </w:r>
-    </w:p>
-    <w:p>
-      <w:r>
-        <w:t>(investigation)</w:t>
-      </w:r>
-    </w:p>
-    <w:p>
-      <w:r>
-        <w:t xml:space="preserve">Now it may seem that these frogs would want to bask in the sun all day long. </w:t>
-      </w:r>
-    </w:p>
-    <w:p>
-      <w:r>
-        <w:t xml:space="preserve">However, they will still need some water source to sustain themselves! </w:t>
-      </w:r>
-    </w:p>
-    <w:p>
-      <w:r>
-        <w:t>Look for a suitable place where there are underground waters that we can extract.</w:t>
-      </w:r>
-    </w:p>
-    <w:p/>
-    <w:p>
-      <w:r>
-        <w:t>Colony 3</w:t>
-      </w:r>
-    </w:p>
-    <w:p>
-      <w:r>
-        <w:t>The desert climate…</w:t>
-      </w:r>
-      <w:r>
-        <w:t xml:space="preserve">This dry and hot </w:t>
-      </w:r>
-      <w:r>
-        <w:t>environment</w:t>
-      </w:r>
-      <w:r>
-        <w:t xml:space="preserve"> will leave us with little to no water for our plants.</w:t>
-      </w:r>
-    </w:p>
-    <w:p>
-      <w:r>
-        <w:t>Fortunately, there are underground water</w:t>
-      </w:r>
-      <w:r>
-        <w:t>s</w:t>
-      </w:r>
-      <w:r>
-        <w:t xml:space="preserve"> we can extract from to make this land more habitable.</w:t>
-      </w:r>
-    </w:p>
-    <w:p>
-      <w:r>
-        <w:t>(</w:t>
-      </w:r>
-      <w:proofErr w:type="gramStart"/>
-      <w:r>
-        <w:t>house</w:t>
-      </w:r>
-      <w:proofErr w:type="gramEnd"/>
-      <w:r>
-        <w:t xml:space="preserve"> spawned)</w:t>
-      </w:r>
-    </w:p>
-    <w:p>
-      <w:r>
-        <w:t xml:space="preserve">Since the ground here is not ideal for growing plants, we will have to </w:t>
-      </w:r>
-      <w:r>
-        <w:t>do a bit of landscaping.</w:t>
-      </w:r>
-    </w:p>
-    <w:p>
-      <w:r>
-        <w:t>First, we will need to build a water tank where water is accessible.</w:t>
-      </w:r>
-    </w:p>
-    <w:p>
-      <w:r>
-        <w:t>(landscaping)</w:t>
-      </w:r>
-    </w:p>
-    <w:p>
-      <w:r>
-        <w:t>Now that we have a water source, summon a landscaper to irrigate the land.</w:t>
-      </w:r>
-    </w:p>
-    <w:p>
-      <w:r>
-        <w:t>(</w:t>
-      </w:r>
-      <w:proofErr w:type="gramStart"/>
-      <w:r>
-        <w:t>landscaping</w:t>
-      </w:r>
-      <w:proofErr w:type="gramEnd"/>
-      <w:r>
-        <w:t xml:space="preserve"> finished)</w:t>
-      </w:r>
-    </w:p>
-    <w:p>
-      <w:r>
-        <w:t>Excellent! Now that there’s an irrigated land, you can now place a plant on it. Do this now.</w:t>
-      </w:r>
-    </w:p>
-    <w:p>
-      <w:r>
-        <w:t xml:space="preserve">We can proceed onward once we have </w:t>
-      </w:r>
-      <w:r>
-        <w:t>increased the population.</w:t>
-      </w:r>
-    </w:p>
-    <w:p/>
-    <w:p>
-      <w:r>
-        <w:t>Overworld 4</w:t>
-      </w:r>
-    </w:p>
-    <w:p>
-      <w:r>
-        <w:t>This is our final batch of frogs, and they seem eager to settle in the highlands where it’s cold and snowy.</w:t>
-      </w:r>
-    </w:p>
-    <w:p>
-      <w:r>
-        <w:t>Why don’t we look for a spot in the mountainous area.</w:t>
-      </w:r>
-    </w:p>
-    <w:p>
-      <w:r>
         <w:t>(investigate)</w:t>
       </w:r>
     </w:p>
@@ -1348,121 +1442,121 @@
     <w:p/>
     <w:p>
       <w:r>
+        <w:t>Colony 4</w:t>
+      </w:r>
+    </w:p>
+    <w:p>
+      <w:r>
+        <w:t>The highland climate is quite comfy despite the consistent cold weather.</w:t>
+      </w:r>
+      <w:r>
+        <w:t xml:space="preserve"> We’ll need more than usual power to keep our houses warm.</w:t>
+      </w:r>
+    </w:p>
+    <w:p>
+      <w:r>
+        <w:t>Just like in the desert climate, the ground here is not ideal for plants to grow, so landscaping will be crucial.</w:t>
+      </w:r>
+    </w:p>
+    <w:p>
+      <w:r>
+        <w:t>(</w:t>
+      </w:r>
+      <w:proofErr w:type="gramStart"/>
+      <w:r>
+        <w:t>house</w:t>
+      </w:r>
+      <w:proofErr w:type="gramEnd"/>
+      <w:r>
+        <w:t xml:space="preserve"> spawned)</w:t>
+      </w:r>
+    </w:p>
+    <w:p>
+      <w:r>
+        <w:t>Since we can’t place plants on these rigid grounds, we’ll once again need the help of landscapers to shape the land.</w:t>
+      </w:r>
+    </w:p>
+    <w:p>
+      <w:r>
+        <w:t>You won’t have to worry about where to place the water thank this time around.</w:t>
+      </w:r>
+    </w:p>
+    <w:p>
+      <w:r>
+        <w:t>We will be able to proceed once the frog population has increased.</w:t>
+      </w:r>
+    </w:p>
+    <w:p>
+      <w:r>
+        <w:t>(</w:t>
+      </w:r>
+      <w:proofErr w:type="gramStart"/>
+      <w:r>
+        <w:t>pop</w:t>
+      </w:r>
+      <w:proofErr w:type="gramEnd"/>
+      <w:r>
+        <w:t xml:space="preserve"> increased)</w:t>
+      </w:r>
+    </w:p>
+    <w:p>
+      <w:r>
+        <w:t>Excellent! With the habitation well established, we can proceed to complete this final expedition!</w:t>
+      </w:r>
+    </w:p>
+    <w:p>
+      <w:r>
+        <w:t>(</w:t>
+      </w:r>
+      <w:proofErr w:type="gramStart"/>
+      <w:r>
+        <w:t>burrow</w:t>
+      </w:r>
+      <w:proofErr w:type="gramEnd"/>
+      <w:r>
+        <w:t xml:space="preserve"> spawned)</w:t>
+      </w:r>
+    </w:p>
+    <w:p>
+      <w:r>
+        <w:t>Uh oh! A cave has emerged from the ground!</w:t>
+      </w:r>
+    </w:p>
+    <w:p>
+      <w:r>
+        <w:t>Critters will keep emerging from these caves so long as it remains. Fortunately, an engineer can demolish it.</w:t>
+      </w:r>
+    </w:p>
+    <w:p>
+      <w:r>
+        <w:t>Make sure to also have a hero frog around to deal with the critters, while the engineers do their work!</w:t>
+      </w:r>
+    </w:p>
+    <w:p/>
+    <w:p>
+      <w:r>
+        <w:t>End</w:t>
+      </w:r>
+    </w:p>
+    <w:p>
+      <w:r>
+        <w:t>Congratulations! Project Bloom has been a great success! The space frogs are very grateful, and will return the favor in the near future!</w:t>
+      </w:r>
+    </w:p>
+    <w:p>
+      <w:r>
+        <w:t>Thank you for playing!</w:t>
+      </w:r>
+    </w:p>
+    <w:p/>
+    <w:p>
+      <w:r>
+        <w:t>Synopsys</w:t>
+      </w:r>
+    </w:p>
+    <w:p>
+      <w:r>
         <w:lastRenderedPageBreak/>
-        <w:t>Colony 4</w:t>
-      </w:r>
-    </w:p>
-    <w:p>
-      <w:r>
-        <w:t>The highland climate is quite comfy despite the consistent cold weather.</w:t>
-      </w:r>
-      <w:r>
-        <w:t xml:space="preserve"> We’ll need more than usual power to keep our houses warm.</w:t>
-      </w:r>
-    </w:p>
-    <w:p>
-      <w:r>
-        <w:t>Just like in the desert climate, the ground here is not ideal for plants to grow, so landscaping will be crucial.</w:t>
-      </w:r>
-    </w:p>
-    <w:p>
-      <w:r>
-        <w:t>(</w:t>
-      </w:r>
-      <w:proofErr w:type="gramStart"/>
-      <w:r>
-        <w:t>house</w:t>
-      </w:r>
-      <w:proofErr w:type="gramEnd"/>
-      <w:r>
-        <w:t xml:space="preserve"> spawned)</w:t>
-      </w:r>
-    </w:p>
-    <w:p>
-      <w:r>
-        <w:t>Since we can’t place plants on these rigid grounds, we’ll once again need the help of landscapers to shape the land.</w:t>
-      </w:r>
-    </w:p>
-    <w:p>
-      <w:r>
-        <w:t>You won’t have to worry about where to place the water thank this time around.</w:t>
-      </w:r>
-    </w:p>
-    <w:p>
-      <w:r>
-        <w:t>We will be able to proceed once the frog population has increased.</w:t>
-      </w:r>
-    </w:p>
-    <w:p>
-      <w:r>
-        <w:t>(</w:t>
-      </w:r>
-      <w:proofErr w:type="gramStart"/>
-      <w:r>
-        <w:t>pop</w:t>
-      </w:r>
-      <w:proofErr w:type="gramEnd"/>
-      <w:r>
-        <w:t xml:space="preserve"> increased)</w:t>
-      </w:r>
-    </w:p>
-    <w:p>
-      <w:r>
-        <w:t>Excellent! With the habitation well established, we can proceed to complete this final expedition!</w:t>
-      </w:r>
-    </w:p>
-    <w:p>
-      <w:r>
-        <w:t>(</w:t>
-      </w:r>
-      <w:proofErr w:type="gramStart"/>
-      <w:r>
-        <w:t>burrow</w:t>
-      </w:r>
-      <w:proofErr w:type="gramEnd"/>
-      <w:r>
-        <w:t xml:space="preserve"> spawned)</w:t>
-      </w:r>
-    </w:p>
-    <w:p>
-      <w:r>
-        <w:t>Uh oh! A cave has emerged from the ground!</w:t>
-      </w:r>
-    </w:p>
-    <w:p>
-      <w:r>
-        <w:t>Critters will keep emerging from these caves so long as it remains. Fortunately, an engineer can demolish it.</w:t>
-      </w:r>
-    </w:p>
-    <w:p>
-      <w:r>
-        <w:t>Make sure to also have a hero frog around to deal with the critters, while the engineers do their work!</w:t>
-      </w:r>
-    </w:p>
-    <w:p/>
-    <w:p>
-      <w:r>
-        <w:t>End</w:t>
-      </w:r>
-    </w:p>
-    <w:p>
-      <w:r>
-        <w:t>Congratulations! Project Bloom has been a great success! The space frogs are very grateful, and will return the favor in the near future!</w:t>
-      </w:r>
-    </w:p>
-    <w:p>
-      <w:r>
-        <w:t>Thank you for playing!</w:t>
-      </w:r>
-    </w:p>
-    <w:p/>
-    <w:p>
-      <w:r>
-        <w:t>Synopsys</w:t>
-      </w:r>
-    </w:p>
-    <w:p>
-      <w:r>
         <w:t>A group of space frogs have been exiled from their planet, and are seeking refuge. Lend a hand for these poor hapless creatures, and they shall be forever grateful. Make use of your knowledge about climate and weather to find them a suitable home across Earth!</w:t>
       </w:r>
     </w:p>

</xml_diff>

<commit_message>
revamped tutorial and lessons in overworld02 (Coriolis effect and ocean current stuff)
</commit_message>
<xml_diff>
--- a/Art Refs/text scratch.docx
+++ b/Art Refs/text scratch.docx
@@ -1005,45 +1005,376 @@
     </w:p>
     <w:p>
       <w:r>
-        <w:t xml:space="preserve">Notice </w:t>
+        <w:t>(</w:t>
+      </w:r>
+      <w:proofErr w:type="gramStart"/>
+      <w:r>
+        <w:t>wait</w:t>
+      </w:r>
+      <w:proofErr w:type="gramEnd"/>
+      <w:r>
+        <w:t xml:space="preserve"> a bit</w:t>
+      </w:r>
+      <w:r>
+        <w:t>)</w:t>
+      </w:r>
+    </w:p>
+    <w:p>
+      <w:r>
+        <w:t xml:space="preserve">Notice how the winds tend to travel diagonally across Earth? This is due to the Coriolis effect. </w:t>
+      </w:r>
+    </w:p>
+    <w:p>
+      <w:r>
+        <w:t xml:space="preserve">Since Earth spins from west to east, the winds in the northern hemisphere blow northwest to southeast, </w:t>
+      </w:r>
+      <w:r>
+        <w:t>and vice-versa</w:t>
+      </w:r>
+      <w:r>
+        <w:t xml:space="preserve"> in the southern hemisphere.</w:t>
+      </w:r>
+    </w:p>
+    <w:p>
+      <w:r>
+        <w:t>Let’s take a look again on the map.</w:t>
+      </w:r>
+    </w:p>
+    <w:p>
+      <w:r>
+        <w:lastRenderedPageBreak/>
+        <w:t>(</w:t>
+      </w:r>
+      <w:proofErr w:type="gramStart"/>
+      <w:r>
+        <w:t>show</w:t>
+      </w:r>
+      <w:proofErr w:type="gramEnd"/>
+      <w:r>
+        <w:t xml:space="preserve"> wind dirs.)</w:t>
+      </w:r>
+    </w:p>
+    <w:p>
+      <w:r>
+        <w:t>(</w:t>
+      </w:r>
+      <w:proofErr w:type="gramStart"/>
+      <w:r>
+        <w:t>wait</w:t>
+      </w:r>
+      <w:proofErr w:type="gramEnd"/>
+      <w:r>
+        <w:t xml:space="preserve"> a bit)</w:t>
+      </w:r>
+    </w:p>
+    <w:p>
+      <w:r>
+        <w:t>These are the general directions of the global winds. As warm air from the equator rises up, it cools down and sinks towards north or south.</w:t>
+      </w:r>
+    </w:p>
+    <w:p>
+      <w:r>
+        <w:t>Sometimes, interactions between the low- and high-pressure winds will cause a cyclone, such as the ones you see on the map.</w:t>
+      </w:r>
+    </w:p>
+    <w:p>
+      <w:r>
+        <w:t xml:space="preserve">These cyclones can become </w:t>
+      </w:r>
+      <w:r>
+        <w:t>dangerous</w:t>
+      </w:r>
+      <w:r>
+        <w:t xml:space="preserve"> as it accumulates</w:t>
+      </w:r>
+      <w:r>
+        <w:t xml:space="preserve"> wind speed and </w:t>
+      </w:r>
+      <w:r>
+        <w:t>heavy amounts of water, a</w:t>
+      </w:r>
+      <w:r>
+        <w:t>s it travels across the land</w:t>
+      </w:r>
+      <w:r>
+        <w:t>.</w:t>
+      </w:r>
+    </w:p>
+    <w:p>
+      <w:r>
+        <w:t xml:space="preserve">This is called a hurricane in the Atlantic Ocean, and a typhoon in the Pacific Ocean. </w:t>
+      </w:r>
+    </w:p>
+    <w:p>
+      <w:r>
+        <w:t>(</w:t>
+      </w:r>
+      <w:proofErr w:type="gramStart"/>
+      <w:r>
+        <w:t>hide</w:t>
+      </w:r>
+      <w:proofErr w:type="gramEnd"/>
+      <w:r>
+        <w:t xml:space="preserve"> wind dirs.)</w:t>
+      </w:r>
+    </w:p>
+    <w:p>
+      <w:r>
+        <w:t>(</w:t>
+      </w:r>
+      <w:proofErr w:type="gramStart"/>
+      <w:r>
+        <w:t>toggle</w:t>
+      </w:r>
+      <w:proofErr w:type="gramEnd"/>
+      <w:r>
+        <w:t xml:space="preserve"> temp </w:t>
+      </w:r>
+      <w:proofErr w:type="spellStart"/>
+      <w:r>
+        <w:t>attr</w:t>
+      </w:r>
+      <w:proofErr w:type="spellEnd"/>
+      <w:r>
+        <w:t>)</w:t>
+      </w:r>
+    </w:p>
+    <w:p>
+      <w:r>
+        <w:t>One other thing to note is how the</w:t>
+      </w:r>
+      <w:r>
+        <w:t xml:space="preserve"> wind </w:t>
+      </w:r>
+      <w:r>
+        <w:t>drives</w:t>
+      </w:r>
+      <w:r>
+        <w:t xml:space="preserve"> </w:t>
+      </w:r>
+      <w:r>
+        <w:t xml:space="preserve">the surface </w:t>
+      </w:r>
+      <w:r>
+        <w:t>ocean</w:t>
+      </w:r>
+      <w:r>
+        <w:t xml:space="preserve"> currents</w:t>
+      </w:r>
+      <w:r>
+        <w:t>, which help regulates the temperature across the lands.</w:t>
+      </w:r>
+    </w:p>
+    <w:p>
+      <w:r>
+        <w:t>(</w:t>
+      </w:r>
+      <w:proofErr w:type="gramStart"/>
+      <w:r>
+        <w:t>show</w:t>
+      </w:r>
+      <w:proofErr w:type="gramEnd"/>
+      <w:r>
+        <w:t xml:space="preserve"> gulf stream illustration)</w:t>
+      </w:r>
+    </w:p>
+    <w:p>
+      <w:r>
+        <w:t>(</w:t>
+      </w:r>
+      <w:proofErr w:type="gramStart"/>
+      <w:r>
+        <w:t>cycle</w:t>
+      </w:r>
+      <w:proofErr w:type="gramEnd"/>
+      <w:r>
+        <w:t xml:space="preserve"> seasons slowly) (separate coroutine)</w:t>
+      </w:r>
+    </w:p>
+    <w:p>
+      <w:r>
+        <w:t>Here is an example of an ocean current that brings warm water from the equator towards north, known as the Gulf Stream.</w:t>
+      </w:r>
+    </w:p>
+    <w:p>
+      <w:r>
+        <w:t>The Gulf Stream’s warm waters maintain a relatively warm temperature in the nearby lands throughout the year.</w:t>
+      </w:r>
+    </w:p>
+    <w:p>
+      <w:r>
+        <w:t>(</w:t>
+      </w:r>
+      <w:proofErr w:type="gramStart"/>
+      <w:r>
+        <w:t>hide  gulf</w:t>
+      </w:r>
+      <w:proofErr w:type="gramEnd"/>
+      <w:r>
+        <w:t xml:space="preserve"> stream illustration)</w:t>
+      </w:r>
+    </w:p>
+    <w:p>
+      <w:r>
+        <w:t>(</w:t>
+      </w:r>
+      <w:proofErr w:type="gramStart"/>
+      <w:r>
+        <w:t>stop</w:t>
+      </w:r>
+      <w:proofErr w:type="gramEnd"/>
+      <w:r>
+        <w:t xml:space="preserve"> cycle seasons)</w:t>
+      </w:r>
+    </w:p>
+    <w:p>
+      <w:r>
+        <w:t>(</w:t>
+      </w:r>
+      <w:proofErr w:type="gramStart"/>
+      <w:r>
+        <w:t>revert</w:t>
+      </w:r>
+      <w:proofErr w:type="gramEnd"/>
+      <w:r>
+        <w:t xml:space="preserve"> to none atmosphere)</w:t>
+      </w:r>
+    </w:p>
+    <w:p>
+      <w:r>
+        <w:t xml:space="preserve">Anyhow, let’s find places where the wind might by strong. Try looking for areas prone to </w:t>
+      </w:r>
+      <w:r>
+        <w:t>typhoons</w:t>
+      </w:r>
+      <w:r>
+        <w:t xml:space="preserve"> along coastal regions.</w:t>
+      </w:r>
+    </w:p>
+    <w:p>
+      <w:r>
+        <w:t>Remember to check the different seasons to see how the wind changes to various positions across Earth.</w:t>
+      </w:r>
+    </w:p>
+    <w:p>
+      <w:r>
+        <w:t>This time around, there are more than one hotspot to discover on the map. Only one of them will match with the frogs’ criteria.</w:t>
+      </w:r>
+    </w:p>
+    <w:p/>
+    <w:p>
+      <w:r>
+        <w:t>Colony 2</w:t>
+      </w:r>
+    </w:p>
+    <w:p>
+      <w:r>
+        <w:t>(intro)</w:t>
+      </w:r>
+    </w:p>
+    <w:p>
+      <w:r>
+        <w:t>Looks like we’ve landed in a tropical climate. Where it’s hot and humid all year round with plenty of rain.</w:t>
+      </w:r>
+    </w:p>
+    <w:p>
+      <w:r>
+        <w:t>Though it looks like we’re getting more rain than usual, something is afoot...</w:t>
+      </w:r>
+    </w:p>
+    <w:p>
+      <w:r>
+        <w:lastRenderedPageBreak/>
+        <w:t>Perhaps we should take a careful look at the weather forecast.</w:t>
+      </w:r>
+    </w:p>
+    <w:p/>
+    <w:p>
+      <w:r>
+        <w:t>(mushroom)</w:t>
+      </w:r>
+      <w:r>
+        <w:t xml:space="preserve"> (pause)</w:t>
+      </w:r>
+    </w:p>
+    <w:p>
+      <w:r>
+        <w:t xml:space="preserve">Uh oh, a mushroom </w:t>
+      </w:r>
+      <w:r>
+        <w:t xml:space="preserve">has </w:t>
+      </w:r>
+      <w:r>
+        <w:t>grow</w:t>
+      </w:r>
+      <w:r>
+        <w:t>n</w:t>
+      </w:r>
+      <w:r>
+        <w:t xml:space="preserve"> near one of our </w:t>
+      </w:r>
+      <w:r>
+        <w:t>structures</w:t>
+      </w:r>
+      <w:r>
+        <w:t>!</w:t>
+      </w:r>
+    </w:p>
+    <w:p>
+      <w:r>
+        <w:t>Since there's a lot of moisture in the region, the fungi that grow these mushrooms are able to absorb a lot of nutrients.</w:t>
+      </w:r>
+    </w:p>
+    <w:p>
+      <w:r>
+        <w:t xml:space="preserve">Their spores appear to be harmful to </w:t>
       </w:r>
       <w:r>
         <w:t>the</w:t>
       </w:r>
       <w:r>
-        <w:t xml:space="preserve"> winds form</w:t>
-      </w:r>
-      <w:r>
-        <w:t>ing</w:t>
-      </w:r>
-      <w:r>
-        <w:t xml:space="preserve"> into a swirly motion?</w:t>
-      </w:r>
-      <w:r>
-        <w:t xml:space="preserve"> These are tropical cyclones, sometimes referred to as</w:t>
-      </w:r>
-      <w:r>
-        <w:t>:</w:t>
-      </w:r>
-      <w:r>
-        <w:t xml:space="preserve"> hurricanes, or typhoons.</w:t>
-      </w:r>
-    </w:p>
-    <w:p>
-      <w:r>
-        <w:t>(</w:t>
-      </w:r>
-      <w:proofErr w:type="gramStart"/>
-      <w:r>
-        <w:t>toggle</w:t>
-      </w:r>
-      <w:proofErr w:type="gramEnd"/>
-      <w:r>
-        <w:t xml:space="preserve"> to temp </w:t>
+        <w:t xml:space="preserve"> frogs!</w:t>
+      </w:r>
+      <w:r>
+        <w:t xml:space="preserve"> Make sure to have a gardener around to take care of them!</w:t>
+      </w:r>
+    </w:p>
+    <w:p>
+      <w:r>
+        <w:t>(fly)</w:t>
+      </w:r>
+      <w:r>
+        <w:t xml:space="preserve"> (pause)</w:t>
+      </w:r>
+    </w:p>
+    <w:p>
+      <w:r>
+        <w:t>Look out, it's a beetle!</w:t>
+      </w:r>
+      <w:r>
+        <w:t xml:space="preserve"> </w:t>
+      </w:r>
+    </w:p>
+    <w:p>
+      <w:r>
+        <w:t>Due to the consistent warmth in tropical climates, insects are able to thrive throughout the year.</w:t>
+      </w:r>
+    </w:p>
+    <w:p>
+      <w:r>
+        <w:t>These troublesome insects can be dealt with by a hero frog. Make sure to have one around</w:t>
+      </w:r>
+      <w:r>
+        <w:t xml:space="preserve"> to rout them out.</w:t>
+      </w:r>
+    </w:p>
+    <w:p>
+      <w:r>
+        <w:t>(</w:t>
       </w:r>
       <w:proofErr w:type="spellStart"/>
       <w:r>
-        <w:t>attr</w:t>
+        <w:t>hazzard</w:t>
       </w:r>
       <w:proofErr w:type="spellEnd"/>
       <w:r>
@@ -1052,363 +1383,177 @@
     </w:p>
     <w:p>
       <w:r>
-        <w:t xml:space="preserve">As you can see, </w:t>
-      </w:r>
-      <w:r>
-        <w:t>the warm energy from the ocean rises, forming low pressure from below. This causes more air to fill in.</w:t>
-      </w:r>
-    </w:p>
+        <w:t xml:space="preserve">Take cover, a </w:t>
+      </w:r>
+      <w:r>
+        <w:t>hurricane</w:t>
+      </w:r>
+      <w:r>
+        <w:t xml:space="preserve"> is heading our way!</w:t>
+      </w:r>
+    </w:p>
+    <w:p>
+      <w:r>
+        <w:t>As mentioned before about hurricanes: the wind speed that has accumulated over low pressure from the surface has reached critical speed.</w:t>
+      </w:r>
+    </w:p>
+    <w:p>
+      <w:r>
+        <w:t>Our frogs must take cover. Fortunately, their structure</w:t>
+      </w:r>
+      <w:r>
+        <w:t>s</w:t>
+      </w:r>
+      <w:r>
+        <w:t xml:space="preserve"> are made of sturdy stuff, causing it to withstand the </w:t>
+      </w:r>
+      <w:r>
+        <w:t>staggering winds!</w:t>
+      </w:r>
+    </w:p>
+    <w:p>
+      <w:r>
+        <w:t>However, along with strong winds, the water that is released from the storm will cause flood across the land.</w:t>
+      </w:r>
+    </w:p>
+    <w:p>
+      <w:r>
+        <w:t>Make certain that no important structures are within the flooding area, or they will get damaged.</w:t>
+      </w:r>
+    </w:p>
+    <w:p/>
+    <w:p>
+      <w:r>
+        <w:t>Overworld 3</w:t>
+      </w:r>
+    </w:p>
+    <w:p>
+      <w:r>
+        <w:t>Our next batch of frogs are looking for a warm place with low humidity, and some nice breeze.</w:t>
+      </w:r>
+    </w:p>
+    <w:p>
+      <w:r>
+        <w:t>In that case, we should look for a desert climate!</w:t>
+      </w:r>
+    </w:p>
+    <w:p>
+      <w:r>
+        <w:t>(investigation)</w:t>
+      </w:r>
+    </w:p>
+    <w:p>
+      <w:r>
+        <w:t xml:space="preserve">Now it may seem that these frogs would want to bask in the sun all day long. </w:t>
+      </w:r>
+    </w:p>
+    <w:p>
+      <w:r>
+        <w:t xml:space="preserve">However, they will still need some water source to sustain themselves! </w:t>
+      </w:r>
+    </w:p>
+    <w:p>
+      <w:r>
+        <w:t>Look for a suitable place where there are underground waters that we can extract.</w:t>
+      </w:r>
+    </w:p>
+    <w:p/>
     <w:p>
       <w:r>
         <w:lastRenderedPageBreak/>
-        <w:t xml:space="preserve">The air filling in must then rise because of the heat, accumulating water </w:t>
-      </w:r>
-      <w:r>
-        <w:t xml:space="preserve">which </w:t>
-      </w:r>
-      <w:r>
-        <w:t>releas</w:t>
-      </w:r>
-      <w:r>
-        <w:t>e</w:t>
-      </w:r>
-      <w:r>
-        <w:t xml:space="preserve"> more heat. </w:t>
-      </w:r>
-    </w:p>
-    <w:p>
-      <w:r>
-        <w:t>This cycle continues as the wind travels, building up more speed along the way.</w:t>
-      </w:r>
-    </w:p>
-    <w:p>
-      <w:r>
-        <w:t>(</w:t>
-      </w:r>
-      <w:proofErr w:type="gramStart"/>
-      <w:r>
-        <w:t>toggle</w:t>
-      </w:r>
-      <w:proofErr w:type="gramEnd"/>
-      <w:r>
-        <w:t xml:space="preserve"> off </w:t>
-      </w:r>
-      <w:proofErr w:type="spellStart"/>
-      <w:r>
-        <w:t>attr</w:t>
-      </w:r>
-      <w:proofErr w:type="spellEnd"/>
-      <w:r>
-        <w:t>)</w:t>
-      </w:r>
-    </w:p>
-    <w:p>
-      <w:r>
-        <w:t>Anyhow, let’s find places where the wind might by strong. Try looking for areas prone to hurricanes along coastal regions.</w:t>
-      </w:r>
-    </w:p>
-    <w:p>
-      <w:r>
-        <w:t>Remember to check the different seasons to see how the wind changes to various positions across Earth.</w:t>
-      </w:r>
-    </w:p>
-    <w:p>
-      <w:r>
-        <w:t>This time around, there are more than one hotspot to discover on the map. Only one of them will match with the frogs’ criteria.</w:t>
+        <w:t>Colony 3</w:t>
+      </w:r>
+    </w:p>
+    <w:p>
+      <w:r>
+        <w:t>The desert climate…</w:t>
+      </w:r>
+      <w:r>
+        <w:t xml:space="preserve">This dry and hot </w:t>
+      </w:r>
+      <w:r>
+        <w:t>environment</w:t>
+      </w:r>
+      <w:r>
+        <w:t xml:space="preserve"> will leave us with little to no water for our plants.</w:t>
+      </w:r>
+    </w:p>
+    <w:p>
+      <w:r>
+        <w:t>Fortunately, there are underground water</w:t>
+      </w:r>
+      <w:r>
+        <w:t>s</w:t>
+      </w:r>
+      <w:r>
+        <w:t xml:space="preserve"> we can extract from to make this land more habitable.</w:t>
+      </w:r>
+    </w:p>
+    <w:p>
+      <w:r>
+        <w:t>(</w:t>
+      </w:r>
+      <w:proofErr w:type="gramStart"/>
+      <w:r>
+        <w:t>house</w:t>
+      </w:r>
+      <w:proofErr w:type="gramEnd"/>
+      <w:r>
+        <w:t xml:space="preserve"> spawned)</w:t>
+      </w:r>
+    </w:p>
+    <w:p>
+      <w:r>
+        <w:t xml:space="preserve">Since the ground here is not ideal for growing plants, we will have to </w:t>
+      </w:r>
+      <w:r>
+        <w:t>do a bit of landscaping.</w:t>
+      </w:r>
+    </w:p>
+    <w:p>
+      <w:r>
+        <w:t>First, we will need to build a water tank where water is accessible.</w:t>
+      </w:r>
+    </w:p>
+    <w:p>
+      <w:r>
+        <w:t>(landscaping)</w:t>
+      </w:r>
+    </w:p>
+    <w:p>
+      <w:r>
+        <w:t>Now that we have a water source, summon a landscaper to irrigate the land.</w:t>
+      </w:r>
+    </w:p>
+    <w:p>
+      <w:r>
+        <w:t>(</w:t>
+      </w:r>
+      <w:proofErr w:type="gramStart"/>
+      <w:r>
+        <w:t>landscaping</w:t>
+      </w:r>
+      <w:proofErr w:type="gramEnd"/>
+      <w:r>
+        <w:t xml:space="preserve"> finished)</w:t>
+      </w:r>
+    </w:p>
+    <w:p>
+      <w:r>
+        <w:t>Excellent! Now that there’s an irrigated land, you can now place a plant on it. Do this now.</w:t>
+      </w:r>
+    </w:p>
+    <w:p>
+      <w:r>
+        <w:t xml:space="preserve">We can proceed onward once we have </w:t>
+      </w:r>
+      <w:r>
+        <w:t>increased the population.</w:t>
       </w:r>
     </w:p>
     <w:p/>
     <w:p>
       <w:r>
-        <w:t>Colony 2</w:t>
-      </w:r>
-    </w:p>
-    <w:p>
-      <w:r>
-        <w:t>(intro)</w:t>
-      </w:r>
-    </w:p>
-    <w:p>
-      <w:r>
-        <w:t>Looks like we’ve landed in a tropical climate. Where it’s hot and humid all year round with plenty of rain.</w:t>
-      </w:r>
-    </w:p>
-    <w:p>
-      <w:r>
-        <w:t>Though it looks like we’re getting more rain than usual, something is afoot...</w:t>
-      </w:r>
-    </w:p>
-    <w:p>
-      <w:r>
-        <w:t>Perhaps we should take a careful look at the weather forecast.</w:t>
-      </w:r>
-    </w:p>
-    <w:p/>
-    <w:p>
-      <w:r>
-        <w:t>(mushroom)</w:t>
-      </w:r>
-      <w:r>
-        <w:t xml:space="preserve"> (pause)</w:t>
-      </w:r>
-    </w:p>
-    <w:p>
-      <w:r>
-        <w:t xml:space="preserve">Uh oh, a mushroom </w:t>
-      </w:r>
-      <w:r>
-        <w:t xml:space="preserve">has </w:t>
-      </w:r>
-      <w:r>
-        <w:t>grow</w:t>
-      </w:r>
-      <w:r>
-        <w:t>n</w:t>
-      </w:r>
-      <w:r>
-        <w:t xml:space="preserve"> near one of our </w:t>
-      </w:r>
-      <w:r>
-        <w:t>structures</w:t>
-      </w:r>
-      <w:r>
-        <w:t>!</w:t>
-      </w:r>
-    </w:p>
-    <w:p>
-      <w:r>
-        <w:t>Since there's a lot of moisture in the region, the fungi that grow these mushrooms are able to absorb a lot of nutrients.</w:t>
-      </w:r>
-    </w:p>
-    <w:p>
-      <w:r>
-        <w:t xml:space="preserve">Their spores appear to be harmful to </w:t>
-      </w:r>
-      <w:r>
-        <w:t>the</w:t>
-      </w:r>
-      <w:r>
-        <w:t xml:space="preserve"> frogs!</w:t>
-      </w:r>
-      <w:r>
-        <w:t xml:space="preserve"> Make sure to have a gardener around to take care of them!</w:t>
-      </w:r>
-    </w:p>
-    <w:p>
-      <w:r>
-        <w:t>(fly)</w:t>
-      </w:r>
-      <w:r>
-        <w:t xml:space="preserve"> (pause)</w:t>
-      </w:r>
-    </w:p>
-    <w:p>
-      <w:r>
-        <w:t>Look out, it's a beetle!</w:t>
-      </w:r>
-      <w:r>
-        <w:t xml:space="preserve"> </w:t>
-      </w:r>
-    </w:p>
-    <w:p>
-      <w:r>
-        <w:t>Due to the consistent warmth in tropical climates, insects are able to thrive throughout the year.</w:t>
-      </w:r>
-    </w:p>
-    <w:p>
-      <w:r>
-        <w:t>These troublesome insects can be dealt with by a hero frog. Make sure to have one around</w:t>
-      </w:r>
-      <w:r>
-        <w:t xml:space="preserve"> to rout them out.</w:t>
-      </w:r>
-    </w:p>
-    <w:p>
-      <w:r>
-        <w:t>(</w:t>
-      </w:r>
-      <w:proofErr w:type="spellStart"/>
-      <w:r>
-        <w:t>hazzard</w:t>
-      </w:r>
-      <w:proofErr w:type="spellEnd"/>
-      <w:r>
-        <w:t>)</w:t>
-      </w:r>
-    </w:p>
-    <w:p>
-      <w:r>
-        <w:t xml:space="preserve">Take cover, a </w:t>
-      </w:r>
-      <w:r>
-        <w:t>hurricane</w:t>
-      </w:r>
-      <w:r>
-        <w:t xml:space="preserve"> is heading our way!</w:t>
-      </w:r>
-    </w:p>
-    <w:p>
-      <w:r>
-        <w:t>As mentioned before about hurricanes: the wind speed that has accumulated over low pressure from the surface has reached critical speed.</w:t>
-      </w:r>
-    </w:p>
-    <w:p>
-      <w:r>
-        <w:lastRenderedPageBreak/>
-        <w:t>Our frogs must take cover. Fortunately, their structure</w:t>
-      </w:r>
-      <w:r>
-        <w:t>s</w:t>
-      </w:r>
-      <w:r>
-        <w:t xml:space="preserve"> are made of sturdy stuff, causing it to withstand the </w:t>
-      </w:r>
-      <w:r>
-        <w:t>staggering winds!</w:t>
-      </w:r>
-    </w:p>
-    <w:p>
-      <w:r>
-        <w:t>However, along with strong winds, the water that is released from the storm will cause flood across the land.</w:t>
-      </w:r>
-    </w:p>
-    <w:p>
-      <w:r>
-        <w:t>Make certain that no important structures are within the flooding area, or they will get damaged.</w:t>
-      </w:r>
-    </w:p>
-    <w:p/>
-    <w:p>
-      <w:r>
-        <w:t>Overworld 3</w:t>
-      </w:r>
-    </w:p>
-    <w:p>
-      <w:r>
-        <w:t>Our next batch of frogs are looking for a warm place with low humidity, and some nice breeze.</w:t>
-      </w:r>
-    </w:p>
-    <w:p>
-      <w:r>
-        <w:t>In that case, we should look for a desert climate!</w:t>
-      </w:r>
-    </w:p>
-    <w:p>
-      <w:r>
-        <w:t>(investigation)</w:t>
-      </w:r>
-    </w:p>
-    <w:p>
-      <w:r>
-        <w:t xml:space="preserve">Now it may seem that these frogs would want to bask in the sun all day long. </w:t>
-      </w:r>
-    </w:p>
-    <w:p>
-      <w:r>
-        <w:t xml:space="preserve">However, they will still need some water source to sustain themselves! </w:t>
-      </w:r>
-    </w:p>
-    <w:p>
-      <w:r>
-        <w:t>Look for a suitable place where there are underground waters that we can extract.</w:t>
-      </w:r>
-    </w:p>
-    <w:p/>
-    <w:p>
-      <w:r>
-        <w:t>Colony 3</w:t>
-      </w:r>
-    </w:p>
-    <w:p>
-      <w:r>
-        <w:t>The desert climate…</w:t>
-      </w:r>
-      <w:r>
-        <w:t xml:space="preserve">This dry and hot </w:t>
-      </w:r>
-      <w:r>
-        <w:t>environment</w:t>
-      </w:r>
-      <w:r>
-        <w:t xml:space="preserve"> will leave us with little to no water for our plants.</w:t>
-      </w:r>
-    </w:p>
-    <w:p>
-      <w:r>
-        <w:t>Fortunately, there are underground water</w:t>
-      </w:r>
-      <w:r>
-        <w:t>s</w:t>
-      </w:r>
-      <w:r>
-        <w:t xml:space="preserve"> we can extract from to make this land more habitable.</w:t>
-      </w:r>
-    </w:p>
-    <w:p>
-      <w:r>
-        <w:t>(</w:t>
-      </w:r>
-      <w:proofErr w:type="gramStart"/>
-      <w:r>
-        <w:t>house</w:t>
-      </w:r>
-      <w:proofErr w:type="gramEnd"/>
-      <w:r>
-        <w:t xml:space="preserve"> spawned)</w:t>
-      </w:r>
-    </w:p>
-    <w:p>
-      <w:r>
-        <w:t xml:space="preserve">Since the ground here is not ideal for growing plants, we will have to </w:t>
-      </w:r>
-      <w:r>
-        <w:t>do a bit of landscaping.</w:t>
-      </w:r>
-    </w:p>
-    <w:p>
-      <w:r>
-        <w:t>First, we will need to build a water tank where water is accessible.</w:t>
-      </w:r>
-    </w:p>
-    <w:p>
-      <w:r>
-        <w:t>(landscaping)</w:t>
-      </w:r>
-    </w:p>
-    <w:p>
-      <w:r>
-        <w:t>Now that we have a water source, summon a landscaper to irrigate the land.</w:t>
-      </w:r>
-    </w:p>
-    <w:p>
-      <w:r>
-        <w:t>(</w:t>
-      </w:r>
-      <w:proofErr w:type="gramStart"/>
-      <w:r>
-        <w:t>landscaping</w:t>
-      </w:r>
-      <w:proofErr w:type="gramEnd"/>
-      <w:r>
-        <w:t xml:space="preserve"> finished)</w:t>
-      </w:r>
-    </w:p>
-    <w:p>
-      <w:r>
-        <w:t>Excellent! Now that there’s an irrigated land, you can now place a plant on it. Do this now.</w:t>
-      </w:r>
-    </w:p>
-    <w:p>
-      <w:r>
-        <w:t xml:space="preserve">We can proceed onward once we have </w:t>
-      </w:r>
-      <w:r>
-        <w:t>increased the population.</w:t>
-      </w:r>
-    </w:p>
-    <w:p/>
-    <w:p>
-      <w:r>
         <w:t>Overworld 4</w:t>
       </w:r>
     </w:p>
@@ -1424,7 +1569,6 @@
     </w:p>
     <w:p>
       <w:r>
-        <w:lastRenderedPageBreak/>
         <w:t>(investigate)</w:t>
       </w:r>
     </w:p>
@@ -1483,6 +1627,7 @@
     </w:p>
     <w:p>
       <w:r>
+        <w:lastRenderedPageBreak/>
         <w:t>We will be able to proceed once the frog population has increased.</w:t>
       </w:r>
     </w:p>
@@ -1556,7 +1701,6 @@
     </w:p>
     <w:p>
       <w:r>
-        <w:lastRenderedPageBreak/>
         <w:t>A group of space frogs have been exiled from their planet, and are seeking refuge. Lend a hand for these poor hapless creatures, and they shall be forever grateful. Make use of your knowledge about climate and weather to find them a suitable home across Earth!</w:t>
       </w:r>
     </w:p>

</xml_diff>

<commit_message>
tweaked levels to be shorter, some stats tweak to make the game a little less rough. some language tweaks. new build for submit.
</commit_message>
<xml_diff>
--- a/Art Refs/text scratch.docx
+++ b/Art Refs/text scratch.docx
@@ -1101,8 +1101,46 @@
       </w:r>
     </w:p>
     <w:p>
-      <w:r>
-        <w:t xml:space="preserve">This is called a hurricane in the Atlantic Ocean, and a typhoon in the Pacific Ocean. </w:t>
+      <w:pPr>
+        <w:spacing w:after="0" w:line="240" w:lineRule="auto"/>
+        <w:rPr>
+          <w:rFonts w:ascii="Calibri" w:eastAsia="Times New Roman" w:hAnsi="Calibri" w:cs="Calibri"/>
+          <w:color w:val="000000"/>
+          <w:kern w:val="0"/>
+          <w14:ligatures w14:val="none"/>
+        </w:rPr>
+      </w:pPr>
+      <w:r>
+        <w:rPr>
+          <w:rFonts w:ascii="Calibri" w:eastAsia="Times New Roman" w:hAnsi="Calibri" w:cs="Calibri"/>
+          <w:color w:val="000000"/>
+          <w:kern w:val="0"/>
+          <w14:ligatures w14:val="none"/>
+        </w:rPr>
+        <w:t>These</w:t>
+      </w:r>
+      <w:r>
+        <w:rPr>
+          <w:rFonts w:ascii="Calibri" w:eastAsia="Times New Roman" w:hAnsi="Calibri" w:cs="Calibri"/>
+          <w:color w:val="000000"/>
+          <w:kern w:val="0"/>
+          <w14:ligatures w14:val="none"/>
+        </w:rPr>
+        <w:t xml:space="preserve"> are often</w:t>
+      </w:r>
+      <w:r>
+        <w:rPr>
+          <w:rFonts w:ascii="Calibri" w:eastAsia="Times New Roman" w:hAnsi="Calibri" w:cs="Calibri"/>
+          <w:color w:val="000000"/>
+          <w:kern w:val="0"/>
+          <w14:ligatures w14:val="none"/>
+        </w:rPr>
+        <w:t xml:space="preserve"> called hurricanes in the Atlantic Ocean, and typhoons in the Pacific Ocean.</w:t>
+      </w:r>
+    </w:p>
+    <w:p>
+      <w:r>
+        <w:t xml:space="preserve"> </w:t>
       </w:r>
     </w:p>
     <w:p>
@@ -1242,13 +1280,7 @@
     </w:p>
     <w:p>
       <w:r>
-        <w:t xml:space="preserve">Anyhow, let’s find places where the wind might by strong. Try looking for areas prone to </w:t>
-      </w:r>
-      <w:r>
-        <w:t>typhoons</w:t>
-      </w:r>
-      <w:r>
-        <w:t xml:space="preserve"> along coastal regions.</w:t>
+        <w:t>Anyhow, let’s find places where the wind might be strong. Try looking for areas prone to hurricanes, or typhoons along coastal regions.</w:t>
       </w:r>
     </w:p>
     <w:p>
@@ -1279,12 +1311,12 @@
     </w:p>
     <w:p>
       <w:r>
+        <w:lastRenderedPageBreak/>
         <w:t>Though it looks like we’re getting more rain than usual, something is afoot...</w:t>
       </w:r>
     </w:p>
     <w:p>
       <w:r>
-        <w:lastRenderedPageBreak/>
         <w:t>Perhaps we should take a careful look at the weather forecast.</w:t>
       </w:r>
     </w:p>
@@ -1460,7 +1492,6 @@
     <w:p/>
     <w:p>
       <w:r>
-        <w:lastRenderedPageBreak/>
         <w:t>Colony 3</w:t>
       </w:r>
     </w:p>
@@ -1622,12 +1653,12 @@
     </w:p>
     <w:p>
       <w:r>
+        <w:lastRenderedPageBreak/>
         <w:t>You won’t have to worry about where to place the water thank this time around.</w:t>
       </w:r>
     </w:p>
     <w:p>
       <w:r>
-        <w:lastRenderedPageBreak/>
         <w:t>We will be able to proceed once the frog population has increased.</w:t>
       </w:r>
     </w:p>

</xml_diff>

<commit_message>
adjusted tutorials, remove cycle pausing when house is ready (redo text), some UI adjustments for better player feedback.
</commit_message>
<xml_diff>
--- a/Art Refs/text scratch.docx
+++ b/Art Refs/text scratch.docx
@@ -12,15 +12,7 @@
     </w:p>
     <w:p>
       <w:r>
-        <w:t>(</w:t>
-      </w:r>
-      <w:proofErr w:type="gramStart"/>
-      <w:r>
-        <w:t>show</w:t>
-      </w:r>
-      <w:proofErr w:type="gramEnd"/>
-      <w:r>
-        <w:t xml:space="preserve"> ships)</w:t>
+        <w:t>(show ships)</w:t>
       </w:r>
     </w:p>
     <w:p>
@@ -30,15 +22,7 @@
     </w:p>
     <w:p>
       <w:r>
-        <w:t>(</w:t>
-      </w:r>
-      <w:proofErr w:type="gramStart"/>
-      <w:r>
-        <w:t>put</w:t>
-      </w:r>
-      <w:proofErr w:type="gramEnd"/>
-      <w:r>
-        <w:t xml:space="preserve"> frog suit)</w:t>
+        <w:t>(put frog suit)</w:t>
       </w:r>
     </w:p>
     <w:p>
@@ -51,15 +35,7 @@
     </w:p>
     <w:p>
       <w:r>
-        <w:t>(</w:t>
-      </w:r>
-      <w:proofErr w:type="gramStart"/>
-      <w:r>
-        <w:t>frog</w:t>
-      </w:r>
-      <w:proofErr w:type="gramEnd"/>
-      <w:r>
-        <w:t xml:space="preserve"> communicate)</w:t>
+        <w:t>(frog communicate)</w:t>
       </w:r>
     </w:p>
     <w:p>
@@ -98,15 +74,7 @@
     </w:p>
     <w:p>
       <w:r>
-        <w:t>(</w:t>
-      </w:r>
-      <w:proofErr w:type="gramStart"/>
-      <w:r>
-        <w:t>frog</w:t>
-      </w:r>
-      <w:proofErr w:type="gramEnd"/>
-      <w:r>
-        <w:t xml:space="preserve"> communicate)</w:t>
+        <w:t>(frog communicate)</w:t>
       </w:r>
     </w:p>
     <w:p>
@@ -191,15 +159,7 @@
     </w:p>
     <w:p>
       <w:r>
-        <w:t>(</w:t>
-      </w:r>
-      <w:proofErr w:type="gramStart"/>
-      <w:r>
-        <w:t>show</w:t>
-      </w:r>
-      <w:proofErr w:type="gramEnd"/>
-      <w:r>
-        <w:t xml:space="preserve"> criteria)</w:t>
+        <w:t>(show criteria)</w:t>
       </w:r>
     </w:p>
     <w:p>
@@ -209,15 +169,7 @@
     </w:p>
     <w:p>
       <w:r>
-        <w:t>(</w:t>
-      </w:r>
-      <w:proofErr w:type="gramStart"/>
-      <w:r>
-        <w:t>show</w:t>
-      </w:r>
-      <w:proofErr w:type="gramEnd"/>
-      <w:r>
-        <w:t xml:space="preserve"> overworld modal)</w:t>
+        <w:t>(show overworld modal)</w:t>
       </w:r>
     </w:p>
     <w:p>
@@ -244,15 +196,7 @@
     </w:p>
     <w:p>
       <w:r>
-        <w:t>(</w:t>
-      </w:r>
-      <w:proofErr w:type="gramStart"/>
-      <w:r>
-        <w:t>toggle</w:t>
-      </w:r>
-      <w:proofErr w:type="gramEnd"/>
-      <w:r>
-        <w:t xml:space="preserve"> temperature)</w:t>
+        <w:t>(toggle temperature)</w:t>
       </w:r>
     </w:p>
     <w:p>
@@ -262,15 +206,7 @@
     </w:p>
     <w:p>
       <w:r>
-        <w:t>(</w:t>
-      </w:r>
-      <w:proofErr w:type="gramStart"/>
-      <w:r>
-        <w:t>show</w:t>
-      </w:r>
-      <w:proofErr w:type="gramEnd"/>
-      <w:r>
-        <w:t xml:space="preserve"> sun illustrate)</w:t>
+        <w:t>(show sun illustrate)</w:t>
       </w:r>
     </w:p>
     <w:p>
@@ -297,28 +233,12 @@
     <w:p>
       <w:r>
         <w:lastRenderedPageBreak/>
-        <w:t>(</w:t>
-      </w:r>
-      <w:proofErr w:type="gramStart"/>
-      <w:r>
-        <w:t>hide</w:t>
-      </w:r>
-      <w:proofErr w:type="gramEnd"/>
-      <w:r>
-        <w:t xml:space="preserve"> sun illustrate)</w:t>
-      </w:r>
-    </w:p>
-    <w:p>
-      <w:r>
-        <w:t>(</w:t>
-      </w:r>
-      <w:proofErr w:type="gramStart"/>
-      <w:r>
-        <w:t>toggle</w:t>
-      </w:r>
-      <w:proofErr w:type="gramEnd"/>
-      <w:r>
-        <w:t xml:space="preserve"> humidity)</w:t>
+        <w:t>(hide sun illustrate)</w:t>
+      </w:r>
+    </w:p>
+    <w:p>
+      <w:r>
+        <w:t>(toggle humidity)</w:t>
       </w:r>
     </w:p>
     <w:p>
@@ -383,15 +303,7 @@
     </w:p>
     <w:p>
       <w:r>
-        <w:t>(</w:t>
-      </w:r>
-      <w:proofErr w:type="gramStart"/>
-      <w:r>
-        <w:t>toggle</w:t>
-      </w:r>
-      <w:proofErr w:type="gramEnd"/>
-      <w:r>
-        <w:t xml:space="preserve"> none) (show atmosphere toggle)</w:t>
+        <w:t>(toggle none) (show atmosphere toggle)</w:t>
       </w:r>
     </w:p>
     <w:p>
@@ -432,15 +344,7 @@
     </w:p>
     <w:p>
       <w:r>
-        <w:t>(</w:t>
-      </w:r>
-      <w:proofErr w:type="gramStart"/>
-      <w:r>
-        <w:t>hotspot</w:t>
-      </w:r>
-      <w:proofErr w:type="gramEnd"/>
-      <w:r>
-        <w:t xml:space="preserve"> found) (toggle temperature)</w:t>
+        <w:t>(hotspot found) (toggle temperature)</w:t>
       </w:r>
     </w:p>
     <w:p>
@@ -455,15 +359,7 @@
     </w:p>
     <w:p>
       <w:r>
-        <w:t>(</w:t>
-      </w:r>
-      <w:proofErr w:type="gramStart"/>
-      <w:r>
-        <w:t>upon</w:t>
-      </w:r>
-      <w:proofErr w:type="gramEnd"/>
-      <w:r>
-        <w:t xml:space="preserve"> investigation error reading</w:t>
+        <w:t>(upon investigation error reading</w:t>
       </w:r>
       <w:r>
         <w:t xml:space="preserve"> close</w:t>
@@ -544,15 +440,7 @@
     <w:p/>
     <w:p>
       <w:r>
-        <w:t>(</w:t>
-      </w:r>
-      <w:proofErr w:type="gramStart"/>
-      <w:r>
-        <w:t>upon</w:t>
-      </w:r>
-      <w:proofErr w:type="gramEnd"/>
-      <w:r>
-        <w:t xml:space="preserve"> investigation)</w:t>
+        <w:t>(upon investigation)</w:t>
       </w:r>
     </w:p>
     <w:p>
@@ -599,15 +487,7 @@
     <w:p/>
     <w:p>
       <w:r>
-        <w:t>(</w:t>
-      </w:r>
-      <w:proofErr w:type="gramStart"/>
-      <w:r>
-        <w:t>weather</w:t>
-      </w:r>
-      <w:proofErr w:type="gramEnd"/>
-      <w:r>
-        <w:t xml:space="preserve"> forecast)</w:t>
+        <w:t>(weather forecast)</w:t>
       </w:r>
     </w:p>
     <w:p>
@@ -663,13 +543,8 @@
             <w:hideMark/>
           </w:tcPr>
           <w:p>
-            <w:proofErr w:type="gramStart"/>
             <w:r>
-              <w:t>So</w:t>
-            </w:r>
-            <w:proofErr w:type="gramEnd"/>
-            <w:r>
-              <w:t xml:space="preserve"> the weather we will be experiencing here over a few days will be vastly different several months later.</w:t>
+              <w:t>So the weather we will be experiencing here over a few days will be vastly different several months later.</w:t>
             </w:r>
           </w:p>
         </w:tc>
@@ -680,78 +555,57 @@
         <w:t xml:space="preserve"> </w:t>
       </w:r>
       <w:r>
+        <w:t>(colony ship enter)</w:t>
+      </w:r>
+    </w:p>
+    <w:p>
+      <w:r>
+        <w:t>Our goal for this expedition is to populate the place with as many frogs as possible. We do this by deploying houses.</w:t>
+      </w:r>
+    </w:p>
+    <w:p>
+      <w:r>
+        <w:t>You can deploy a house by pressing the ‘home’ icon below, then pressing the ‘house’ that appears above it.</w:t>
+      </w:r>
+    </w:p>
+    <w:p>
+      <w:r>
+        <w:t>Go ahead and place one in a suitable location.</w:t>
+      </w:r>
+    </w:p>
+    <w:p/>
+    <w:p>
+      <w:r>
+        <w:t>(house placed)</w:t>
+      </w:r>
+    </w:p>
+    <w:p>
+      <w:r>
+        <w:t>Excellent! Now that a house has landed, our population has increased by one!</w:t>
+      </w:r>
+    </w:p>
+    <w:p>
+      <w:r>
+        <w:t>In order to increase the population further, we are going to need food. These peculiar frogs seem to only eat a certain type of flower that they grow.</w:t>
+      </w:r>
+    </w:p>
+    <w:p>
+      <w:r>
+        <w:t>To grow this flower, you just need to place it somewhere suitable much like you did with the house.</w:t>
+      </w:r>
+    </w:p>
+    <w:p>
+      <w:r>
+        <w:t>You’ll then need a gardener to nurture the flower. Simply click on the frog with a hat portrait when the green arrow appears.</w:t>
+      </w:r>
+    </w:p>
+    <w:p/>
+    <w:p>
+      <w:r>
         <w:t>(</w:t>
       </w:r>
-      <w:proofErr w:type="gramStart"/>
-      <w:r>
-        <w:t>colony</w:t>
-      </w:r>
-      <w:proofErr w:type="gramEnd"/>
-      <w:r>
-        <w:t xml:space="preserve"> ship enter)</w:t>
-      </w:r>
-    </w:p>
-    <w:p>
-      <w:r>
-        <w:t>Our goal for this expedition is to populate the place with as many frogs as possible. We do this by deploying houses.</w:t>
-      </w:r>
-    </w:p>
-    <w:p>
-      <w:r>
-        <w:t>You can deploy a house by pressing the ‘home’ icon below, then pressing the ‘house’ that appears above it.</w:t>
-      </w:r>
-    </w:p>
-    <w:p>
-      <w:r>
-        <w:t>Go ahead and place one in a suitable location.</w:t>
-      </w:r>
-    </w:p>
-    <w:p/>
-    <w:p>
-      <w:r>
-        <w:t>(</w:t>
-      </w:r>
-      <w:proofErr w:type="gramStart"/>
-      <w:r>
-        <w:t>house</w:t>
-      </w:r>
-      <w:proofErr w:type="gramEnd"/>
-      <w:r>
-        <w:t xml:space="preserve"> placed)</w:t>
-      </w:r>
-    </w:p>
-    <w:p>
-      <w:r>
-        <w:t>Excellent! Now that a house has landed, our population has increased by one!</w:t>
-      </w:r>
-    </w:p>
-    <w:p>
-      <w:r>
-        <w:t>In order to increase the population further, we are going to need food. These peculiar frogs seem to only eat a certain type of flower that they grow.</w:t>
-      </w:r>
-    </w:p>
-    <w:p>
-      <w:r>
-        <w:t>To grow this flower, you just need to place it somewhere suitable much like you did with the house.</w:t>
-      </w:r>
-    </w:p>
-    <w:p>
-      <w:r>
-        <w:t>You’ll then need a gardener to nurture the flower. Simply click on the frog with a hat portrait when the green arrow appears.</w:t>
-      </w:r>
-    </w:p>
-    <w:p/>
-    <w:p>
-      <w:r>
-        <w:t>(</w:t>
-      </w:r>
-      <w:proofErr w:type="gramStart"/>
-      <w:r>
-        <w:t>second</w:t>
-      </w:r>
-      <w:proofErr w:type="gramEnd"/>
-      <w:r>
-        <w:t xml:space="preserve"> house placed</w:t>
+      <w:r>
+        <w:t>second house placed</w:t>
       </w:r>
       <w:r>
         <w:t>)</w:t>
@@ -775,15 +629,7 @@
     <w:p/>
     <w:p>
       <w:r>
-        <w:t>(</w:t>
-      </w:r>
-      <w:proofErr w:type="gramStart"/>
-      <w:r>
-        <w:t>both</w:t>
-      </w:r>
-      <w:proofErr w:type="gramEnd"/>
-      <w:r>
-        <w:t xml:space="preserve"> placed)</w:t>
+        <w:t>(both placed)</w:t>
       </w:r>
     </w:p>
     <w:p>
@@ -800,28 +646,12 @@
     <w:p>
       <w:r>
         <w:lastRenderedPageBreak/>
-        <w:t>(</w:t>
-      </w:r>
-      <w:proofErr w:type="gramStart"/>
-      <w:r>
-        <w:t>engineer</w:t>
-      </w:r>
-      <w:proofErr w:type="gramEnd"/>
-      <w:r>
-        <w:t xml:space="preserve"> summoned)</w:t>
-      </w:r>
-    </w:p>
-    <w:p>
-      <w:r>
-        <w:t>(</w:t>
-      </w:r>
-      <w:proofErr w:type="gramStart"/>
-      <w:r>
-        <w:t>pause</w:t>
-      </w:r>
-      <w:proofErr w:type="gramEnd"/>
-      <w:r>
-        <w:t xml:space="preserve"> game)</w:t>
+        <w:t>(engineer summoned)</w:t>
+      </w:r>
+    </w:p>
+    <w:p>
+      <w:r>
+        <w:t>(pause game)</w:t>
       </w:r>
     </w:p>
     <w:p>
@@ -872,6 +702,9 @@
           </w:tcPr>
           <w:p>
             <w:r>
+              <w:t xml:space="preserve">(removed) </w:t>
+            </w:r>
+            <w:r>
               <w:t>If you’re feeling confident, you can speed up time by pressing on the ‘play’ button found in the upper right corner of the screen.</w:t>
             </w:r>
           </w:p>
@@ -881,151 +714,118 @@
     <w:p/>
     <w:p>
       <w:r>
+        <w:t>(Fast-forward hint)</w:t>
+      </w:r>
+    </w:p>
+    <w:p>
+      <w:r>
+        <w:t>Press this button if you want to speed up the game.</w:t>
+      </w:r>
+    </w:p>
+    <w:p/>
+    <w:p>
+      <w:r>
+        <w:t>(vine appear) (pause)</w:t>
+      </w:r>
+    </w:p>
+    <w:p>
+      <w:r>
+        <w:t>Watch out! It looks like weeds are starting to grow on one of the structures!</w:t>
+      </w:r>
+    </w:p>
+    <w:p>
+      <w:r>
+        <w:t>Though the weather is ideal for the frogs, unfortunately so it will be for these invasive plants.</w:t>
+      </w:r>
+    </w:p>
+    <w:p>
+      <w:r>
+        <w:t>A gardener should be able to take care of these weeds!</w:t>
+      </w:r>
+    </w:p>
+    <w:p/>
+    <w:p>
+      <w:r>
+        <w:t>(mole appear) (pause)</w:t>
+      </w:r>
+    </w:p>
+    <w:p>
+      <w:r>
+        <w:t>A mole! These creatures don’t see very well, so they mistake our structures as something to dig through.</w:t>
+      </w:r>
+    </w:p>
+    <w:p>
+      <w:r>
+        <w:t>You’re going to need a hero frog to deal with these moles!</w:t>
+      </w:r>
+    </w:p>
+    <w:p>
+      <w:r>
+        <w:t>To summon a hero frog, simply click on the funny-looking frog with a red cape when the green arrow appears.</w:t>
+      </w:r>
+    </w:p>
+    <w:p>
+      <w:r>
+        <w:t>If your frog summon bar is full, you can unsummon some of the frogs by pressing on their portrait when the red arrow appears.</w:t>
+      </w:r>
+    </w:p>
+    <w:p/>
+    <w:p>
+      <w:r>
+        <w:t>Overworld 2</w:t>
+      </w:r>
+    </w:p>
+    <w:p>
+      <w:r>
+        <w:t xml:space="preserve">Our next batch of frogs are keen on living in a windy environment, </w:t>
+      </w:r>
+      <w:r>
+        <w:t>as well as</w:t>
+      </w:r>
+      <w:r>
+        <w:t xml:space="preserve"> hot and humid.</w:t>
+      </w:r>
+    </w:p>
+    <w:p>
+      <w:r>
+        <w:t>In th</w:t>
+      </w:r>
+      <w:r>
+        <w:t>at</w:t>
+      </w:r>
+      <w:r>
+        <w:t xml:space="preserve"> case, we’ll need to check the wind readings of Earth.</w:t>
+      </w:r>
+    </w:p>
+    <w:p>
+      <w:r>
+        <w:t>(turn on wind)</w:t>
+      </w:r>
+    </w:p>
+    <w:p>
+      <w:r>
+        <w:t>(toggle to wind attr)</w:t>
+      </w:r>
+    </w:p>
+    <w:p>
+      <w:r>
         <w:t>(</w:t>
       </w:r>
-      <w:proofErr w:type="gramStart"/>
-      <w:r>
-        <w:t>vine</w:t>
-      </w:r>
-      <w:proofErr w:type="gramEnd"/>
-      <w:r>
-        <w:t xml:space="preserve"> appear) (pause)</w:t>
-      </w:r>
-    </w:p>
-    <w:p>
-      <w:r>
-        <w:t>Watch out! It looks like weeds are starting to grow on one of the structures!</w:t>
-      </w:r>
-    </w:p>
-    <w:p>
-      <w:r>
-        <w:t>Though the weather is ideal for the frogs, unfortunately so it will be for these invasive plants.</w:t>
-      </w:r>
-    </w:p>
-    <w:p>
-      <w:r>
-        <w:t>A gardener should be able to take care of these weeds!</w:t>
-      </w:r>
-    </w:p>
-    <w:p/>
-    <w:p>
-      <w:r>
-        <w:t>(</w:t>
-      </w:r>
-      <w:proofErr w:type="gramStart"/>
-      <w:r>
-        <w:t>mole</w:t>
-      </w:r>
-      <w:proofErr w:type="gramEnd"/>
-      <w:r>
-        <w:t xml:space="preserve"> appear) (pause)</w:t>
-      </w:r>
-    </w:p>
-    <w:p>
-      <w:r>
-        <w:t>A mole! These creatures don’t see very well, so they mistake our structures as something to dig through.</w:t>
-      </w:r>
-    </w:p>
-    <w:p>
-      <w:r>
-        <w:t>You’re going to need a hero frog to deal with these moles!</w:t>
-      </w:r>
-    </w:p>
-    <w:p>
-      <w:r>
-        <w:t>To summon a hero frog, simply click on the funny-looking frog with a red cape when the green arrow appears.</w:t>
-      </w:r>
-    </w:p>
-    <w:p>
-      <w:r>
-        <w:t>If your frog summon bar is full, you can unsummon some of the frogs by pressing on their portrait when the red arrow appears.</w:t>
-      </w:r>
-    </w:p>
-    <w:p/>
-    <w:p>
-      <w:r>
-        <w:t>Overworld 2</w:t>
-      </w:r>
-    </w:p>
-    <w:p>
-      <w:r>
-        <w:t xml:space="preserve">Our next batch of frogs are keen on living in a windy environment, </w:t>
-      </w:r>
-      <w:r>
-        <w:t>as well as</w:t>
-      </w:r>
-      <w:r>
-        <w:t xml:space="preserve"> hot and humid.</w:t>
-      </w:r>
-    </w:p>
-    <w:p>
-      <w:r>
-        <w:t>In th</w:t>
-      </w:r>
-      <w:r>
-        <w:t>at</w:t>
-      </w:r>
-      <w:r>
-        <w:t xml:space="preserve"> case, we’ll need to check the wind readings of Earth.</w:t>
-      </w:r>
-    </w:p>
-    <w:p>
-      <w:r>
-        <w:t>(</w:t>
-      </w:r>
-      <w:proofErr w:type="gramStart"/>
-      <w:r>
-        <w:t>turn</w:t>
-      </w:r>
-      <w:proofErr w:type="gramEnd"/>
-      <w:r>
-        <w:t xml:space="preserve"> on wind)</w:t>
-      </w:r>
-    </w:p>
-    <w:p>
-      <w:r>
-        <w:t>(</w:t>
-      </w:r>
-      <w:proofErr w:type="gramStart"/>
-      <w:r>
-        <w:t>toggle</w:t>
-      </w:r>
-      <w:proofErr w:type="gramEnd"/>
-      <w:r>
-        <w:t xml:space="preserve"> to wind </w:t>
-      </w:r>
-      <w:proofErr w:type="spellStart"/>
-      <w:r>
-        <w:t>attr</w:t>
-      </w:r>
-      <w:proofErr w:type="spellEnd"/>
+      <w:r>
+        <w:t>wait a bit</w:t>
+      </w:r>
       <w:r>
         <w:t>)</w:t>
       </w:r>
     </w:p>
     <w:p>
       <w:r>
-        <w:t>(</w:t>
-      </w:r>
-      <w:proofErr w:type="gramStart"/>
-      <w:r>
-        <w:t>wait</w:t>
-      </w:r>
-      <w:proofErr w:type="gramEnd"/>
-      <w:r>
-        <w:t xml:space="preserve"> a bit</w:t>
-      </w:r>
-      <w:r>
-        <w:t>)</w:t>
-      </w:r>
-    </w:p>
-    <w:p>
-      <w:r>
         <w:t xml:space="preserve">Notice how the winds tend to travel diagonally across Earth? This is due to the Coriolis effect. </w:t>
       </w:r>
     </w:p>
     <w:p>
       <w:r>
+        <w:lastRenderedPageBreak/>
         <w:t xml:space="preserve">Since Earth spins from west to east, the winds in the northern hemisphere blow northwest to southeast, </w:t>
       </w:r>
       <w:r>
@@ -1042,29 +842,12 @@
     </w:p>
     <w:p>
       <w:r>
-        <w:lastRenderedPageBreak/>
-        <w:t>(</w:t>
-      </w:r>
-      <w:proofErr w:type="gramStart"/>
-      <w:r>
-        <w:t>show</w:t>
-      </w:r>
-      <w:proofErr w:type="gramEnd"/>
-      <w:r>
-        <w:t xml:space="preserve"> wind dirs.)</w:t>
-      </w:r>
-    </w:p>
-    <w:p>
-      <w:r>
-        <w:t>(</w:t>
-      </w:r>
-      <w:proofErr w:type="gramStart"/>
-      <w:r>
-        <w:t>wait</w:t>
-      </w:r>
-      <w:proofErr w:type="gramEnd"/>
-      <w:r>
-        <w:t xml:space="preserve"> a bit)</w:t>
+        <w:t>(show wind dirs.)</w:t>
+      </w:r>
+    </w:p>
+    <w:p>
+      <w:r>
+        <w:t>(wait a bit)</w:t>
       </w:r>
     </w:p>
     <w:p>
@@ -1145,36 +928,12 @@
     </w:p>
     <w:p>
       <w:r>
-        <w:t>(</w:t>
-      </w:r>
-      <w:proofErr w:type="gramStart"/>
-      <w:r>
-        <w:t>hide</w:t>
-      </w:r>
-      <w:proofErr w:type="gramEnd"/>
-      <w:r>
-        <w:t xml:space="preserve"> wind dirs.)</w:t>
-      </w:r>
-    </w:p>
-    <w:p>
-      <w:r>
-        <w:t>(</w:t>
-      </w:r>
-      <w:proofErr w:type="gramStart"/>
-      <w:r>
-        <w:t>toggle</w:t>
-      </w:r>
-      <w:proofErr w:type="gramEnd"/>
-      <w:r>
-        <w:t xml:space="preserve"> temp </w:t>
-      </w:r>
-      <w:proofErr w:type="spellStart"/>
-      <w:r>
-        <w:t>attr</w:t>
-      </w:r>
-      <w:proofErr w:type="spellEnd"/>
-      <w:r>
-        <w:t>)</w:t>
+        <w:t>(hide wind dirs.)</w:t>
+      </w:r>
+    </w:p>
+    <w:p>
+      <w:r>
+        <w:t>(toggle temp attr)</w:t>
       </w:r>
     </w:p>
     <w:p>
@@ -1205,28 +964,12 @@
     </w:p>
     <w:p>
       <w:r>
-        <w:t>(</w:t>
-      </w:r>
-      <w:proofErr w:type="gramStart"/>
-      <w:r>
-        <w:t>show</w:t>
-      </w:r>
-      <w:proofErr w:type="gramEnd"/>
-      <w:r>
-        <w:t xml:space="preserve"> gulf stream illustration)</w:t>
-      </w:r>
-    </w:p>
-    <w:p>
-      <w:r>
-        <w:t>(</w:t>
-      </w:r>
-      <w:proofErr w:type="gramStart"/>
-      <w:r>
-        <w:t>cycle</w:t>
-      </w:r>
-      <w:proofErr w:type="gramEnd"/>
-      <w:r>
-        <w:t xml:space="preserve"> seasons slowly) (separate coroutine)</w:t>
+        <w:t>(show gulf stream illustration)</w:t>
+      </w:r>
+    </w:p>
+    <w:p>
+      <w:r>
+        <w:t>(cycle seasons slowly) (separate coroutine)</w:t>
       </w:r>
     </w:p>
     <w:p>
@@ -1241,41 +984,17 @@
     </w:p>
     <w:p>
       <w:r>
-        <w:t>(</w:t>
-      </w:r>
-      <w:proofErr w:type="gramStart"/>
-      <w:r>
-        <w:t>hide  gulf</w:t>
-      </w:r>
-      <w:proofErr w:type="gramEnd"/>
-      <w:r>
-        <w:t xml:space="preserve"> stream illustration)</w:t>
-      </w:r>
-    </w:p>
-    <w:p>
-      <w:r>
-        <w:t>(</w:t>
-      </w:r>
-      <w:proofErr w:type="gramStart"/>
-      <w:r>
-        <w:t>stop</w:t>
-      </w:r>
-      <w:proofErr w:type="gramEnd"/>
-      <w:r>
-        <w:t xml:space="preserve"> cycle seasons)</w:t>
-      </w:r>
-    </w:p>
-    <w:p>
-      <w:r>
-        <w:t>(</w:t>
-      </w:r>
-      <w:proofErr w:type="gramStart"/>
-      <w:r>
-        <w:t>revert</w:t>
-      </w:r>
-      <w:proofErr w:type="gramEnd"/>
-      <w:r>
-        <w:t xml:space="preserve"> to none atmosphere)</w:t>
+        <w:t>(hide  gulf stream illustration)</w:t>
+      </w:r>
+    </w:p>
+    <w:p>
+      <w:r>
+        <w:t>(stop cycle seasons)</w:t>
+      </w:r>
+    </w:p>
+    <w:p>
+      <w:r>
+        <w:t>(revert to none atmosphere)</w:t>
       </w:r>
     </w:p>
     <w:p>
@@ -1296,6 +1015,7 @@
     <w:p/>
     <w:p>
       <w:r>
+        <w:lastRenderedPageBreak/>
         <w:t>Colony 2</w:t>
       </w:r>
     </w:p>
@@ -1311,226 +1031,210 @@
     </w:p>
     <w:p>
       <w:r>
+        <w:t>Though it looks like we’re getting more rain than usual, something is afoot...</w:t>
+      </w:r>
+    </w:p>
+    <w:p>
+      <w:r>
+        <w:t>Perhaps we should take a careful look at the weather forecast.</w:t>
+      </w:r>
+    </w:p>
+    <w:p/>
+    <w:p>
+      <w:r>
+        <w:t>(mushroom)</w:t>
+      </w:r>
+      <w:r>
+        <w:t xml:space="preserve"> (pause)</w:t>
+      </w:r>
+    </w:p>
+    <w:p>
+      <w:r>
+        <w:t xml:space="preserve">Uh oh, a mushroom </w:t>
+      </w:r>
+      <w:r>
+        <w:t xml:space="preserve">has </w:t>
+      </w:r>
+      <w:r>
+        <w:t>grow</w:t>
+      </w:r>
+      <w:r>
+        <w:t>n</w:t>
+      </w:r>
+      <w:r>
+        <w:t xml:space="preserve"> near one of our </w:t>
+      </w:r>
+      <w:r>
+        <w:t>structures</w:t>
+      </w:r>
+      <w:r>
+        <w:t>!</w:t>
+      </w:r>
+    </w:p>
+    <w:p>
+      <w:r>
+        <w:t>Since there's a lot of moisture in the region, the fungi that grow these mushrooms are able to absorb a lot of nutrients.</w:t>
+      </w:r>
+    </w:p>
+    <w:p>
+      <w:r>
+        <w:t xml:space="preserve">Their spores appear to be harmful to </w:t>
+      </w:r>
+      <w:r>
+        <w:t>the</w:t>
+      </w:r>
+      <w:r>
+        <w:t xml:space="preserve"> frogs!</w:t>
+      </w:r>
+      <w:r>
+        <w:t xml:space="preserve"> Make sure to have a gardener around to take care of them!</w:t>
+      </w:r>
+    </w:p>
+    <w:p>
+      <w:r>
+        <w:t>(fly)</w:t>
+      </w:r>
+      <w:r>
+        <w:t xml:space="preserve"> (pause)</w:t>
+      </w:r>
+    </w:p>
+    <w:p>
+      <w:r>
+        <w:t>Look out, it's a beetle!</w:t>
+      </w:r>
+      <w:r>
+        <w:t xml:space="preserve"> </w:t>
+      </w:r>
+    </w:p>
+    <w:p>
+      <w:r>
+        <w:t>Due to the consistent warmth in tropical climates, insects are able to thrive throughout the year.</w:t>
+      </w:r>
+    </w:p>
+    <w:p>
+      <w:r>
+        <w:t>These troublesome insects can be dealt with by a hero frog. Make sure to have one around</w:t>
+      </w:r>
+      <w:r>
+        <w:t xml:space="preserve"> to rout them out.</w:t>
+      </w:r>
+    </w:p>
+    <w:p>
+      <w:r>
+        <w:t>(hazzard)</w:t>
+      </w:r>
+    </w:p>
+    <w:p>
+      <w:r>
+        <w:t xml:space="preserve">Take cover, a </w:t>
+      </w:r>
+      <w:r>
+        <w:t>hurricane</w:t>
+      </w:r>
+      <w:r>
+        <w:t xml:space="preserve"> is heading our way!</w:t>
+      </w:r>
+    </w:p>
+    <w:p>
+      <w:r>
+        <w:t>As mentioned before about hurricanes: the wind speed that has accumulated over low pressure from the surface has reached critical speed.</w:t>
+      </w:r>
+    </w:p>
+    <w:p>
+      <w:r>
+        <w:t>Our frogs must take cover. Fortunately, their structure</w:t>
+      </w:r>
+      <w:r>
+        <w:t>s</w:t>
+      </w:r>
+      <w:r>
+        <w:t xml:space="preserve"> are made of sturdy stuff, causing it to withstand the </w:t>
+      </w:r>
+      <w:r>
+        <w:t>staggering winds!</w:t>
+      </w:r>
+    </w:p>
+    <w:p>
+      <w:r>
+        <w:t>However, along with strong winds, the water that is released from the storm will cause flood across the land.</w:t>
+      </w:r>
+    </w:p>
+    <w:p>
+      <w:r>
+        <w:t>Make certain that no important structures are within the flooding area, or they will get damaged.</w:t>
+      </w:r>
+    </w:p>
+    <w:p/>
+    <w:p>
+      <w:r>
+        <w:t>Overworld 3</w:t>
+      </w:r>
+    </w:p>
+    <w:p>
+      <w:r>
+        <w:t>Our next batch of frogs are looking for a warm place with low humidity, and some nice breeze.</w:t>
+      </w:r>
+    </w:p>
+    <w:p>
+      <w:r>
+        <w:t>In that case, we should look for a desert climate!</w:t>
+      </w:r>
+    </w:p>
+    <w:p>
+      <w:r>
+        <w:t>(investigation)</w:t>
+      </w:r>
+    </w:p>
+    <w:p>
+      <w:r>
         <w:lastRenderedPageBreak/>
-        <w:t>Though it looks like we’re getting more rain than usual, something is afoot...</w:t>
-      </w:r>
-    </w:p>
-    <w:p>
-      <w:r>
-        <w:t>Perhaps we should take a careful look at the weather forecast.</w:t>
-      </w:r>
-    </w:p>
-    <w:p/>
-    <w:p>
-      <w:r>
-        <w:t>(mushroom)</w:t>
-      </w:r>
-      <w:r>
-        <w:t xml:space="preserve"> (pause)</w:t>
-      </w:r>
-    </w:p>
-    <w:p>
-      <w:r>
-        <w:t xml:space="preserve">Uh oh, a mushroom </w:t>
-      </w:r>
-      <w:r>
-        <w:t xml:space="preserve">has </w:t>
-      </w:r>
-      <w:r>
-        <w:t>grow</w:t>
-      </w:r>
-      <w:r>
-        <w:t>n</w:t>
-      </w:r>
-      <w:r>
-        <w:t xml:space="preserve"> near one of our </w:t>
-      </w:r>
-      <w:r>
-        <w:t>structures</w:t>
-      </w:r>
-      <w:r>
-        <w:t>!</w:t>
-      </w:r>
-    </w:p>
-    <w:p>
-      <w:r>
-        <w:t>Since there's a lot of moisture in the region, the fungi that grow these mushrooms are able to absorb a lot of nutrients.</w:t>
-      </w:r>
-    </w:p>
-    <w:p>
-      <w:r>
-        <w:t xml:space="preserve">Their spores appear to be harmful to </w:t>
-      </w:r>
-      <w:r>
-        <w:t>the</w:t>
-      </w:r>
-      <w:r>
-        <w:t xml:space="preserve"> frogs!</w:t>
-      </w:r>
-      <w:r>
-        <w:t xml:space="preserve"> Make sure to have a gardener around to take care of them!</w:t>
-      </w:r>
-    </w:p>
-    <w:p>
-      <w:r>
-        <w:t>(fly)</w:t>
-      </w:r>
-      <w:r>
-        <w:t xml:space="preserve"> (pause)</w:t>
-      </w:r>
-    </w:p>
-    <w:p>
-      <w:r>
-        <w:t>Look out, it's a beetle!</w:t>
-      </w:r>
-      <w:r>
-        <w:t xml:space="preserve"> </w:t>
-      </w:r>
-    </w:p>
-    <w:p>
-      <w:r>
-        <w:t>Due to the consistent warmth in tropical climates, insects are able to thrive throughout the year.</w:t>
-      </w:r>
-    </w:p>
-    <w:p>
-      <w:r>
-        <w:t>These troublesome insects can be dealt with by a hero frog. Make sure to have one around</w:t>
-      </w:r>
-      <w:r>
-        <w:t xml:space="preserve"> to rout them out.</w:t>
-      </w:r>
-    </w:p>
-    <w:p>
-      <w:r>
-        <w:t>(</w:t>
-      </w:r>
-      <w:proofErr w:type="spellStart"/>
-      <w:r>
-        <w:t>hazzard</w:t>
-      </w:r>
-      <w:proofErr w:type="spellEnd"/>
-      <w:r>
-        <w:t>)</w:t>
-      </w:r>
-    </w:p>
-    <w:p>
-      <w:r>
-        <w:t xml:space="preserve">Take cover, a </w:t>
-      </w:r>
-      <w:r>
-        <w:t>hurricane</w:t>
-      </w:r>
-      <w:r>
-        <w:t xml:space="preserve"> is heading our way!</w:t>
-      </w:r>
-    </w:p>
-    <w:p>
-      <w:r>
-        <w:t>As mentioned before about hurricanes: the wind speed that has accumulated over low pressure from the surface has reached critical speed.</w:t>
-      </w:r>
-    </w:p>
-    <w:p>
-      <w:r>
-        <w:t>Our frogs must take cover. Fortunately, their structure</w:t>
+        <w:t xml:space="preserve">Now it may seem that these frogs would want to bask in the sun all day long. </w:t>
+      </w:r>
+    </w:p>
+    <w:p>
+      <w:r>
+        <w:t xml:space="preserve">However, they will still need some water source to sustain themselves! </w:t>
+      </w:r>
+    </w:p>
+    <w:p>
+      <w:r>
+        <w:t>Look for a suitable place where there are underground waters that we can extract.</w:t>
+      </w:r>
+    </w:p>
+    <w:p/>
+    <w:p>
+      <w:r>
+        <w:t>Colony 3</w:t>
+      </w:r>
+    </w:p>
+    <w:p>
+      <w:r>
+        <w:t>The desert climate…</w:t>
+      </w:r>
+      <w:r>
+        <w:t xml:space="preserve">This dry and hot </w:t>
+      </w:r>
+      <w:r>
+        <w:t>environment</w:t>
+      </w:r>
+      <w:r>
+        <w:t xml:space="preserve"> will leave us with little to no water for our plants.</w:t>
+      </w:r>
+    </w:p>
+    <w:p>
+      <w:r>
+        <w:t>Fortunately, there are underground water</w:t>
       </w:r>
       <w:r>
         <w:t>s</w:t>
       </w:r>
       <w:r>
-        <w:t xml:space="preserve"> are made of sturdy stuff, causing it to withstand the </w:t>
-      </w:r>
-      <w:r>
-        <w:t>staggering winds!</w:t>
-      </w:r>
-    </w:p>
-    <w:p>
-      <w:r>
-        <w:t>However, along with strong winds, the water that is released from the storm will cause flood across the land.</w:t>
-      </w:r>
-    </w:p>
-    <w:p>
-      <w:r>
-        <w:t>Make certain that no important structures are within the flooding area, or they will get damaged.</w:t>
-      </w:r>
-    </w:p>
-    <w:p/>
-    <w:p>
-      <w:r>
-        <w:t>Overworld 3</w:t>
-      </w:r>
-    </w:p>
-    <w:p>
-      <w:r>
-        <w:t>Our next batch of frogs are looking for a warm place with low humidity, and some nice breeze.</w:t>
-      </w:r>
-    </w:p>
-    <w:p>
-      <w:r>
-        <w:t>In that case, we should look for a desert climate!</w:t>
-      </w:r>
-    </w:p>
-    <w:p>
-      <w:r>
-        <w:t>(investigation)</w:t>
-      </w:r>
-    </w:p>
-    <w:p>
-      <w:r>
-        <w:t xml:space="preserve">Now it may seem that these frogs would want to bask in the sun all day long. </w:t>
-      </w:r>
-    </w:p>
-    <w:p>
-      <w:r>
-        <w:t xml:space="preserve">However, they will still need some water source to sustain themselves! </w:t>
-      </w:r>
-    </w:p>
-    <w:p>
-      <w:r>
-        <w:t>Look for a suitable place where there are underground waters that we can extract.</w:t>
-      </w:r>
-    </w:p>
-    <w:p/>
-    <w:p>
-      <w:r>
-        <w:t>Colony 3</w:t>
-      </w:r>
-    </w:p>
-    <w:p>
-      <w:r>
-        <w:t>The desert climate…</w:t>
-      </w:r>
-      <w:r>
-        <w:t xml:space="preserve">This dry and hot </w:t>
-      </w:r>
-      <w:r>
-        <w:t>environment</w:t>
-      </w:r>
-      <w:r>
-        <w:t xml:space="preserve"> will leave us with little to no water for our plants.</w:t>
-      </w:r>
-    </w:p>
-    <w:p>
-      <w:r>
-        <w:t>Fortunately, there are underground water</w:t>
-      </w:r>
-      <w:r>
-        <w:t>s</w:t>
-      </w:r>
-      <w:r>
         <w:t xml:space="preserve"> we can extract from to make this land more habitable.</w:t>
       </w:r>
     </w:p>
     <w:p>
       <w:r>
-        <w:t>(</w:t>
-      </w:r>
-      <w:proofErr w:type="gramStart"/>
-      <w:r>
-        <w:t>house</w:t>
-      </w:r>
-      <w:proofErr w:type="gramEnd"/>
-      <w:r>
-        <w:t xml:space="preserve"> spawned)</w:t>
+        <w:t>(house spawned)</w:t>
       </w:r>
     </w:p>
     <w:p>
@@ -1558,15 +1262,7 @@
     </w:p>
     <w:p>
       <w:r>
-        <w:t>(</w:t>
-      </w:r>
-      <w:proofErr w:type="gramStart"/>
-      <w:r>
-        <w:t>landscaping</w:t>
-      </w:r>
-      <w:proofErr w:type="gramEnd"/>
-      <w:r>
-        <w:t xml:space="preserve"> finished)</w:t>
+        <w:t>(landscaping finished)</w:t>
       </w:r>
     </w:p>
     <w:p>
@@ -1635,15 +1331,8 @@
     </w:p>
     <w:p>
       <w:r>
-        <w:t>(</w:t>
-      </w:r>
-      <w:proofErr w:type="gramStart"/>
-      <w:r>
-        <w:t>house</w:t>
-      </w:r>
-      <w:proofErr w:type="gramEnd"/>
-      <w:r>
-        <w:t xml:space="preserve"> spawned)</w:t>
+        <w:lastRenderedPageBreak/>
+        <w:t>(house spawned)</w:t>
       </w:r>
     </w:p>
     <w:p>
@@ -1653,7 +1342,6 @@
     </w:p>
     <w:p>
       <w:r>
-        <w:lastRenderedPageBreak/>
         <w:t>You won’t have to worry about where to place the water thank this time around.</w:t>
       </w:r>
     </w:p>
@@ -1664,15 +1352,7 @@
     </w:p>
     <w:p>
       <w:r>
-        <w:t>(</w:t>
-      </w:r>
-      <w:proofErr w:type="gramStart"/>
-      <w:r>
-        <w:t>pop</w:t>
-      </w:r>
-      <w:proofErr w:type="gramEnd"/>
-      <w:r>
-        <w:t xml:space="preserve"> increased)</w:t>
+        <w:t>(pop increased)</w:t>
       </w:r>
     </w:p>
     <w:p>
@@ -1682,15 +1362,7 @@
     </w:p>
     <w:p>
       <w:r>
-        <w:t>(</w:t>
-      </w:r>
-      <w:proofErr w:type="gramStart"/>
-      <w:r>
-        <w:t>burrow</w:t>
-      </w:r>
-      <w:proofErr w:type="gramEnd"/>
-      <w:r>
-        <w:t xml:space="preserve"> spawned)</w:t>
+        <w:t>(burrow spawned)</w:t>
       </w:r>
     </w:p>
     <w:p>

</xml_diff>

<commit_message>
added overworld hint texts
</commit_message>
<xml_diff>
--- a/Art Refs/text scratch.docx
+++ b/Art Refs/text scratch.docx
@@ -468,31 +468,52 @@
         <w:t>launch the expedition!</w:t>
       </w:r>
     </w:p>
+    <w:p>
+      <w:r>
+        <w:t>(hint)</w:t>
+      </w:r>
+    </w:p>
+    <w:p>
+      <w:r>
+        <w:t xml:space="preserve">In </w:t>
+      </w:r>
+      <w:r>
+        <w:t xml:space="preserve">a region with </w:t>
+      </w:r>
+      <w:r>
+        <w:t xml:space="preserve">temperate climate, the highest temperature and humidity tends to be </w:t>
+      </w:r>
+      <w:r>
+        <w:t>during</w:t>
+      </w:r>
+      <w:r>
+        <w:t xml:space="preserve"> summer.</w:t>
+      </w:r>
+    </w:p>
+    <w:p>
+      <w:r>
+        <w:t>Colony 1</w:t>
+      </w:r>
+    </w:p>
+    <w:p>
+      <w:r>
+        <w:t>In this scenario, we will be building the frog’s colony during summer.</w:t>
+      </w:r>
+    </w:p>
+    <w:p>
+      <w:r>
+        <w:t>Where it is mostly sunny, with some rain here and there. A pleasant weather to be out and about!</w:t>
+      </w:r>
+    </w:p>
     <w:p/>
     <w:p>
       <w:r>
-        <w:t>Colony 1</w:t>
-      </w:r>
-    </w:p>
-    <w:p>
-      <w:r>
-        <w:t>In this scenario, we will be building the frog’s colony during summer.</w:t>
-      </w:r>
-    </w:p>
-    <w:p>
-      <w:r>
-        <w:t>Where it is mostly sunny, with some rain here and there. A pleasant weather to be out and about!</w:t>
-      </w:r>
-    </w:p>
-    <w:p/>
-    <w:p>
-      <w:r>
+        <w:lastRenderedPageBreak/>
         <w:t>(weather forecast)</w:t>
       </w:r>
     </w:p>
     <w:p>
       <w:r>
-        <w:lastRenderedPageBreak/>
         <w:t>Here’s the weather forecast during this expedition!</w:t>
       </w:r>
     </w:p>
@@ -543,8 +564,13 @@
             <w:hideMark/>
           </w:tcPr>
           <w:p>
+            <w:proofErr w:type="gramStart"/>
             <w:r>
-              <w:t>So the weather we will be experiencing here over a few days will be vastly different several months later.</w:t>
+              <w:t>So</w:t>
+            </w:r>
+            <w:proofErr w:type="gramEnd"/>
+            <w:r>
+              <w:t xml:space="preserve"> the weather we will be experiencing here over a few days will be vastly different several months later.</w:t>
             </w:r>
           </w:p>
         </w:tc>
@@ -645,7 +671,6 @@
     <w:p/>
     <w:p>
       <w:r>
-        <w:lastRenderedPageBreak/>
         <w:t>(engineer summoned)</w:t>
       </w:r>
     </w:p>
@@ -804,7 +829,15 @@
     </w:p>
     <w:p>
       <w:r>
-        <w:t>(toggle to wind attr)</w:t>
+        <w:t xml:space="preserve">(toggle to wind </w:t>
+      </w:r>
+      <w:proofErr w:type="spellStart"/>
+      <w:r>
+        <w:t>attr</w:t>
+      </w:r>
+      <w:proofErr w:type="spellEnd"/>
+      <w:r>
+        <w:t>)</w:t>
       </w:r>
     </w:p>
     <w:p>
@@ -820,12 +853,12 @@
     </w:p>
     <w:p>
       <w:r>
+        <w:lastRenderedPageBreak/>
         <w:t xml:space="preserve">Notice how the winds tend to travel diagonally across Earth? This is due to the Coriolis effect. </w:t>
       </w:r>
     </w:p>
     <w:p>
       <w:r>
-        <w:lastRenderedPageBreak/>
         <w:t xml:space="preserve">Since Earth spins from west to east, the winds in the northern hemisphere blow northwest to southeast, </w:t>
       </w:r>
       <w:r>
@@ -933,7 +966,15 @@
     </w:p>
     <w:p>
       <w:r>
-        <w:t>(toggle temp attr)</w:t>
+        <w:t xml:space="preserve">(toggle temp </w:t>
+      </w:r>
+      <w:proofErr w:type="spellStart"/>
+      <w:r>
+        <w:t>attr</w:t>
+      </w:r>
+      <w:proofErr w:type="spellEnd"/>
+      <w:r>
+        <w:t>)</w:t>
       </w:r>
     </w:p>
     <w:p>
@@ -984,7 +1025,15 @@
     </w:p>
     <w:p>
       <w:r>
-        <w:t>(hide  gulf stream illustration)</w:t>
+        <w:t>(</w:t>
+      </w:r>
+      <w:proofErr w:type="gramStart"/>
+      <w:r>
+        <w:t>hide  gulf</w:t>
+      </w:r>
+      <w:proofErr w:type="gramEnd"/>
+      <w:r>
+        <w:t xml:space="preserve"> stream illustration)</w:t>
       </w:r>
     </w:p>
     <w:p>
@@ -1012,307 +1061,348 @@
         <w:t>This time around, there are more than one hotspot to discover on the map. Only one of them will match with the frogs’ criteria.</w:t>
       </w:r>
     </w:p>
+    <w:p>
+      <w:r>
+        <w:lastRenderedPageBreak/>
+        <w:t>(hint)</w:t>
+      </w:r>
+    </w:p>
+    <w:p>
+      <w:r>
+        <w:t>You’re certain to find strong winds in a tropical region during autumn in the Pacific Ocean.</w:t>
+      </w:r>
+    </w:p>
+    <w:p>
+      <w:r>
+        <w:t>Colony 2</w:t>
+      </w:r>
+    </w:p>
+    <w:p>
+      <w:r>
+        <w:t>(intro)</w:t>
+      </w:r>
+    </w:p>
+    <w:p>
+      <w:r>
+        <w:t>Looks like we’ve landed in a tropical climate. Where it’s hot and humid all year round with plenty of rain.</w:t>
+      </w:r>
+    </w:p>
+    <w:p>
+      <w:r>
+        <w:t>Though it looks like we’re getting more rain than usual, something is afoot...</w:t>
+      </w:r>
+    </w:p>
+    <w:p>
+      <w:r>
+        <w:t>Perhaps we should take a careful look at the weather forecast.</w:t>
+      </w:r>
+    </w:p>
     <w:p/>
     <w:p>
       <w:r>
+        <w:t>(mushroom)</w:t>
+      </w:r>
+      <w:r>
+        <w:t xml:space="preserve"> (pause)</w:t>
+      </w:r>
+    </w:p>
+    <w:p>
+      <w:r>
+        <w:t xml:space="preserve">Uh oh, a mushroom </w:t>
+      </w:r>
+      <w:r>
+        <w:t xml:space="preserve">has </w:t>
+      </w:r>
+      <w:r>
+        <w:t>grow</w:t>
+      </w:r>
+      <w:r>
+        <w:t>n</w:t>
+      </w:r>
+      <w:r>
+        <w:t xml:space="preserve"> near one of our </w:t>
+      </w:r>
+      <w:r>
+        <w:t>structures</w:t>
+      </w:r>
+      <w:r>
+        <w:t>!</w:t>
+      </w:r>
+    </w:p>
+    <w:p>
+      <w:r>
+        <w:t>Since there's a lot of moisture in the region, the fungi that grow these mushrooms are able to absorb a lot of nutrients.</w:t>
+      </w:r>
+    </w:p>
+    <w:p>
+      <w:r>
+        <w:t xml:space="preserve">Their spores appear to be harmful to </w:t>
+      </w:r>
+      <w:r>
+        <w:t>the</w:t>
+      </w:r>
+      <w:r>
+        <w:t xml:space="preserve"> frogs!</w:t>
+      </w:r>
+      <w:r>
+        <w:t xml:space="preserve"> Make sure to have a gardener around to take care of them!</w:t>
+      </w:r>
+    </w:p>
+    <w:p>
+      <w:r>
+        <w:t>(fly)</w:t>
+      </w:r>
+      <w:r>
+        <w:t xml:space="preserve"> (pause)</w:t>
+      </w:r>
+    </w:p>
+    <w:p>
+      <w:r>
+        <w:t>Look out, it's a beetle!</w:t>
+      </w:r>
+      <w:r>
+        <w:t xml:space="preserve"> </w:t>
+      </w:r>
+    </w:p>
+    <w:p>
+      <w:r>
+        <w:t>Due to the consistent warmth in tropical climates, insects are able to thrive throughout the year.</w:t>
+      </w:r>
+    </w:p>
+    <w:p>
+      <w:r>
+        <w:t>These troublesome insects can be dealt with by a hero frog. Make sure to have one around</w:t>
+      </w:r>
+      <w:r>
+        <w:t xml:space="preserve"> to rout them out.</w:t>
+      </w:r>
+    </w:p>
+    <w:p>
+      <w:r>
+        <w:t>(</w:t>
+      </w:r>
+      <w:proofErr w:type="spellStart"/>
+      <w:r>
+        <w:t>hazzard</w:t>
+      </w:r>
+      <w:proofErr w:type="spellEnd"/>
+      <w:r>
+        <w:t>)</w:t>
+      </w:r>
+    </w:p>
+    <w:p>
+      <w:r>
+        <w:t xml:space="preserve">Take cover, a </w:t>
+      </w:r>
+      <w:r>
+        <w:t>hurricane</w:t>
+      </w:r>
+      <w:r>
+        <w:t xml:space="preserve"> is heading our way!</w:t>
+      </w:r>
+    </w:p>
+    <w:p>
+      <w:r>
+        <w:t>As mentioned before about hurricanes: the wind speed that has accumulated over low pressure from the surface has reached critical speed.</w:t>
+      </w:r>
+    </w:p>
+    <w:p>
+      <w:r>
+        <w:t>Our frogs must take cover. Fortunately, their structure</w:t>
+      </w:r>
+      <w:r>
+        <w:t>s</w:t>
+      </w:r>
+      <w:r>
+        <w:t xml:space="preserve"> are made of sturdy stuff, causing it to withstand the </w:t>
+      </w:r>
+      <w:r>
+        <w:t>staggering winds!</w:t>
+      </w:r>
+    </w:p>
+    <w:p>
+      <w:r>
+        <w:t>However, along with strong winds, the water that is released from the storm will cause flood across the land.</w:t>
+      </w:r>
+    </w:p>
+    <w:p>
+      <w:r>
+        <w:t>Make certain that no important structures are within the flooding area, or they will get damaged.</w:t>
+      </w:r>
+    </w:p>
+    <w:p/>
+    <w:p>
+      <w:r>
+        <w:t>Overworld 3</w:t>
+      </w:r>
+    </w:p>
+    <w:p>
+      <w:r>
+        <w:t>Our next batch of frogs are looking for a warm place with low humidity, and some nice breeze.</w:t>
+      </w:r>
+    </w:p>
+    <w:p>
+      <w:r>
         <w:lastRenderedPageBreak/>
-        <w:t>Colony 2</w:t>
-      </w:r>
-    </w:p>
-    <w:p>
-      <w:r>
-        <w:t>(intro)</w:t>
-      </w:r>
-    </w:p>
-    <w:p>
-      <w:r>
-        <w:t>Looks like we’ve landed in a tropical climate. Where it’s hot and humid all year round with plenty of rain.</w:t>
-      </w:r>
-    </w:p>
-    <w:p>
-      <w:r>
-        <w:t>Though it looks like we’re getting more rain than usual, something is afoot...</w:t>
-      </w:r>
-    </w:p>
-    <w:p>
-      <w:r>
-        <w:t>Perhaps we should take a careful look at the weather forecast.</w:t>
+        <w:t>In that case, we should look for a desert climate!</w:t>
+      </w:r>
+    </w:p>
+    <w:p>
+      <w:r>
+        <w:t>(investigation)</w:t>
+      </w:r>
+    </w:p>
+    <w:p>
+      <w:r>
+        <w:t xml:space="preserve">Now it may seem that these frogs would want to bask in the sun all day long. </w:t>
+      </w:r>
+    </w:p>
+    <w:p>
+      <w:r>
+        <w:t xml:space="preserve">However, they will still need some water source to sustain themselves! </w:t>
+      </w:r>
+    </w:p>
+    <w:p>
+      <w:r>
+        <w:t>Look for a suitable place where there are underground waters that we can extract.</w:t>
+      </w:r>
+    </w:p>
+    <w:p>
+      <w:r>
+        <w:t>(hint)</w:t>
+      </w:r>
+    </w:p>
+    <w:p>
+      <w:r>
+        <w:t>Northern Africa is a good desert region for these frogs. Just make sure to pick a season that’s not too hot!</w:t>
+      </w:r>
+    </w:p>
+    <w:p>
+      <w:r>
+        <w:t>Colony 3</w:t>
+      </w:r>
+    </w:p>
+    <w:p>
+      <w:r>
+        <w:t>The desert climate…</w:t>
+      </w:r>
+      <w:r>
+        <w:t xml:space="preserve">This dry and hot </w:t>
+      </w:r>
+      <w:r>
+        <w:t>environment</w:t>
+      </w:r>
+      <w:r>
+        <w:t xml:space="preserve"> will leave us with little to no water for our plants.</w:t>
+      </w:r>
+    </w:p>
+    <w:p>
+      <w:r>
+        <w:t>Fortunately, there are underground water</w:t>
+      </w:r>
+      <w:r>
+        <w:t>s</w:t>
+      </w:r>
+      <w:r>
+        <w:t xml:space="preserve"> we can extract from to make this land more habitable.</w:t>
+      </w:r>
+    </w:p>
+    <w:p>
+      <w:r>
+        <w:t>(house spawned)</w:t>
+      </w:r>
+    </w:p>
+    <w:p>
+      <w:r>
+        <w:t xml:space="preserve">Since the ground here is not ideal for growing plants, we will have to </w:t>
+      </w:r>
+      <w:r>
+        <w:t>do a bit of landscaping.</w:t>
+      </w:r>
+    </w:p>
+    <w:p>
+      <w:r>
+        <w:t>First, we will need to build a water tank where water is accessible.</w:t>
+      </w:r>
+    </w:p>
+    <w:p>
+      <w:r>
+        <w:t>(landscaping)</w:t>
+      </w:r>
+    </w:p>
+    <w:p>
+      <w:r>
+        <w:t>Now that we have a water source, summon a landscaper to irrigate the land.</w:t>
+      </w:r>
+    </w:p>
+    <w:p>
+      <w:r>
+        <w:t>(landscaping finished)</w:t>
+      </w:r>
+    </w:p>
+    <w:p>
+      <w:r>
+        <w:t>Excellent! Now that there’s an irrigated land, you can now place a plant on it. Do this now.</w:t>
+      </w:r>
+    </w:p>
+    <w:p>
+      <w:r>
+        <w:t xml:space="preserve">We can proceed onward once we have </w:t>
+      </w:r>
+      <w:r>
+        <w:t>increased the population.</w:t>
       </w:r>
     </w:p>
     <w:p/>
     <w:p>
       <w:r>
-        <w:t>(mushroom)</w:t>
-      </w:r>
-      <w:r>
-        <w:t xml:space="preserve"> (pause)</w:t>
-      </w:r>
-    </w:p>
-    <w:p>
-      <w:r>
-        <w:t xml:space="preserve">Uh oh, a mushroom </w:t>
-      </w:r>
-      <w:r>
-        <w:t xml:space="preserve">has </w:t>
-      </w:r>
-      <w:r>
-        <w:t>grow</w:t>
-      </w:r>
-      <w:r>
-        <w:t>n</w:t>
-      </w:r>
-      <w:r>
-        <w:t xml:space="preserve"> near one of our </w:t>
-      </w:r>
-      <w:r>
-        <w:t>structures</w:t>
-      </w:r>
-      <w:r>
-        <w:t>!</w:t>
-      </w:r>
-    </w:p>
-    <w:p>
-      <w:r>
-        <w:t>Since there's a lot of moisture in the region, the fungi that grow these mushrooms are able to absorb a lot of nutrients.</w:t>
-      </w:r>
-    </w:p>
-    <w:p>
-      <w:r>
-        <w:t xml:space="preserve">Their spores appear to be harmful to </w:t>
-      </w:r>
-      <w:r>
-        <w:t>the</w:t>
-      </w:r>
-      <w:r>
-        <w:t xml:space="preserve"> frogs!</w:t>
-      </w:r>
-      <w:r>
-        <w:t xml:space="preserve"> Make sure to have a gardener around to take care of them!</w:t>
-      </w:r>
-    </w:p>
-    <w:p>
-      <w:r>
-        <w:t>(fly)</w:t>
-      </w:r>
-      <w:r>
-        <w:t xml:space="preserve"> (pause)</w:t>
-      </w:r>
-    </w:p>
-    <w:p>
-      <w:r>
-        <w:t>Look out, it's a beetle!</w:t>
-      </w:r>
-      <w:r>
-        <w:t xml:space="preserve"> </w:t>
-      </w:r>
-    </w:p>
-    <w:p>
-      <w:r>
-        <w:t>Due to the consistent warmth in tropical climates, insects are able to thrive throughout the year.</w:t>
-      </w:r>
-    </w:p>
-    <w:p>
-      <w:r>
-        <w:t>These troublesome insects can be dealt with by a hero frog. Make sure to have one around</w:t>
-      </w:r>
-      <w:r>
-        <w:t xml:space="preserve"> to rout them out.</w:t>
-      </w:r>
-    </w:p>
-    <w:p>
-      <w:r>
-        <w:t>(hazzard)</w:t>
-      </w:r>
-    </w:p>
-    <w:p>
-      <w:r>
-        <w:t xml:space="preserve">Take cover, a </w:t>
-      </w:r>
-      <w:r>
-        <w:t>hurricane</w:t>
-      </w:r>
-      <w:r>
-        <w:t xml:space="preserve"> is heading our way!</w:t>
-      </w:r>
-    </w:p>
-    <w:p>
-      <w:r>
-        <w:t>As mentioned before about hurricanes: the wind speed that has accumulated over low pressure from the surface has reached critical speed.</w:t>
-      </w:r>
-    </w:p>
-    <w:p>
-      <w:r>
-        <w:t>Our frogs must take cover. Fortunately, their structure</w:t>
-      </w:r>
-      <w:r>
-        <w:t>s</w:t>
-      </w:r>
-      <w:r>
-        <w:t xml:space="preserve"> are made of sturdy stuff, causing it to withstand the </w:t>
-      </w:r>
-      <w:r>
-        <w:t>staggering winds!</w:t>
-      </w:r>
-    </w:p>
-    <w:p>
-      <w:r>
-        <w:t>However, along with strong winds, the water that is released from the storm will cause flood across the land.</w:t>
-      </w:r>
-    </w:p>
-    <w:p>
-      <w:r>
-        <w:t>Make certain that no important structures are within the flooding area, or they will get damaged.</w:t>
+        <w:t>Overworld 4</w:t>
+      </w:r>
+    </w:p>
+    <w:p>
+      <w:r>
+        <w:t>This is our final batch of frogs, and they seem eager to settle in the highlands where it’s cold and snowy.</w:t>
+      </w:r>
+    </w:p>
+    <w:p>
+      <w:r>
+        <w:t>Why don’t we look for a spot in the mountainous area.</w:t>
+      </w:r>
+    </w:p>
+    <w:p>
+      <w:r>
+        <w:t>(investigate)</w:t>
+      </w:r>
+    </w:p>
+    <w:p>
+      <w:r>
+        <w:t>Although we are in an area that is mostly a tropical climate, remember that altitude can also affect the climate.</w:t>
+      </w:r>
+    </w:p>
+    <w:p>
+      <w:r>
+        <w:t>Go further up where the air pressure and temperature are lower.</w:t>
+      </w:r>
+    </w:p>
+    <w:p>
+      <w:r>
+        <w:t>(hint)</w:t>
+      </w:r>
+    </w:p>
+    <w:p>
+      <w:r>
+        <w:t>We want a mountainous area for this one</w:t>
+      </w:r>
+      <w:r>
+        <w:t xml:space="preserve">. </w:t>
+      </w:r>
+      <w:r>
+        <w:t>How about in South America during summer, when it is cool?</w:t>
       </w:r>
     </w:p>
     <w:p/>
     <w:p>
       <w:r>
-        <w:t>Overworld 3</w:t>
-      </w:r>
-    </w:p>
-    <w:p>
-      <w:r>
-        <w:t>Our next batch of frogs are looking for a warm place with low humidity, and some nice breeze.</w:t>
-      </w:r>
-    </w:p>
-    <w:p>
-      <w:r>
-        <w:t>In that case, we should look for a desert climate!</w:t>
-      </w:r>
-    </w:p>
-    <w:p>
-      <w:r>
-        <w:t>(investigation)</w:t>
-      </w:r>
-    </w:p>
-    <w:p>
-      <w:r>
-        <w:lastRenderedPageBreak/>
-        <w:t xml:space="preserve">Now it may seem that these frogs would want to bask in the sun all day long. </w:t>
-      </w:r>
-    </w:p>
-    <w:p>
-      <w:r>
-        <w:t xml:space="preserve">However, they will still need some water source to sustain themselves! </w:t>
-      </w:r>
-    </w:p>
-    <w:p>
-      <w:r>
-        <w:t>Look for a suitable place where there are underground waters that we can extract.</w:t>
-      </w:r>
-    </w:p>
-    <w:p/>
-    <w:p>
-      <w:r>
-        <w:t>Colony 3</w:t>
-      </w:r>
-    </w:p>
-    <w:p>
-      <w:r>
-        <w:t>The desert climate…</w:t>
-      </w:r>
-      <w:r>
-        <w:t xml:space="preserve">This dry and hot </w:t>
-      </w:r>
-      <w:r>
-        <w:t>environment</w:t>
-      </w:r>
-      <w:r>
-        <w:t xml:space="preserve"> will leave us with little to no water for our plants.</w:t>
-      </w:r>
-    </w:p>
-    <w:p>
-      <w:r>
-        <w:t>Fortunately, there are underground water</w:t>
-      </w:r>
-      <w:r>
-        <w:t>s</w:t>
-      </w:r>
-      <w:r>
-        <w:t xml:space="preserve"> we can extract from to make this land more habitable.</w:t>
-      </w:r>
-    </w:p>
-    <w:p>
-      <w:r>
-        <w:t>(house spawned)</w:t>
-      </w:r>
-    </w:p>
-    <w:p>
-      <w:r>
-        <w:t xml:space="preserve">Since the ground here is not ideal for growing plants, we will have to </w:t>
-      </w:r>
-      <w:r>
-        <w:t>do a bit of landscaping.</w:t>
-      </w:r>
-    </w:p>
-    <w:p>
-      <w:r>
-        <w:t>First, we will need to build a water tank where water is accessible.</w:t>
-      </w:r>
-    </w:p>
-    <w:p>
-      <w:r>
-        <w:t>(landscaping)</w:t>
-      </w:r>
-    </w:p>
-    <w:p>
-      <w:r>
-        <w:t>Now that we have a water source, summon a landscaper to irrigate the land.</w:t>
-      </w:r>
-    </w:p>
-    <w:p>
-      <w:r>
-        <w:t>(landscaping finished)</w:t>
-      </w:r>
-    </w:p>
-    <w:p>
-      <w:r>
-        <w:t>Excellent! Now that there’s an irrigated land, you can now place a plant on it. Do this now.</w:t>
-      </w:r>
-    </w:p>
-    <w:p>
-      <w:r>
-        <w:t xml:space="preserve">We can proceed onward once we have </w:t>
-      </w:r>
-      <w:r>
-        <w:t>increased the population.</w:t>
-      </w:r>
-    </w:p>
-    <w:p/>
-    <w:p>
-      <w:r>
-        <w:t>Overworld 4</w:t>
-      </w:r>
-    </w:p>
-    <w:p>
-      <w:r>
-        <w:t>This is our final batch of frogs, and they seem eager to settle in the highlands where it’s cold and snowy.</w:t>
-      </w:r>
-    </w:p>
-    <w:p>
-      <w:r>
-        <w:t>Why don’t we look for a spot in the mountainous area.</w:t>
-      </w:r>
-    </w:p>
-    <w:p>
-      <w:r>
-        <w:t>(investigate)</w:t>
-      </w:r>
-    </w:p>
-    <w:p>
-      <w:r>
-        <w:t>Although we are in an area that is mostly a tropical climate, remember that altitude can also affect the climate.</w:t>
-      </w:r>
-    </w:p>
-    <w:p>
-      <w:r>
-        <w:t>Go further up where the air pressure and temperature are lower.</w:t>
-      </w:r>
-    </w:p>
-    <w:p/>
-    <w:p/>
-    <w:p>
-      <w:r>
         <w:t>Colony 4</w:t>
       </w:r>
     </w:p>
@@ -1331,7 +1421,6 @@
     </w:p>
     <w:p>
       <w:r>
-        <w:lastRenderedPageBreak/>
         <w:t>(house spawned)</w:t>
       </w:r>
     </w:p>

</xml_diff>

<commit_message>
adjusted some texts to be more 'simple'. Changed explanation of humidity.
</commit_message>
<xml_diff>
--- a/Art Refs/text scratch.docx
+++ b/Art Refs/text scratch.docx
@@ -66,10 +66,13 @@
         <w:t xml:space="preserve">are </w:t>
       </w:r>
       <w:r>
-        <w:t xml:space="preserve">visited by sentient </w:t>
-      </w:r>
-      <w:r>
-        <w:t>beings, and frogs at that!</w:t>
+        <w:t xml:space="preserve">visited by </w:t>
+      </w:r>
+      <w:r>
+        <w:t>space frogs</w:t>
+      </w:r>
+      <w:r>
+        <w:t>!</w:t>
       </w:r>
     </w:p>
     <w:p>
@@ -96,7 +99,7 @@
         <w:t xml:space="preserve"> </w:t>
       </w:r>
       <w:r>
-        <w:t xml:space="preserve">give these hapless </w:t>
+        <w:t xml:space="preserve">give these </w:t>
       </w:r>
       <w:r>
         <w:t>frogs</w:t>
@@ -245,17 +248,39 @@
       <w:r>
         <w:t>Next is the humidity readings of Earth.</w:t>
       </w:r>
-      <w:r>
-        <w:t xml:space="preserve"> The percentage tells us</w:t>
+    </w:p>
+    <w:p>
+      <w:r>
+        <w:t>Humidity tells us how much water vapor is in the air.</w:t>
       </w:r>
       <w:r>
         <w:t xml:space="preserve"> </w:t>
       </w:r>
       <w:r>
-        <w:t>the amount of</w:t>
-      </w:r>
-      <w:r>
-        <w:t xml:space="preserve"> water vapor </w:t>
+        <w:t>These water vapor comes from evaporation, and is dropped to new location as the air cools down.</w:t>
+      </w:r>
+    </w:p>
+    <w:p>
+      <w:r>
+        <w:t xml:space="preserve">What </w:t>
+      </w:r>
+      <w:r>
+        <w:t>you see on the map is</w:t>
+      </w:r>
+      <w:r>
+        <w:t xml:space="preserve"> the relative humidity in percentage. T</w:t>
+      </w:r>
+      <w:r>
+        <w:t>h</w:t>
+      </w:r>
+      <w:r>
+        <w:t>is is the</w:t>
+      </w:r>
+      <w:r>
+        <w:t xml:space="preserve"> amount of</w:t>
+      </w:r>
+      <w:r>
+        <w:t xml:space="preserve"> water </w:t>
       </w:r>
       <w:r>
         <w:t xml:space="preserve">in </w:t>
@@ -267,38 +292,10 @@
         <w:t xml:space="preserve"> </w:t>
       </w:r>
       <w:r>
-        <w:t xml:space="preserve">relative to </w:t>
-      </w:r>
-      <w:r>
-        <w:t>its capacity based on the current</w:t>
-      </w:r>
-      <w:r>
-        <w:t xml:space="preserve"> temperature</w:t>
-      </w:r>
-      <w:r>
-        <w:t>.</w:t>
-      </w:r>
-    </w:p>
-    <w:p>
-      <w:r>
-        <w:t xml:space="preserve">Notice how humidity </w:t>
-      </w:r>
-      <w:r>
-        <w:t xml:space="preserve">tends to be higher </w:t>
-      </w:r>
-      <w:r>
-        <w:t>near the equator? This coincides with the temperature being high, allowing air to hold more water.</w:t>
-      </w:r>
-    </w:p>
-    <w:p>
-      <w:r>
-        <w:t xml:space="preserve">It’s no wonder there </w:t>
-      </w:r>
-      <w:r>
-        <w:t>is</w:t>
-      </w:r>
-      <w:r>
-        <w:t xml:space="preserve"> an abundance of trees in these regions!</w:t>
+        <w:t>relative to the maximum amount of water vapor (moisture).</w:t>
+      </w:r>
+      <w:r>
+        <w:t xml:space="preserve"> </w:t>
       </w:r>
     </w:p>
     <w:p>
@@ -564,13 +561,8 @@
             <w:hideMark/>
           </w:tcPr>
           <w:p>
-            <w:proofErr w:type="gramStart"/>
             <w:r>
-              <w:t>So</w:t>
-            </w:r>
-            <w:proofErr w:type="gramEnd"/>
-            <w:r>
-              <w:t xml:space="preserve"> the weather we will be experiencing here over a few days will be vastly different several months later.</w:t>
+              <w:t>So the weather we will be experiencing here over a few days will be vastly different several months later.</w:t>
             </w:r>
           </w:p>
         </w:tc>
@@ -586,12 +578,30 @@
     </w:p>
     <w:p>
       <w:r>
-        <w:t>Our goal for this expedition is to populate the place with as many frogs as possible. We do this by deploying houses.</w:t>
-      </w:r>
-    </w:p>
-    <w:p>
-      <w:r>
-        <w:t>You can deploy a house by pressing the ‘home’ icon below, then pressing the ‘house’ that appears above it.</w:t>
+        <w:t xml:space="preserve">Our goal for this expedition is to populate the </w:t>
+      </w:r>
+      <w:r>
+        <w:t>land</w:t>
+      </w:r>
+      <w:r>
+        <w:t xml:space="preserve"> with as many frogs as possible. We do this by </w:t>
+      </w:r>
+      <w:r>
+        <w:t>placing</w:t>
+      </w:r>
+      <w:r>
+        <w:t xml:space="preserve"> houses.</w:t>
+      </w:r>
+    </w:p>
+    <w:p>
+      <w:r>
+        <w:t xml:space="preserve">You can </w:t>
+      </w:r>
+      <w:r>
+        <w:t>place</w:t>
+      </w:r>
+      <w:r>
+        <w:t xml:space="preserve"> a house by pressing the ‘home’ icon below, then pressing the ‘house’ that appears above it.</w:t>
       </w:r>
     </w:p>
     <w:p>
@@ -829,15 +839,7 @@
     </w:p>
     <w:p>
       <w:r>
-        <w:t xml:space="preserve">(toggle to wind </w:t>
-      </w:r>
-      <w:proofErr w:type="spellStart"/>
-      <w:r>
-        <w:t>attr</w:t>
-      </w:r>
-      <w:proofErr w:type="spellEnd"/>
-      <w:r>
-        <w:t>)</w:t>
+        <w:t>(toggle to wind attr)</w:t>
       </w:r>
     </w:p>
     <w:p>
@@ -966,15 +968,7 @@
     </w:p>
     <w:p>
       <w:r>
-        <w:t xml:space="preserve">(toggle temp </w:t>
-      </w:r>
-      <w:proofErr w:type="spellStart"/>
-      <w:r>
-        <w:t>attr</w:t>
-      </w:r>
-      <w:proofErr w:type="spellEnd"/>
-      <w:r>
-        <w:t>)</w:t>
+        <w:t>(toggle temp attr)</w:t>
       </w:r>
     </w:p>
     <w:p>
@@ -1025,15 +1019,7 @@
     </w:p>
     <w:p>
       <w:r>
-        <w:t>(</w:t>
-      </w:r>
-      <w:proofErr w:type="gramStart"/>
-      <w:r>
-        <w:t>hide  gulf</w:t>
-      </w:r>
-      <w:proofErr w:type="gramEnd"/>
-      <w:r>
-        <w:t xml:space="preserve"> stream illustration)</w:t>
+        <w:t>(hide  gulf stream illustration)</w:t>
       </w:r>
     </w:p>
     <w:p>
@@ -1179,15 +1165,7 @@
     </w:p>
     <w:p>
       <w:r>
-        <w:t>(</w:t>
-      </w:r>
-      <w:proofErr w:type="spellStart"/>
-      <w:r>
-        <w:t>hazzard</w:t>
-      </w:r>
-      <w:proofErr w:type="spellEnd"/>
-      <w:r>
-        <w:t>)</w:t>
+        <w:t>(hazzard)</w:t>
       </w:r>
     </w:p>
     <w:p>

</xml_diff>